<commit_message>
Adding more details, but please check the XXX
</commit_message>
<xml_diff>
--- a/Cahier d'avancement.docx
+++ b/Cahier d'avancement.docx
@@ -1,19 +1,78 @@
 
 <file path=word/document.xml><?xml version="1.0" encoding="utf-8"?>
-<w:document xmlns:wpc="http://schemas.microsoft.com/office/word/2010/wordprocessingCanvas" xmlns:cx="http://schemas.microsoft.com/office/drawing/2014/chartex" xmlns:cx1="http://schemas.microsoft.com/office/drawing/2015/9/8/chartex" xmlns:mc="http://schemas.openxmlformats.org/markup-compatibility/2006" xmlns:o="urn:schemas-microsoft-com:office:office" xmlns:r="http://schemas.openxmlformats.org/officeDocument/2006/relationships" xmlns:m="http://schemas.openxmlformats.org/officeDocument/2006/math" xmlns:v="urn:schemas-microsoft-com:vml" xmlns:wp14="http://schemas.microsoft.com/office/word/2010/wordprocessingDrawing" xmlns:wp="http://schemas.openxmlformats.org/drawingml/2006/wordprocessingDrawing" xmlns:w10="urn:schemas-microsoft-com:office:word" xmlns:w="http://schemas.openxmlformats.org/wordprocessingml/2006/main" xmlns:w14="http://schemas.microsoft.com/office/word/2010/wordml" xmlns:w15="http://schemas.microsoft.com/office/word/2012/wordml" xmlns:w16se="http://schemas.microsoft.com/office/word/2015/wordml/symex" xmlns:wpg="http://schemas.microsoft.com/office/word/2010/wordprocessingGroup" xmlns:wpi="http://schemas.microsoft.com/office/word/2010/wordprocessingInk" xmlns:wne="http://schemas.microsoft.com/office/word/2006/wordml" xmlns:wps="http://schemas.microsoft.com/office/word/2010/wordprocessingShape" mc:Ignorable="w14 w15 w16se wp14">
+<w:document xmlns:wpc="http://schemas.microsoft.com/office/word/2010/wordprocessingCanvas" xmlns:cx="http://schemas.microsoft.com/office/drawing/2014/chartex" xmlns:cx1="http://schemas.microsoft.com/office/drawing/2015/9/8/chartex" xmlns:cx2="http://schemas.microsoft.com/office/drawing/2015/10/21/chartex" xmlns:cx3="http://schemas.microsoft.com/office/drawing/2016/5/9/chartex" xmlns:cx4="http://schemas.microsoft.com/office/drawing/2016/5/10/chartex" xmlns:cx5="http://schemas.microsoft.com/office/drawing/2016/5/11/chartex" xmlns:cx6="http://schemas.microsoft.com/office/drawing/2016/5/12/chartex" xmlns:cx7="http://schemas.microsoft.com/office/drawing/2016/5/13/chartex" xmlns:cx8="http://schemas.microsoft.com/office/drawing/2016/5/14/chartex" xmlns:mc="http://schemas.openxmlformats.org/markup-compatibility/2006" xmlns:aink="http://schemas.microsoft.com/office/drawing/2016/ink" xmlns:am3d="http://schemas.microsoft.com/office/drawing/2017/model3d" xmlns:o="urn:schemas-microsoft-com:office:office" xmlns:oel="http://schemas.microsoft.com/office/2019/extlst" xmlns:r="http://schemas.openxmlformats.org/officeDocument/2006/relationships" xmlns:m="http://schemas.openxmlformats.org/officeDocument/2006/math" xmlns:v="urn:schemas-microsoft-com:vml" xmlns:wp14="http://schemas.microsoft.com/office/word/2010/wordprocessingDrawing" xmlns:wp="http://schemas.openxmlformats.org/drawingml/2006/wordprocessingDrawing" xmlns:w10="urn:schemas-microsoft-com:office:word" xmlns:w="http://schemas.openxmlformats.org/wordprocessingml/2006/main" xmlns:w14="http://schemas.microsoft.com/office/word/2010/wordml" xmlns:w15="http://schemas.microsoft.com/office/word/2012/wordml" xmlns:w16cex="http://schemas.microsoft.com/office/word/2018/wordml/cex" xmlns:w16cid="http://schemas.microsoft.com/office/word/2016/wordml/cid" xmlns:w16="http://schemas.microsoft.com/office/word/2018/wordml" xmlns:w16du="http://schemas.microsoft.com/office/word/2023/wordml/word16du" xmlns:w16sdtdh="http://schemas.microsoft.com/office/word/2020/wordml/sdtdatahash" xmlns:w16sdtfl="http://schemas.microsoft.com/office/word/2024/wordml/sdtformatlock" xmlns:w16se="http://schemas.microsoft.com/office/word/2015/wordml/symex" xmlns:wpg="http://schemas.microsoft.com/office/word/2010/wordprocessingGroup" xmlns:wpi="http://schemas.microsoft.com/office/word/2010/wordprocessingInk" xmlns:wne="http://schemas.microsoft.com/office/word/2006/wordml" xmlns:wps="http://schemas.microsoft.com/office/word/2010/wordprocessingShape" mc:Ignorable="w14 w15 w16se w16cid w16 w16cex w16sdtdh w16sdtfl w16du wp14">
   <w:body>
     <w:p>
       <w:pPr>
+        <w:pStyle w:val="berschrift1"/>
+        <w:jc w:val="center"/>
+      </w:pPr>
+      <w:r>
+        <w:t>Cahier d’</w:t>
+      </w:r>
+      <w:r>
+        <w:t>A</w:t>
+      </w:r>
+      <w:r>
+        <w:t>vancement</w:t>
+      </w:r>
+    </w:p>
+    <w:p>
+      <w:pPr>
         <w:spacing w:before="100" w:beforeAutospacing="1" w:after="100" w:afterAutospacing="1" w:line="240" w:lineRule="auto"/>
-        <w:jc w:val="center"/>
-        <w:outlineLvl w:val="0"/>
+        <w:rPr>
+          <w:rFonts w:ascii="Times New Roman" w:eastAsia="Times New Roman" w:hAnsi="Times New Roman" w:cs="Times New Roman"/>
+          <w:kern w:val="0"/>
+          <w:sz w:val="24"/>
+          <w:szCs w:val="24"/>
+          <w:lang w:eastAsia="fr-FR"/>
+          <w14:ligatures w14:val="none"/>
+        </w:rPr>
+      </w:pPr>
+      <w:r>
         <w:rPr>
           <w:rFonts w:ascii="Times New Roman" w:eastAsia="Times New Roman" w:hAnsi="Times New Roman" w:cs="Times New Roman"/>
           <w:b/>
           <w:bCs/>
-          <w:kern w:val="36"/>
-          <w:sz w:val="48"/>
-          <w:szCs w:val="48"/>
+          <w:kern w:val="0"/>
+          <w:sz w:val="24"/>
+          <w:szCs w:val="24"/>
+          <w:lang w:eastAsia="fr-FR"/>
+          <w14:ligatures w14:val="none"/>
+        </w:rPr>
+        <w:t>Projet :</w:t>
+      </w:r>
+      <w:r>
+        <w:rPr>
+          <w:rFonts w:ascii="Times New Roman" w:eastAsia="Times New Roman" w:hAnsi="Times New Roman" w:cs="Times New Roman"/>
+          <w:kern w:val="0"/>
+          <w:sz w:val="24"/>
+          <w:szCs w:val="24"/>
+          <w:lang w:eastAsia="fr-FR"/>
+          <w14:ligatures w14:val="none"/>
+        </w:rPr>
+        <w:t xml:space="preserve"> Visualisation Interactive des Coû</w:t>
+      </w:r>
+      <w:r>
+        <w:rPr>
+          <w:rFonts w:ascii="Times New Roman" w:eastAsia="Times New Roman" w:hAnsi="Times New Roman" w:cs="Times New Roman"/>
+          <w:kern w:val="0"/>
+          <w:sz w:val="24"/>
+          <w:szCs w:val="24"/>
+          <w:lang w:eastAsia="fr-FR"/>
+          <w14:ligatures w14:val="none"/>
+        </w:rPr>
+        <w:t>ts et Flux Économiques Mondiaux</w:t>
+      </w:r>
+    </w:p>
+    <w:p>
+      <w:pPr>
+        <w:spacing w:before="100" w:beforeAutospacing="1" w:after="100" w:afterAutospacing="1" w:line="240" w:lineRule="auto"/>
+        <w:rPr>
+          <w:rFonts w:ascii="Times New Roman" w:eastAsia="Times New Roman" w:hAnsi="Times New Roman" w:cs="Times New Roman"/>
+          <w:kern w:val="0"/>
+          <w:sz w:val="24"/>
+          <w:szCs w:val="24"/>
           <w:lang w:eastAsia="fr-FR"/>
           <w14:ligatures w14:val="none"/>
         </w:rPr>
@@ -23,13 +82,24 @@
           <w:rFonts w:ascii="Times New Roman" w:eastAsia="Times New Roman" w:hAnsi="Times New Roman" w:cs="Times New Roman"/>
           <w:b/>
           <w:bCs/>
-          <w:kern w:val="36"/>
-          <w:sz w:val="48"/>
-          <w:szCs w:val="48"/>
-          <w:lang w:eastAsia="fr-FR"/>
-          <w14:ligatures w14:val="none"/>
-        </w:rPr>
-        <w:t>Cahier d’avancement</w:t>
+          <w:kern w:val="0"/>
+          <w:sz w:val="24"/>
+          <w:szCs w:val="24"/>
+          <w:lang w:eastAsia="fr-FR"/>
+          <w14:ligatures w14:val="none"/>
+        </w:rPr>
+        <w:t>Formation :</w:t>
+      </w:r>
+      <w:r>
+        <w:rPr>
+          <w:rFonts w:ascii="Times New Roman" w:eastAsia="Times New Roman" w:hAnsi="Times New Roman" w:cs="Times New Roman"/>
+          <w:kern w:val="0"/>
+          <w:sz w:val="24"/>
+          <w:szCs w:val="24"/>
+          <w:lang w:eastAsia="fr-FR"/>
+          <w14:ligatures w14:val="none"/>
+        </w:rPr>
+        <w:t xml:space="preserve"> M2 IA </w:t>
       </w:r>
     </w:p>
     <w:p>
@@ -55,29 +125,18 @@
           <w:lang w:eastAsia="fr-FR"/>
           <w14:ligatures w14:val="none"/>
         </w:rPr>
-        <w:t>Projet :</w:t>
-      </w:r>
-      <w:r>
-        <w:rPr>
-          <w:rFonts w:ascii="Times New Roman" w:eastAsia="Times New Roman" w:hAnsi="Times New Roman" w:cs="Times New Roman"/>
-          <w:kern w:val="0"/>
-          <w:sz w:val="24"/>
-          <w:szCs w:val="24"/>
-          <w:lang w:eastAsia="fr-FR"/>
-          <w14:ligatures w14:val="none"/>
-        </w:rPr>
-        <w:t xml:space="preserve"> Visualisation Interactive des Coû</w:t>
-      </w:r>
-      <w:r>
-        <w:rPr>
-          <w:rFonts w:ascii="Times New Roman" w:eastAsia="Times New Roman" w:hAnsi="Times New Roman" w:cs="Times New Roman"/>
-          <w:kern w:val="0"/>
-          <w:sz w:val="24"/>
-          <w:szCs w:val="24"/>
-          <w:lang w:eastAsia="fr-FR"/>
-          <w14:ligatures w14:val="none"/>
-        </w:rPr>
-        <w:t>ts et Flux Économiques Mondiaux</w:t>
+        <w:t>Technologies :</w:t>
+      </w:r>
+      <w:r>
+        <w:rPr>
+          <w:rFonts w:ascii="Times New Roman" w:eastAsia="Times New Roman" w:hAnsi="Times New Roman" w:cs="Times New Roman"/>
+          <w:kern w:val="0"/>
+          <w:sz w:val="24"/>
+          <w:szCs w:val="24"/>
+          <w:lang w:eastAsia="fr-FR"/>
+          <w14:ligatures w14:val="none"/>
+        </w:rPr>
+        <w:t xml:space="preserve"> HTML, CSS, JavaScript, D3.js v7, Vite</w:t>
       </w:r>
     </w:p>
     <w:p>
@@ -103,18 +162,18 @@
           <w:lang w:eastAsia="fr-FR"/>
           <w14:ligatures w14:val="none"/>
         </w:rPr>
-        <w:t>Formation :</w:t>
-      </w:r>
-      <w:r>
-        <w:rPr>
-          <w:rFonts w:ascii="Times New Roman" w:eastAsia="Times New Roman" w:hAnsi="Times New Roman" w:cs="Times New Roman"/>
-          <w:kern w:val="0"/>
-          <w:sz w:val="24"/>
-          <w:szCs w:val="24"/>
-          <w:lang w:eastAsia="fr-FR"/>
-          <w14:ligatures w14:val="none"/>
-        </w:rPr>
-        <w:t xml:space="preserve"> M2 IA </w:t>
+        <w:t>Données :</w:t>
+      </w:r>
+      <w:r>
+        <w:rPr>
+          <w:rFonts w:ascii="Times New Roman" w:eastAsia="Times New Roman" w:hAnsi="Times New Roman" w:cs="Times New Roman"/>
+          <w:kern w:val="0"/>
+          <w:sz w:val="24"/>
+          <w:szCs w:val="24"/>
+          <w:lang w:eastAsia="fr-FR"/>
+          <w14:ligatures w14:val="none"/>
+        </w:rPr>
+        <w:t xml:space="preserve"> CSV économique nettoyé (PIB, GNI, population, secteurs, import/export)</w:t>
       </w:r>
     </w:p>
     <w:p>
@@ -129,6 +188,42 @@
           <w14:ligatures w14:val="none"/>
         </w:rPr>
       </w:pPr>
+    </w:p>
+    <w:p>
+      <w:pPr>
+        <w:pStyle w:val="berschrift2"/>
+        <w:numPr>
+          <w:ilvl w:val="0"/>
+          <w:numId w:val="58"/>
+        </w:numPr>
+      </w:pPr>
+      <w:r>
+        <w:t>Organisation du travail en équipe</w:t>
+      </w:r>
+    </w:p>
+    <w:p>
+      <w:pPr>
+        <w:spacing w:before="100" w:beforeAutospacing="1" w:after="100" w:afterAutospacing="1" w:line="240" w:lineRule="auto"/>
+        <w:rPr>
+          <w:rFonts w:ascii="Times New Roman" w:eastAsia="Times New Roman" w:hAnsi="Times New Roman" w:cs="Times New Roman"/>
+          <w:kern w:val="0"/>
+          <w:sz w:val="24"/>
+          <w:szCs w:val="24"/>
+          <w:lang w:eastAsia="fr-FR"/>
+          <w14:ligatures w14:val="none"/>
+        </w:rPr>
+      </w:pPr>
+      <w:r>
+        <w:rPr>
+          <w:rFonts w:ascii="Times New Roman" w:eastAsia="Times New Roman" w:hAnsi="Times New Roman" w:cs="Times New Roman"/>
+          <w:kern w:val="0"/>
+          <w:sz w:val="24"/>
+          <w:szCs w:val="24"/>
+          <w:lang w:eastAsia="fr-FR"/>
+          <w14:ligatures w14:val="none"/>
+        </w:rPr>
+        <w:t xml:space="preserve">Le projet a été mené par une équipe de </w:t>
+      </w:r>
       <w:r>
         <w:rPr>
           <w:rFonts w:ascii="Times New Roman" w:eastAsia="Times New Roman" w:hAnsi="Times New Roman" w:cs="Times New Roman"/>
@@ -140,146 +235,6 @@
           <w:lang w:eastAsia="fr-FR"/>
           <w14:ligatures w14:val="none"/>
         </w:rPr>
-        <w:t>Technologies :</w:t>
-      </w:r>
-      <w:r>
-        <w:rPr>
-          <w:rFonts w:ascii="Times New Roman" w:eastAsia="Times New Roman" w:hAnsi="Times New Roman" w:cs="Times New Roman"/>
-          <w:kern w:val="0"/>
-          <w:sz w:val="24"/>
-          <w:szCs w:val="24"/>
-          <w:lang w:eastAsia="fr-FR"/>
-          <w14:ligatures w14:val="none"/>
-        </w:rPr>
-        <w:t xml:space="preserve"> HTML, CSS, JavaScript, D3.js v7, Vite</w:t>
-      </w:r>
-    </w:p>
-    <w:p>
-      <w:pPr>
-        <w:spacing w:before="100" w:beforeAutospacing="1" w:after="100" w:afterAutospacing="1" w:line="240" w:lineRule="auto"/>
-        <w:rPr>
-          <w:rFonts w:ascii="Times New Roman" w:eastAsia="Times New Roman" w:hAnsi="Times New Roman" w:cs="Times New Roman"/>
-          <w:kern w:val="0"/>
-          <w:sz w:val="24"/>
-          <w:szCs w:val="24"/>
-          <w:lang w:eastAsia="fr-FR"/>
-          <w14:ligatures w14:val="none"/>
-        </w:rPr>
-      </w:pPr>
-      <w:r>
-        <w:rPr>
-          <w:rFonts w:ascii="Times New Roman" w:eastAsia="Times New Roman" w:hAnsi="Times New Roman" w:cs="Times New Roman"/>
-          <w:b/>
-          <w:bCs/>
-          <w:kern w:val="0"/>
-          <w:sz w:val="24"/>
-          <w:szCs w:val="24"/>
-          <w:lang w:eastAsia="fr-FR"/>
-          <w14:ligatures w14:val="none"/>
-        </w:rPr>
-        <w:t>Données :</w:t>
-      </w:r>
-      <w:r>
-        <w:rPr>
-          <w:rFonts w:ascii="Times New Roman" w:eastAsia="Times New Roman" w:hAnsi="Times New Roman" w:cs="Times New Roman"/>
-          <w:kern w:val="0"/>
-          <w:sz w:val="24"/>
-          <w:szCs w:val="24"/>
-          <w:lang w:eastAsia="fr-FR"/>
-          <w14:ligatures w14:val="none"/>
-        </w:rPr>
-        <w:t xml:space="preserve"> CSV économique nettoyé (PIB, GNI, population, secteurs, import/export)</w:t>
-      </w:r>
-    </w:p>
-    <w:p>
-      <w:pPr>
-        <w:spacing w:before="100" w:beforeAutospacing="1" w:after="100" w:afterAutospacing="1" w:line="240" w:lineRule="auto"/>
-        <w:rPr>
-          <w:rFonts w:ascii="Times New Roman" w:eastAsia="Times New Roman" w:hAnsi="Times New Roman" w:cs="Times New Roman"/>
-          <w:kern w:val="0"/>
-          <w:sz w:val="24"/>
-          <w:szCs w:val="24"/>
-          <w:lang w:eastAsia="fr-FR"/>
-          <w14:ligatures w14:val="none"/>
-        </w:rPr>
-      </w:pPr>
-    </w:p>
-    <w:p>
-      <w:pPr>
-        <w:spacing w:before="100" w:beforeAutospacing="1" w:after="100" w:afterAutospacing="1" w:line="240" w:lineRule="auto"/>
-        <w:outlineLvl w:val="1"/>
-        <w:rPr>
-          <w:rFonts w:ascii="Times New Roman" w:eastAsia="Times New Roman" w:hAnsi="Times New Roman" w:cs="Times New Roman"/>
-          <w:b/>
-          <w:bCs/>
-          <w:kern w:val="0"/>
-          <w:sz w:val="36"/>
-          <w:szCs w:val="36"/>
-          <w:lang w:eastAsia="fr-FR"/>
-          <w14:ligatures w14:val="none"/>
-        </w:rPr>
-      </w:pPr>
-      <w:r>
-        <w:rPr>
-          <w:rFonts w:ascii="Times New Roman" w:eastAsia="Times New Roman" w:hAnsi="Times New Roman" w:cs="Times New Roman"/>
-          <w:b/>
-          <w:bCs/>
-          <w:kern w:val="0"/>
-          <w:sz w:val="36"/>
-          <w:szCs w:val="36"/>
-          <w:lang w:eastAsia="fr-FR"/>
-          <w14:ligatures w14:val="none"/>
-        </w:rPr>
-        <w:t>1</w:t>
-      </w:r>
-      <w:r>
-        <w:rPr>
-          <w:rFonts w:ascii="Times New Roman" w:eastAsia="Times New Roman" w:hAnsi="Times New Roman" w:cs="Times New Roman"/>
-          <w:b/>
-          <w:bCs/>
-          <w:kern w:val="0"/>
-          <w:sz w:val="36"/>
-          <w:szCs w:val="36"/>
-          <w:lang w:eastAsia="fr-FR"/>
-          <w14:ligatures w14:val="none"/>
-        </w:rPr>
-        <w:t>. Organisation du travail en équipe</w:t>
-      </w:r>
-    </w:p>
-    <w:p>
-      <w:pPr>
-        <w:spacing w:before="100" w:beforeAutospacing="1" w:after="100" w:afterAutospacing="1" w:line="240" w:lineRule="auto"/>
-        <w:rPr>
-          <w:rFonts w:ascii="Times New Roman" w:eastAsia="Times New Roman" w:hAnsi="Times New Roman" w:cs="Times New Roman"/>
-          <w:kern w:val="0"/>
-          <w:sz w:val="24"/>
-          <w:szCs w:val="24"/>
-          <w:lang w:eastAsia="fr-FR"/>
-          <w14:ligatures w14:val="none"/>
-        </w:rPr>
-      </w:pPr>
-      <w:r>
-        <w:rPr>
-          <w:rFonts w:ascii="Times New Roman" w:eastAsia="Times New Roman" w:hAnsi="Times New Roman" w:cs="Times New Roman"/>
-          <w:kern w:val="0"/>
-          <w:sz w:val="24"/>
-          <w:szCs w:val="24"/>
-          <w:lang w:eastAsia="fr-FR"/>
-          <w14:ligatures w14:val="none"/>
-        </w:rPr>
-        <w:t xml:space="preserve">Le projet a été mené par une équipe de </w:t>
-      </w:r>
-      <w:r>
-        <w:rPr>
-          <w:rFonts w:ascii="Times New Roman" w:eastAsia="Times New Roman" w:hAnsi="Times New Roman" w:cs="Times New Roman"/>
-          <w:b/>
-          <w:bCs/>
-          <w:kern w:val="0"/>
-          <w:sz w:val="24"/>
-          <w:szCs w:val="24"/>
-          <w:lang w:eastAsia="fr-FR"/>
-          <w14:ligatures w14:val="none"/>
-        </w:rPr>
         <w:t>quatre personnes</w:t>
       </w:r>
       <w:r>
@@ -291,7 +246,18 @@
           <w:lang w:eastAsia="fr-FR"/>
           <w14:ligatures w14:val="none"/>
         </w:rPr>
-        <w:t>, en travail collaboratif continu. Les décisions importantes (choix des visualisations, structure globale, données utilisées) ont été prises collectivement, tandis que l’implémentation a été répartie selon les compétences de chacun.</w:t>
+        <w:t>, en travail collaboratif continu. Les décisions importantes (choix des visualisations, structure globale, données utilisées) ont été prises collectivement, tandis que l’implémentation a été répartie selon les compétences de chacun</w:t>
+      </w:r>
+      <w:r>
+        <w:rPr>
+          <w:rFonts w:ascii="Times New Roman" w:eastAsia="Times New Roman" w:hAnsi="Times New Roman" w:cs="Times New Roman"/>
+          <w:kern w:val="0"/>
+          <w:sz w:val="24"/>
+          <w:szCs w:val="24"/>
+          <w:lang w:eastAsia="fr-FR"/>
+          <w14:ligatures w14:val="none"/>
+        </w:rPr>
+        <w:t>.</w:t>
       </w:r>
     </w:p>
     <w:p>
@@ -373,6 +339,41 @@
         </w:rPr>
         <w:t xml:space="preserve"> Coordination du projet, traitement et nettoyage des données</w:t>
       </w:r>
+      <w:r>
+        <w:rPr>
+          <w:rFonts w:ascii="Times New Roman" w:eastAsia="Times New Roman" w:hAnsi="Times New Roman" w:cs="Times New Roman"/>
+          <w:kern w:val="0"/>
+          <w:sz w:val="24"/>
+          <w:szCs w:val="24"/>
+          <w:lang w:eastAsia="fr-FR"/>
+          <w14:ligatures w14:val="none"/>
+        </w:rPr>
+        <w:t xml:space="preserve">, implémentation must dos et </w:t>
+      </w:r>
+      <w:proofErr w:type="spellStart"/>
+      <w:r>
+        <w:rPr>
+          <w:rFonts w:ascii="Times New Roman" w:eastAsia="Times New Roman" w:hAnsi="Times New Roman" w:cs="Times New Roman"/>
+          <w:kern w:val="0"/>
+          <w:sz w:val="24"/>
+          <w:szCs w:val="24"/>
+          <w:lang w:eastAsia="fr-FR"/>
+          <w14:ligatures w14:val="none"/>
+        </w:rPr>
+        <w:t>nice</w:t>
+      </w:r>
+      <w:proofErr w:type="spellEnd"/>
+      <w:r>
+        <w:rPr>
+          <w:rFonts w:ascii="Times New Roman" w:eastAsia="Times New Roman" w:hAnsi="Times New Roman" w:cs="Times New Roman"/>
+          <w:kern w:val="0"/>
+          <w:sz w:val="24"/>
+          <w:szCs w:val="24"/>
+          <w:lang w:eastAsia="fr-FR"/>
+          <w14:ligatures w14:val="none"/>
+        </w:rPr>
+        <w:t xml:space="preserve"> to have</w:t>
+      </w:r>
     </w:p>
     <w:p>
       <w:pPr>
@@ -513,7 +514,6 @@
           <w14:ligatures w14:val="none"/>
         </w:rPr>
       </w:pPr>
-      <w:proofErr w:type="spellStart"/>
       <w:r>
         <w:rPr>
           <w:rFonts w:ascii="Times New Roman" w:eastAsia="Times New Roman" w:hAnsi="Times New Roman" w:cs="Times New Roman"/>
@@ -525,9 +525,8 @@
           <w:lang w:eastAsia="fr-FR"/>
           <w14:ligatures w14:val="none"/>
         </w:rPr>
-        <w:t>Danyl</w:t>
-      </w:r>
-      <w:proofErr w:type="spellEnd"/>
+        <w:t xml:space="preserve">Danyl </w:t>
+      </w:r>
       <w:r>
         <w:rPr>
           <w:rFonts w:ascii="Times New Roman" w:eastAsia="Times New Roman" w:hAnsi="Times New Roman" w:cs="Times New Roman"/>
@@ -539,9 +538,69 @@
           <w:lang w:eastAsia="fr-FR"/>
           <w14:ligatures w14:val="none"/>
         </w:rPr>
+        <w:t>:</w:t>
+      </w:r>
+      <w:r>
+        <w:rPr>
+          <w:rFonts w:ascii="Times New Roman" w:eastAsia="Times New Roman" w:hAnsi="Times New Roman" w:cs="Times New Roman"/>
+          <w:kern w:val="0"/>
+          <w:sz w:val="24"/>
+          <w:szCs w:val="24"/>
+          <w:lang w:eastAsia="fr-FR"/>
+          <w14:ligatures w14:val="none"/>
+        </w:rPr>
         <w:t xml:space="preserve"> </w:t>
       </w:r>
       <w:r>
+        <w:rPr>
+          <w:rFonts w:ascii="Times New Roman" w:eastAsia="Times New Roman" w:hAnsi="Times New Roman" w:cs="Times New Roman"/>
+          <w:kern w:val="0"/>
+          <w:sz w:val="24"/>
+          <w:szCs w:val="24"/>
+          <w:lang w:eastAsia="fr-FR"/>
+          <w14:ligatures w14:val="none"/>
+        </w:rPr>
+        <w:t>Design UI/UX,</w:t>
+      </w:r>
+      <w:r>
+        <w:rPr>
+          <w:rFonts w:ascii="Times New Roman" w:eastAsia="Times New Roman" w:hAnsi="Times New Roman" w:cs="Times New Roman"/>
+          <w:kern w:val="0"/>
+          <w:sz w:val="24"/>
+          <w:szCs w:val="24"/>
+          <w:lang w:eastAsia="fr-FR"/>
+          <w14:ligatures w14:val="none"/>
+        </w:rPr>
+        <w:t xml:space="preserve"> développement </w:t>
+      </w:r>
+      <w:proofErr w:type="spellStart"/>
+      <w:r>
+        <w:rPr>
+          <w:rFonts w:ascii="Times New Roman" w:eastAsia="Times New Roman" w:hAnsi="Times New Roman" w:cs="Times New Roman"/>
+          <w:kern w:val="0"/>
+          <w:sz w:val="24"/>
+          <w:szCs w:val="24"/>
+          <w:lang w:eastAsia="fr-FR"/>
+          <w14:ligatures w14:val="none"/>
+        </w:rPr>
+        <w:t>React</w:t>
+      </w:r>
+      <w:proofErr w:type="spellEnd"/>
+      <w:r>
+        <w:rPr>
+          <w:rFonts w:ascii="Times New Roman" w:eastAsia="Times New Roman" w:hAnsi="Times New Roman" w:cs="Times New Roman"/>
+          <w:kern w:val="0"/>
+          <w:sz w:val="24"/>
+          <w:szCs w:val="24"/>
+          <w:lang w:eastAsia="fr-FR"/>
+          <w14:ligatures w14:val="none"/>
+        </w:rPr>
+        <w:t xml:space="preserve"> et D3.js</w:t>
+      </w:r>
+    </w:p>
+    <w:p>
+      <w:pPr>
+        <w:spacing w:before="100" w:beforeAutospacing="1" w:after="100" w:afterAutospacing="1" w:line="240" w:lineRule="auto"/>
         <w:rPr>
           <w:rFonts w:ascii="Times New Roman" w:eastAsia="Times New Roman" w:hAnsi="Times New Roman" w:cs="Times New Roman"/>
           <w:b/>
@@ -549,82 +608,45 @@
           <w:kern w:val="0"/>
           <w:sz w:val="24"/>
           <w:szCs w:val="24"/>
-          <w:lang w:eastAsia="fr-FR"/>
-          <w14:ligatures w14:val="none"/>
-        </w:rPr>
-        <w:t>:</w:t>
-      </w:r>
-      <w:r>
-        <w:rPr>
-          <w:rFonts w:ascii="Times New Roman" w:eastAsia="Times New Roman" w:hAnsi="Times New Roman" w:cs="Times New Roman"/>
-          <w:kern w:val="0"/>
-          <w:sz w:val="24"/>
-          <w:szCs w:val="24"/>
-          <w:lang w:eastAsia="fr-FR"/>
-          <w14:ligatures w14:val="none"/>
-        </w:rPr>
-        <w:t xml:space="preserve"> </w:t>
-      </w:r>
-      <w:r>
-        <w:rPr>
-          <w:rFonts w:ascii="Times New Roman" w:eastAsia="Times New Roman" w:hAnsi="Times New Roman" w:cs="Times New Roman"/>
-          <w:kern w:val="0"/>
-          <w:sz w:val="24"/>
-          <w:szCs w:val="24"/>
-          <w:lang w:eastAsia="fr-FR"/>
-          <w14:ligatures w14:val="none"/>
-        </w:rPr>
-        <w:t>Design UI/UX,</w:t>
-      </w:r>
-      <w:r>
-        <w:rPr>
-          <w:rFonts w:ascii="Times New Roman" w:eastAsia="Times New Roman" w:hAnsi="Times New Roman" w:cs="Times New Roman"/>
-          <w:kern w:val="0"/>
-          <w:sz w:val="24"/>
-          <w:szCs w:val="24"/>
-          <w:lang w:eastAsia="fr-FR"/>
-          <w14:ligatures w14:val="none"/>
-        </w:rPr>
-        <w:t xml:space="preserve"> développement </w:t>
+          <w:lang w:val="de-DE" w:eastAsia="fr-FR"/>
+          <w14:ligatures w14:val="none"/>
+        </w:rPr>
+      </w:pPr>
+      <w:r>
+        <w:rPr>
+          <w:rFonts w:ascii="Times New Roman" w:eastAsia="Times New Roman" w:hAnsi="Times New Roman" w:cs="Times New Roman"/>
+          <w:b/>
+          <w:bCs/>
+          <w:kern w:val="0"/>
+          <w:sz w:val="24"/>
+          <w:szCs w:val="24"/>
+          <w:lang w:val="de-DE" w:eastAsia="fr-FR"/>
+          <w14:ligatures w14:val="none"/>
+        </w:rPr>
+        <w:t xml:space="preserve">Organisation et </w:t>
       </w:r>
       <w:proofErr w:type="spellStart"/>
       <w:r>
         <w:rPr>
           <w:rFonts w:ascii="Times New Roman" w:eastAsia="Times New Roman" w:hAnsi="Times New Roman" w:cs="Times New Roman"/>
-          <w:kern w:val="0"/>
-          <w:sz w:val="24"/>
-          <w:szCs w:val="24"/>
-          <w:lang w:eastAsia="fr-FR"/>
-          <w14:ligatures w14:val="none"/>
-        </w:rPr>
-        <w:t>React</w:t>
+          <w:b/>
+          <w:bCs/>
+          <w:kern w:val="0"/>
+          <w:sz w:val="24"/>
+          <w:szCs w:val="24"/>
+          <w:lang w:val="de-DE" w:eastAsia="fr-FR"/>
+          <w14:ligatures w14:val="none"/>
+        </w:rPr>
+        <w:t>Outils</w:t>
       </w:r>
       <w:proofErr w:type="spellEnd"/>
-      <w:r>
-        <w:rPr>
-          <w:rFonts w:ascii="Times New Roman" w:eastAsia="Times New Roman" w:hAnsi="Times New Roman" w:cs="Times New Roman"/>
-          <w:kern w:val="0"/>
-          <w:sz w:val="24"/>
-          <w:szCs w:val="24"/>
-          <w:lang w:eastAsia="fr-FR"/>
-          <w14:ligatures w14:val="none"/>
-        </w:rPr>
-        <w:t xml:space="preserve"> et D3.js</w:t>
-      </w:r>
-      <w:r>
-        <w:rPr>
-          <w:rFonts w:ascii="Times New Roman" w:eastAsia="Times New Roman" w:hAnsi="Times New Roman" w:cs="Times New Roman"/>
-          <w:kern w:val="0"/>
-          <w:sz w:val="24"/>
-          <w:szCs w:val="24"/>
-          <w:lang w:eastAsia="fr-FR"/>
-          <w14:ligatures w14:val="none"/>
-        </w:rPr>
-        <w:t>.</w:t>
-      </w:r>
     </w:p>
     <w:p>
       <w:pPr>
+        <w:numPr>
+          <w:ilvl w:val="0"/>
+          <w:numId w:val="54"/>
+        </w:numPr>
         <w:spacing w:before="100" w:beforeAutospacing="1" w:after="100" w:afterAutospacing="1" w:line="240" w:lineRule="auto"/>
         <w:rPr>
           <w:rFonts w:ascii="Times New Roman" w:eastAsia="Times New Roman" w:hAnsi="Times New Roman" w:cs="Times New Roman"/>
@@ -635,19 +657,109 @@
           <w14:ligatures w14:val="none"/>
         </w:rPr>
       </w:pPr>
+      <w:r>
+        <w:rPr>
+          <w:rFonts w:ascii="Times New Roman" w:eastAsia="Times New Roman" w:hAnsi="Times New Roman" w:cs="Times New Roman"/>
+          <w:b/>
+          <w:bCs/>
+          <w:kern w:val="0"/>
+          <w:sz w:val="24"/>
+          <w:szCs w:val="24"/>
+          <w:lang w:eastAsia="fr-FR"/>
+          <w14:ligatures w14:val="none"/>
+        </w:rPr>
+        <w:t>Méthodologie :</w:t>
+      </w:r>
+      <w:r>
+        <w:rPr>
+          <w:rFonts w:ascii="Times New Roman" w:eastAsia="Times New Roman" w:hAnsi="Times New Roman" w:cs="Times New Roman"/>
+          <w:kern w:val="0"/>
+          <w:sz w:val="24"/>
+          <w:szCs w:val="24"/>
+          <w:lang w:eastAsia="fr-FR"/>
+          <w14:ligatures w14:val="none"/>
+        </w:rPr>
+        <w:t xml:space="preserve"> Travail collaboratif en mode itératif</w:t>
+      </w:r>
     </w:p>
     <w:p>
       <w:pPr>
+        <w:numPr>
+          <w:ilvl w:val="0"/>
+          <w:numId w:val="54"/>
+        </w:numPr>
         <w:spacing w:before="100" w:beforeAutospacing="1" w:after="100" w:afterAutospacing="1" w:line="240" w:lineRule="auto"/>
-        <w:outlineLvl w:val="1"/>
+        <w:rPr>
+          <w:rFonts w:ascii="Times New Roman" w:eastAsia="Times New Roman" w:hAnsi="Times New Roman" w:cs="Times New Roman"/>
+          <w:kern w:val="0"/>
+          <w:sz w:val="24"/>
+          <w:szCs w:val="24"/>
+          <w:lang w:eastAsia="fr-FR"/>
+          <w14:ligatures w14:val="none"/>
+        </w:rPr>
+      </w:pPr>
+      <w:r>
         <w:rPr>
           <w:rFonts w:ascii="Times New Roman" w:eastAsia="Times New Roman" w:hAnsi="Times New Roman" w:cs="Times New Roman"/>
           <w:b/>
           <w:bCs/>
           <w:kern w:val="0"/>
-          <w:sz w:val="36"/>
-          <w:szCs w:val="36"/>
-          <w:lang w:eastAsia="fr-FR"/>
+          <w:sz w:val="24"/>
+          <w:szCs w:val="24"/>
+          <w:lang w:eastAsia="fr-FR"/>
+          <w14:ligatures w14:val="none"/>
+        </w:rPr>
+        <w:t>Communication :</w:t>
+      </w:r>
+      <w:r>
+        <w:rPr>
+          <w:rFonts w:ascii="Times New Roman" w:eastAsia="Times New Roman" w:hAnsi="Times New Roman" w:cs="Times New Roman"/>
+          <w:kern w:val="0"/>
+          <w:sz w:val="24"/>
+          <w:szCs w:val="24"/>
+          <w:lang w:eastAsia="fr-FR"/>
+          <w14:ligatures w14:val="none"/>
+        </w:rPr>
+        <w:t xml:space="preserve"> Utilisation quotidienne de Discord pour la synchronisation, le partage d'écrans (</w:t>
+      </w:r>
+      <w:proofErr w:type="spellStart"/>
+      <w:r>
+        <w:rPr>
+          <w:rFonts w:ascii="Times New Roman" w:eastAsia="Times New Roman" w:hAnsi="Times New Roman" w:cs="Times New Roman"/>
+          <w:kern w:val="0"/>
+          <w:sz w:val="24"/>
+          <w:szCs w:val="24"/>
+          <w:lang w:eastAsia="fr-FR"/>
+          <w14:ligatures w14:val="none"/>
+        </w:rPr>
+        <w:t>debugging</w:t>
+      </w:r>
+      <w:proofErr w:type="spellEnd"/>
+      <w:r>
+        <w:rPr>
+          <w:rFonts w:ascii="Times New Roman" w:eastAsia="Times New Roman" w:hAnsi="Times New Roman" w:cs="Times New Roman"/>
+          <w:kern w:val="0"/>
+          <w:sz w:val="24"/>
+          <w:szCs w:val="24"/>
+          <w:lang w:eastAsia="fr-FR"/>
+          <w14:ligatures w14:val="none"/>
+        </w:rPr>
+        <w:t>) et le suivi des tâches</w:t>
+      </w:r>
+    </w:p>
+    <w:p>
+      <w:pPr>
+        <w:numPr>
+          <w:ilvl w:val="0"/>
+          <w:numId w:val="54"/>
+        </w:numPr>
+        <w:spacing w:before="100" w:beforeAutospacing="1" w:after="100" w:afterAutospacing="1" w:line="240" w:lineRule="auto"/>
+        <w:rPr>
+          <w:rFonts w:ascii="Times New Roman" w:eastAsia="Times New Roman" w:hAnsi="Times New Roman" w:cs="Times New Roman"/>
+          <w:kern w:val="0"/>
+          <w:sz w:val="24"/>
+          <w:szCs w:val="24"/>
+          <w:lang w:val="de-DE" w:eastAsia="fr-FR"/>
           <w14:ligatures w14:val="none"/>
         </w:rPr>
       </w:pPr>
@@ -657,25 +769,774 @@
           <w:b/>
           <w:bCs/>
           <w:kern w:val="0"/>
-          <w:sz w:val="36"/>
-          <w:szCs w:val="36"/>
-          <w:lang w:eastAsia="fr-FR"/>
-          <w14:ligatures w14:val="none"/>
-        </w:rPr>
-        <w:t>2</w:t>
-      </w:r>
+          <w:sz w:val="24"/>
+          <w:szCs w:val="24"/>
+          <w:lang w:val="de-DE" w:eastAsia="fr-FR"/>
+          <w14:ligatures w14:val="none"/>
+        </w:rPr>
+        <w:t xml:space="preserve">Gestion de </w:t>
+      </w:r>
+      <w:proofErr w:type="spellStart"/>
       <w:r>
         <w:rPr>
           <w:rFonts w:ascii="Times New Roman" w:eastAsia="Times New Roman" w:hAnsi="Times New Roman" w:cs="Times New Roman"/>
           <w:b/>
           <w:bCs/>
           <w:kern w:val="0"/>
-          <w:sz w:val="36"/>
-          <w:szCs w:val="36"/>
-          <w:lang w:eastAsia="fr-FR"/>
-          <w14:ligatures w14:val="none"/>
-        </w:rPr>
-        <w:t>. Planning détaillé et avancement</w:t>
+          <w:sz w:val="24"/>
+          <w:szCs w:val="24"/>
+          <w:lang w:val="de-DE" w:eastAsia="fr-FR"/>
+          <w14:ligatures w14:val="none"/>
+        </w:rPr>
+        <w:t>version</w:t>
+      </w:r>
+      <w:proofErr w:type="spellEnd"/>
+      <w:r>
+        <w:rPr>
+          <w:rFonts w:ascii="Times New Roman" w:eastAsia="Times New Roman" w:hAnsi="Times New Roman" w:cs="Times New Roman"/>
+          <w:b/>
+          <w:bCs/>
+          <w:kern w:val="0"/>
+          <w:sz w:val="24"/>
+          <w:szCs w:val="24"/>
+          <w:lang w:val="de-DE" w:eastAsia="fr-FR"/>
+          <w14:ligatures w14:val="none"/>
+        </w:rPr>
+        <w:t xml:space="preserve"> (VCS</w:t>
+      </w:r>
+      <w:proofErr w:type="gramStart"/>
+      <w:r>
+        <w:rPr>
+          <w:rFonts w:ascii="Times New Roman" w:eastAsia="Times New Roman" w:hAnsi="Times New Roman" w:cs="Times New Roman"/>
+          <w:b/>
+          <w:bCs/>
+          <w:kern w:val="0"/>
+          <w:sz w:val="24"/>
+          <w:szCs w:val="24"/>
+          <w:lang w:val="de-DE" w:eastAsia="fr-FR"/>
+          <w14:ligatures w14:val="none"/>
+        </w:rPr>
+        <w:t>) :</w:t>
+      </w:r>
+      <w:proofErr w:type="gramEnd"/>
+    </w:p>
+    <w:p>
+      <w:pPr>
+        <w:numPr>
+          <w:ilvl w:val="1"/>
+          <w:numId w:val="54"/>
+        </w:numPr>
+        <w:spacing w:before="100" w:beforeAutospacing="1" w:after="100" w:afterAutospacing="1" w:line="240" w:lineRule="auto"/>
+        <w:rPr>
+          <w:rFonts w:ascii="Times New Roman" w:eastAsia="Times New Roman" w:hAnsi="Times New Roman" w:cs="Times New Roman"/>
+          <w:kern w:val="0"/>
+          <w:sz w:val="24"/>
+          <w:szCs w:val="24"/>
+          <w:lang w:eastAsia="fr-FR"/>
+          <w14:ligatures w14:val="none"/>
+        </w:rPr>
+      </w:pPr>
+      <w:r>
+        <w:rPr>
+          <w:rFonts w:ascii="Times New Roman" w:eastAsia="Times New Roman" w:hAnsi="Times New Roman" w:cs="Times New Roman"/>
+          <w:kern w:val="0"/>
+          <w:sz w:val="24"/>
+          <w:szCs w:val="24"/>
+          <w:lang w:eastAsia="fr-FR"/>
+          <w14:ligatures w14:val="none"/>
+        </w:rPr>
+        <w:t>Utilisation de Git et GitHub</w:t>
+      </w:r>
+    </w:p>
+    <w:p>
+      <w:pPr>
+        <w:numPr>
+          <w:ilvl w:val="1"/>
+          <w:numId w:val="54"/>
+        </w:numPr>
+        <w:spacing w:before="100" w:beforeAutospacing="1" w:after="100" w:afterAutospacing="1" w:line="240" w:lineRule="auto"/>
+        <w:rPr>
+          <w:rFonts w:ascii="Times New Roman" w:eastAsia="Times New Roman" w:hAnsi="Times New Roman" w:cs="Times New Roman"/>
+          <w:kern w:val="0"/>
+          <w:sz w:val="24"/>
+          <w:szCs w:val="24"/>
+          <w:lang w:eastAsia="fr-FR"/>
+          <w14:ligatures w14:val="none"/>
+        </w:rPr>
+      </w:pPr>
+      <w:r>
+        <w:rPr>
+          <w:rFonts w:ascii="Times New Roman" w:eastAsia="Times New Roman" w:hAnsi="Times New Roman" w:cs="Times New Roman"/>
+          <w:kern w:val="0"/>
+          <w:sz w:val="24"/>
+          <w:szCs w:val="24"/>
+          <w:lang w:eastAsia="fr-FR"/>
+          <w14:ligatures w14:val="none"/>
+        </w:rPr>
+        <w:t xml:space="preserve">Stratégie de branche : Utilisation d'une branche unique principale (main) avec un sous-dossier dédié au développement web. Cette architecture simplifiée a nécessité une coordination rigoureuse lors des "push/pull" pour éviter les conflits de fusion, notamment sur les fichiers de configuration </w:t>
+      </w:r>
+      <w:proofErr w:type="spellStart"/>
+      <w:proofErr w:type="gramStart"/>
+      <w:r>
+        <w:rPr>
+          <w:rFonts w:ascii="Times New Roman" w:eastAsia="Times New Roman" w:hAnsi="Times New Roman" w:cs="Times New Roman"/>
+          <w:kern w:val="0"/>
+          <w:sz w:val="24"/>
+          <w:szCs w:val="24"/>
+          <w:lang w:eastAsia="fr-FR"/>
+          <w14:ligatures w14:val="none"/>
+        </w:rPr>
+        <w:t>package.json</w:t>
+      </w:r>
+      <w:proofErr w:type="spellEnd"/>
+      <w:proofErr w:type="gramEnd"/>
+    </w:p>
+    <w:p>
+      <w:pPr>
+        <w:spacing w:before="100" w:beforeAutospacing="1" w:after="100" w:afterAutospacing="1" w:line="240" w:lineRule="auto"/>
+        <w:rPr>
+          <w:rFonts w:ascii="Times New Roman" w:eastAsia="Times New Roman" w:hAnsi="Times New Roman" w:cs="Times New Roman"/>
+          <w:b/>
+          <w:bCs/>
+          <w:kern w:val="0"/>
+          <w:sz w:val="24"/>
+          <w:szCs w:val="24"/>
+          <w:lang w:eastAsia="fr-FR"/>
+          <w14:ligatures w14:val="none"/>
+        </w:rPr>
+      </w:pPr>
+      <w:r>
+        <w:rPr>
+          <w:rFonts w:ascii="Times New Roman" w:eastAsia="Times New Roman" w:hAnsi="Times New Roman" w:cs="Times New Roman"/>
+          <w:b/>
+          <w:bCs/>
+          <w:kern w:val="0"/>
+          <w:sz w:val="24"/>
+          <w:szCs w:val="24"/>
+          <w:lang w:eastAsia="fr-FR"/>
+          <w14:ligatures w14:val="none"/>
+        </w:rPr>
+        <w:t>Stack Technique</w:t>
+      </w:r>
+    </w:p>
+    <w:p>
+      <w:pPr>
+        <w:numPr>
+          <w:ilvl w:val="0"/>
+          <w:numId w:val="55"/>
+        </w:numPr>
+        <w:spacing w:before="100" w:beforeAutospacing="1" w:after="100" w:afterAutospacing="1" w:line="240" w:lineRule="auto"/>
+        <w:rPr>
+          <w:rFonts w:ascii="Times New Roman" w:eastAsia="Times New Roman" w:hAnsi="Times New Roman" w:cs="Times New Roman"/>
+          <w:kern w:val="0"/>
+          <w:sz w:val="24"/>
+          <w:szCs w:val="24"/>
+          <w:lang w:eastAsia="fr-FR"/>
+          <w14:ligatures w14:val="none"/>
+        </w:rPr>
+      </w:pPr>
+      <w:r>
+        <w:rPr>
+          <w:rFonts w:ascii="Times New Roman" w:eastAsia="Times New Roman" w:hAnsi="Times New Roman" w:cs="Times New Roman"/>
+          <w:b/>
+          <w:bCs/>
+          <w:kern w:val="0"/>
+          <w:sz w:val="24"/>
+          <w:szCs w:val="24"/>
+          <w:lang w:eastAsia="fr-FR"/>
+          <w14:ligatures w14:val="none"/>
+        </w:rPr>
+        <w:t>Framework Frontend :</w:t>
+      </w:r>
+      <w:r>
+        <w:rPr>
+          <w:rFonts w:ascii="Times New Roman" w:eastAsia="Times New Roman" w:hAnsi="Times New Roman" w:cs="Times New Roman"/>
+          <w:kern w:val="0"/>
+          <w:sz w:val="24"/>
+          <w:szCs w:val="24"/>
+          <w:lang w:eastAsia="fr-FR"/>
+          <w14:ligatures w14:val="none"/>
+        </w:rPr>
+        <w:t xml:space="preserve"> </w:t>
+      </w:r>
+      <w:r>
+        <w:rPr>
+          <w:rFonts w:ascii="Times New Roman" w:eastAsia="Times New Roman" w:hAnsi="Times New Roman" w:cs="Times New Roman"/>
+          <w:b/>
+          <w:bCs/>
+          <w:kern w:val="0"/>
+          <w:sz w:val="24"/>
+          <w:szCs w:val="24"/>
+          <w:lang w:eastAsia="fr-FR"/>
+          <w14:ligatures w14:val="none"/>
+        </w:rPr>
+        <w:t>React.js</w:t>
+      </w:r>
+      <w:r>
+        <w:rPr>
+          <w:rFonts w:ascii="Times New Roman" w:eastAsia="Times New Roman" w:hAnsi="Times New Roman" w:cs="Times New Roman"/>
+          <w:kern w:val="0"/>
+          <w:sz w:val="24"/>
+          <w:szCs w:val="24"/>
+          <w:lang w:eastAsia="fr-FR"/>
+          <w14:ligatures w14:val="none"/>
+        </w:rPr>
+        <w:t xml:space="preserve"> (initialisé via Vite pour la performance).</w:t>
+      </w:r>
+    </w:p>
+    <w:p>
+      <w:pPr>
+        <w:numPr>
+          <w:ilvl w:val="0"/>
+          <w:numId w:val="55"/>
+        </w:numPr>
+        <w:spacing w:before="100" w:beforeAutospacing="1" w:after="100" w:afterAutospacing="1" w:line="240" w:lineRule="auto"/>
+        <w:rPr>
+          <w:rFonts w:ascii="Times New Roman" w:eastAsia="Times New Roman" w:hAnsi="Times New Roman" w:cs="Times New Roman"/>
+          <w:kern w:val="0"/>
+          <w:sz w:val="24"/>
+          <w:szCs w:val="24"/>
+          <w:lang w:val="de-DE" w:eastAsia="fr-FR"/>
+          <w14:ligatures w14:val="none"/>
+        </w:rPr>
+      </w:pPr>
+      <w:proofErr w:type="spellStart"/>
+      <w:r>
+        <w:rPr>
+          <w:rFonts w:ascii="Times New Roman" w:eastAsia="Times New Roman" w:hAnsi="Times New Roman" w:cs="Times New Roman"/>
+          <w:b/>
+          <w:bCs/>
+          <w:kern w:val="0"/>
+          <w:sz w:val="24"/>
+          <w:szCs w:val="24"/>
+          <w:lang w:val="de-DE" w:eastAsia="fr-FR"/>
+          <w14:ligatures w14:val="none"/>
+        </w:rPr>
+        <w:t>Visualisation</w:t>
+      </w:r>
+      <w:proofErr w:type="spellEnd"/>
+      <w:r>
+        <w:rPr>
+          <w:rFonts w:ascii="Times New Roman" w:eastAsia="Times New Roman" w:hAnsi="Times New Roman" w:cs="Times New Roman"/>
+          <w:b/>
+          <w:bCs/>
+          <w:kern w:val="0"/>
+          <w:sz w:val="24"/>
+          <w:szCs w:val="24"/>
+          <w:lang w:val="de-DE" w:eastAsia="fr-FR"/>
+          <w14:ligatures w14:val="none"/>
+        </w:rPr>
+        <w:t xml:space="preserve"> de </w:t>
+      </w:r>
+      <w:proofErr w:type="spellStart"/>
+      <w:proofErr w:type="gramStart"/>
+      <w:r>
+        <w:rPr>
+          <w:rFonts w:ascii="Times New Roman" w:eastAsia="Times New Roman" w:hAnsi="Times New Roman" w:cs="Times New Roman"/>
+          <w:b/>
+          <w:bCs/>
+          <w:kern w:val="0"/>
+          <w:sz w:val="24"/>
+          <w:szCs w:val="24"/>
+          <w:lang w:val="de-DE" w:eastAsia="fr-FR"/>
+          <w14:ligatures w14:val="none"/>
+        </w:rPr>
+        <w:t>données</w:t>
+      </w:r>
+      <w:proofErr w:type="spellEnd"/>
+      <w:r>
+        <w:rPr>
+          <w:rFonts w:ascii="Times New Roman" w:eastAsia="Times New Roman" w:hAnsi="Times New Roman" w:cs="Times New Roman"/>
+          <w:b/>
+          <w:bCs/>
+          <w:kern w:val="0"/>
+          <w:sz w:val="24"/>
+          <w:szCs w:val="24"/>
+          <w:lang w:val="de-DE" w:eastAsia="fr-FR"/>
+          <w14:ligatures w14:val="none"/>
+        </w:rPr>
+        <w:t xml:space="preserve"> :</w:t>
+      </w:r>
+      <w:proofErr w:type="gramEnd"/>
+    </w:p>
+    <w:p>
+      <w:pPr>
+        <w:numPr>
+          <w:ilvl w:val="1"/>
+          <w:numId w:val="55"/>
+        </w:numPr>
+        <w:spacing w:before="100" w:beforeAutospacing="1" w:after="100" w:afterAutospacing="1" w:line="240" w:lineRule="auto"/>
+        <w:rPr>
+          <w:rFonts w:ascii="Times New Roman" w:eastAsia="Times New Roman" w:hAnsi="Times New Roman" w:cs="Times New Roman"/>
+          <w:kern w:val="0"/>
+          <w:sz w:val="24"/>
+          <w:szCs w:val="24"/>
+          <w:lang w:eastAsia="fr-FR"/>
+          <w14:ligatures w14:val="none"/>
+        </w:rPr>
+      </w:pPr>
+      <w:r>
+        <w:rPr>
+          <w:rFonts w:ascii="Times New Roman" w:eastAsia="Times New Roman" w:hAnsi="Times New Roman" w:cs="Times New Roman"/>
+          <w:kern w:val="0"/>
+          <w:sz w:val="24"/>
+          <w:szCs w:val="24"/>
+          <w:lang w:eastAsia="fr-FR"/>
+          <w14:ligatures w14:val="none"/>
+        </w:rPr>
+        <w:t>D3.js (v7) pour les graphiques complexes et personnalisés (</w:t>
+      </w:r>
+      <w:proofErr w:type="spellStart"/>
+      <w:r>
+        <w:rPr>
+          <w:rFonts w:ascii="Times New Roman" w:eastAsia="Times New Roman" w:hAnsi="Times New Roman" w:cs="Times New Roman"/>
+          <w:kern w:val="0"/>
+          <w:sz w:val="24"/>
+          <w:szCs w:val="24"/>
+          <w:lang w:eastAsia="fr-FR"/>
+          <w14:ligatures w14:val="none"/>
+        </w:rPr>
+        <w:t>Economic</w:t>
+      </w:r>
+      <w:proofErr w:type="spellEnd"/>
+      <w:r>
+        <w:rPr>
+          <w:rFonts w:ascii="Times New Roman" w:eastAsia="Times New Roman" w:hAnsi="Times New Roman" w:cs="Times New Roman"/>
+          <w:kern w:val="0"/>
+          <w:sz w:val="24"/>
+          <w:szCs w:val="24"/>
+          <w:lang w:eastAsia="fr-FR"/>
+          <w14:ligatures w14:val="none"/>
+        </w:rPr>
+        <w:t xml:space="preserve"> Pulse)</w:t>
+      </w:r>
+    </w:p>
+    <w:p>
+      <w:pPr>
+        <w:numPr>
+          <w:ilvl w:val="1"/>
+          <w:numId w:val="55"/>
+        </w:numPr>
+        <w:spacing w:before="100" w:beforeAutospacing="1" w:after="100" w:afterAutospacing="1" w:line="240" w:lineRule="auto"/>
+        <w:rPr>
+          <w:rFonts w:ascii="Times New Roman" w:eastAsia="Times New Roman" w:hAnsi="Times New Roman" w:cs="Times New Roman"/>
+          <w:kern w:val="0"/>
+          <w:sz w:val="24"/>
+          <w:szCs w:val="24"/>
+          <w:lang w:eastAsia="fr-FR"/>
+          <w14:ligatures w14:val="none"/>
+        </w:rPr>
+      </w:pPr>
+      <w:proofErr w:type="spellStart"/>
+      <w:r>
+        <w:rPr>
+          <w:rFonts w:ascii="Times New Roman" w:eastAsia="Times New Roman" w:hAnsi="Times New Roman" w:cs="Times New Roman"/>
+          <w:kern w:val="0"/>
+          <w:sz w:val="24"/>
+          <w:szCs w:val="24"/>
+          <w:lang w:eastAsia="fr-FR"/>
+          <w14:ligatures w14:val="none"/>
+        </w:rPr>
+        <w:t>Recharts</w:t>
+      </w:r>
+      <w:proofErr w:type="spellEnd"/>
+      <w:r>
+        <w:rPr>
+          <w:rFonts w:ascii="Times New Roman" w:eastAsia="Times New Roman" w:hAnsi="Times New Roman" w:cs="Times New Roman"/>
+          <w:kern w:val="0"/>
+          <w:sz w:val="24"/>
+          <w:szCs w:val="24"/>
+          <w:lang w:eastAsia="fr-FR"/>
+          <w14:ligatures w14:val="none"/>
+        </w:rPr>
+        <w:t xml:space="preserve"> pour les graphiques statistiques standards (</w:t>
+      </w:r>
+      <w:proofErr w:type="spellStart"/>
+      <w:r>
+        <w:rPr>
+          <w:rFonts w:ascii="Times New Roman" w:eastAsia="Times New Roman" w:hAnsi="Times New Roman" w:cs="Times New Roman"/>
+          <w:kern w:val="0"/>
+          <w:sz w:val="24"/>
+          <w:szCs w:val="24"/>
+          <w:lang w:eastAsia="fr-FR"/>
+          <w14:ligatures w14:val="none"/>
+        </w:rPr>
+        <w:t>LineChart</w:t>
+      </w:r>
+      <w:proofErr w:type="spellEnd"/>
+      <w:r>
+        <w:rPr>
+          <w:rFonts w:ascii="Times New Roman" w:eastAsia="Times New Roman" w:hAnsi="Times New Roman" w:cs="Times New Roman"/>
+          <w:kern w:val="0"/>
+          <w:sz w:val="24"/>
+          <w:szCs w:val="24"/>
+          <w:lang w:eastAsia="fr-FR"/>
+          <w14:ligatures w14:val="none"/>
+        </w:rPr>
+        <w:t xml:space="preserve">, </w:t>
+      </w:r>
+      <w:proofErr w:type="spellStart"/>
+      <w:r>
+        <w:rPr>
+          <w:rFonts w:ascii="Times New Roman" w:eastAsia="Times New Roman" w:hAnsi="Times New Roman" w:cs="Times New Roman"/>
+          <w:kern w:val="0"/>
+          <w:sz w:val="24"/>
+          <w:szCs w:val="24"/>
+          <w:lang w:eastAsia="fr-FR"/>
+          <w14:ligatures w14:val="none"/>
+        </w:rPr>
+        <w:t>PieChart</w:t>
+      </w:r>
+      <w:proofErr w:type="spellEnd"/>
+      <w:r>
+        <w:rPr>
+          <w:rFonts w:ascii="Times New Roman" w:eastAsia="Times New Roman" w:hAnsi="Times New Roman" w:cs="Times New Roman"/>
+          <w:kern w:val="0"/>
+          <w:sz w:val="24"/>
+          <w:szCs w:val="24"/>
+          <w:lang w:eastAsia="fr-FR"/>
+          <w14:ligatures w14:val="none"/>
+        </w:rPr>
+        <w:t>)</w:t>
+      </w:r>
+    </w:p>
+    <w:p>
+      <w:pPr>
+        <w:numPr>
+          <w:ilvl w:val="0"/>
+          <w:numId w:val="55"/>
+        </w:numPr>
+        <w:spacing w:before="100" w:beforeAutospacing="1" w:after="100" w:afterAutospacing="1" w:line="240" w:lineRule="auto"/>
+        <w:rPr>
+          <w:rFonts w:ascii="Times New Roman" w:eastAsia="Times New Roman" w:hAnsi="Times New Roman" w:cs="Times New Roman"/>
+          <w:kern w:val="0"/>
+          <w:sz w:val="24"/>
+          <w:szCs w:val="24"/>
+          <w:lang w:eastAsia="fr-FR"/>
+          <w14:ligatures w14:val="none"/>
+        </w:rPr>
+      </w:pPr>
+      <w:r>
+        <w:rPr>
+          <w:rFonts w:ascii="Times New Roman" w:eastAsia="Times New Roman" w:hAnsi="Times New Roman" w:cs="Times New Roman"/>
+          <w:b/>
+          <w:bCs/>
+          <w:kern w:val="0"/>
+          <w:sz w:val="24"/>
+          <w:szCs w:val="24"/>
+          <w:lang w:eastAsia="fr-FR"/>
+          <w14:ligatures w14:val="none"/>
+        </w:rPr>
+        <w:t>Langages :</w:t>
+      </w:r>
+      <w:r>
+        <w:rPr>
+          <w:rFonts w:ascii="Times New Roman" w:eastAsia="Times New Roman" w:hAnsi="Times New Roman" w:cs="Times New Roman"/>
+          <w:kern w:val="0"/>
+          <w:sz w:val="24"/>
+          <w:szCs w:val="24"/>
+          <w:lang w:eastAsia="fr-FR"/>
+          <w14:ligatures w14:val="none"/>
+        </w:rPr>
+        <w:t xml:space="preserve"> JavaScript (ES6+), HTML5, CSS3 (</w:t>
+      </w:r>
+      <w:proofErr w:type="spellStart"/>
+      <w:r>
+        <w:rPr>
+          <w:rFonts w:ascii="Times New Roman" w:eastAsia="Times New Roman" w:hAnsi="Times New Roman" w:cs="Times New Roman"/>
+          <w:kern w:val="0"/>
+          <w:sz w:val="24"/>
+          <w:szCs w:val="24"/>
+          <w:lang w:eastAsia="fr-FR"/>
+          <w14:ligatures w14:val="none"/>
+        </w:rPr>
+        <w:t>Tailwind</w:t>
+      </w:r>
+      <w:proofErr w:type="spellEnd"/>
+      <w:r>
+        <w:rPr>
+          <w:rFonts w:ascii="Times New Roman" w:eastAsia="Times New Roman" w:hAnsi="Times New Roman" w:cs="Times New Roman"/>
+          <w:kern w:val="0"/>
+          <w:sz w:val="24"/>
+          <w:szCs w:val="24"/>
+          <w:lang w:eastAsia="fr-FR"/>
+          <w14:ligatures w14:val="none"/>
+        </w:rPr>
+        <w:t xml:space="preserve"> CSS suggéré par le style visuel, ou CSS modules)</w:t>
+      </w:r>
+    </w:p>
+    <w:p>
+      <w:pPr>
+        <w:numPr>
+          <w:ilvl w:val="0"/>
+          <w:numId w:val="55"/>
+        </w:numPr>
+        <w:spacing w:before="100" w:beforeAutospacing="1" w:after="100" w:afterAutospacing="1" w:line="240" w:lineRule="auto"/>
+        <w:rPr>
+          <w:rFonts w:ascii="Times New Roman" w:eastAsia="Times New Roman" w:hAnsi="Times New Roman" w:cs="Times New Roman"/>
+          <w:kern w:val="0"/>
+          <w:sz w:val="24"/>
+          <w:szCs w:val="24"/>
+          <w:lang w:eastAsia="fr-FR"/>
+          <w14:ligatures w14:val="none"/>
+        </w:rPr>
+      </w:pPr>
+      <w:r>
+        <w:rPr>
+          <w:rFonts w:ascii="Times New Roman" w:eastAsia="Times New Roman" w:hAnsi="Times New Roman" w:cs="Times New Roman"/>
+          <w:b/>
+          <w:bCs/>
+          <w:kern w:val="0"/>
+          <w:sz w:val="24"/>
+          <w:szCs w:val="24"/>
+          <w:lang w:eastAsia="fr-FR"/>
+          <w14:ligatures w14:val="none"/>
+        </w:rPr>
+        <w:t>Données :</w:t>
+      </w:r>
+      <w:r>
+        <w:rPr>
+          <w:rFonts w:ascii="Times New Roman" w:eastAsia="Times New Roman" w:hAnsi="Times New Roman" w:cs="Times New Roman"/>
+          <w:kern w:val="0"/>
+          <w:sz w:val="24"/>
+          <w:szCs w:val="24"/>
+          <w:lang w:eastAsia="fr-FR"/>
+          <w14:ligatures w14:val="none"/>
+        </w:rPr>
+        <w:t xml:space="preserve"> Format CSV traité et injecté via </w:t>
+      </w:r>
+      <w:proofErr w:type="spellStart"/>
+      <w:r>
+        <w:rPr>
+          <w:rFonts w:ascii="Times New Roman" w:eastAsia="Times New Roman" w:hAnsi="Times New Roman" w:cs="Times New Roman"/>
+          <w:kern w:val="0"/>
+          <w:sz w:val="24"/>
+          <w:szCs w:val="24"/>
+          <w:lang w:eastAsia="fr-FR"/>
+          <w14:ligatures w14:val="none"/>
+        </w:rPr>
+        <w:t>parser</w:t>
+      </w:r>
+      <w:proofErr w:type="spellEnd"/>
+      <w:r>
+        <w:rPr>
+          <w:rFonts w:ascii="Times New Roman" w:eastAsia="Times New Roman" w:hAnsi="Times New Roman" w:cs="Times New Roman"/>
+          <w:kern w:val="0"/>
+          <w:sz w:val="24"/>
+          <w:szCs w:val="24"/>
+          <w:lang w:eastAsia="fr-FR"/>
+          <w14:ligatures w14:val="none"/>
+        </w:rPr>
+        <w:t xml:space="preserve"> (</w:t>
+      </w:r>
+      <w:proofErr w:type="spellStart"/>
+      <w:r>
+        <w:rPr>
+          <w:rFonts w:ascii="Times New Roman" w:eastAsia="Times New Roman" w:hAnsi="Times New Roman" w:cs="Times New Roman"/>
+          <w:kern w:val="0"/>
+          <w:sz w:val="24"/>
+          <w:szCs w:val="24"/>
+          <w:lang w:eastAsia="fr-FR"/>
+          <w14:ligatures w14:val="none"/>
+        </w:rPr>
+        <w:t>PapaParse</w:t>
+      </w:r>
+      <w:proofErr w:type="spellEnd"/>
+      <w:r>
+        <w:rPr>
+          <w:rFonts w:ascii="Times New Roman" w:eastAsia="Times New Roman" w:hAnsi="Times New Roman" w:cs="Times New Roman"/>
+          <w:kern w:val="0"/>
+          <w:sz w:val="24"/>
+          <w:szCs w:val="24"/>
+          <w:lang w:eastAsia="fr-FR"/>
+          <w14:ligatures w14:val="none"/>
+        </w:rPr>
+        <w:t xml:space="preserve"> ou d3.csv)</w:t>
+      </w:r>
+    </w:p>
+    <w:p>
+      <w:pPr>
+        <w:pStyle w:val="berschrift2"/>
+        <w:numPr>
+          <w:ilvl w:val="0"/>
+          <w:numId w:val="58"/>
+        </w:numPr>
+      </w:pPr>
+      <w:r>
+        <w:lastRenderedPageBreak/>
+        <w:t>Sources et Préparation des Données</w:t>
+      </w:r>
+    </w:p>
+    <w:p>
+      <w:pPr>
+        <w:spacing w:before="100" w:beforeAutospacing="1" w:after="100" w:afterAutospacing="1" w:line="240" w:lineRule="auto"/>
+        <w:rPr>
+          <w:rFonts w:ascii="Times New Roman" w:eastAsia="Times New Roman" w:hAnsi="Times New Roman" w:cs="Times New Roman"/>
+          <w:kern w:val="0"/>
+          <w:sz w:val="24"/>
+          <w:szCs w:val="24"/>
+          <w:lang w:eastAsia="fr-FR"/>
+          <w14:ligatures w14:val="none"/>
+        </w:rPr>
+      </w:pPr>
+      <w:r>
+        <w:rPr>
+          <w:rFonts w:ascii="Times New Roman" w:eastAsia="Times New Roman" w:hAnsi="Times New Roman" w:cs="Times New Roman"/>
+          <w:kern w:val="0"/>
+          <w:sz w:val="24"/>
+          <w:szCs w:val="24"/>
+          <w:lang w:eastAsia="fr-FR"/>
+          <w14:ligatures w14:val="none"/>
+        </w:rPr>
+        <w:t>Contrairement à un jeu de données unique, nous avons agrégé trois sources distinctes pour enrichir l'analyse</w:t>
+      </w:r>
+      <w:r>
+        <w:rPr>
+          <w:rFonts w:ascii="Times New Roman" w:eastAsia="Times New Roman" w:hAnsi="Times New Roman" w:cs="Times New Roman"/>
+          <w:kern w:val="0"/>
+          <w:sz w:val="24"/>
+          <w:szCs w:val="24"/>
+          <w:lang w:eastAsia="fr-FR"/>
+          <w14:ligatures w14:val="none"/>
+        </w:rPr>
+        <w:t>.</w:t>
+      </w:r>
+    </w:p>
+    <w:p>
+      <w:pPr>
+        <w:pStyle w:val="StandardWeb"/>
+        <w:numPr>
+          <w:ilvl w:val="0"/>
+          <w:numId w:val="59"/>
+        </w:numPr>
+      </w:pPr>
+      <w:r>
+        <w:rPr>
+          <w:b/>
+          <w:bCs/>
+        </w:rPr>
+        <w:t xml:space="preserve">Global Economy </w:t>
+      </w:r>
+      <w:proofErr w:type="spellStart"/>
+      <w:r>
+        <w:rPr>
+          <w:b/>
+          <w:bCs/>
+        </w:rPr>
+        <w:t>Indicators</w:t>
+      </w:r>
+      <w:proofErr w:type="spellEnd"/>
+      <w:r>
+        <w:rPr>
+          <w:b/>
+          <w:bCs/>
+        </w:rPr>
+        <w:t xml:space="preserve"> (</w:t>
+      </w:r>
+      <w:proofErr w:type="spellStart"/>
+      <w:r>
+        <w:rPr>
+          <w:b/>
+          <w:bCs/>
+        </w:rPr>
+        <w:t>Kaggle</w:t>
+      </w:r>
+      <w:proofErr w:type="spellEnd"/>
+      <w:r>
+        <w:rPr>
+          <w:b/>
+          <w:bCs/>
+        </w:rPr>
+        <w:t>) :</w:t>
+      </w:r>
+      <w:r>
+        <w:t xml:space="preserve"> Source principale servant de colonne vertébrale (PIB, GNI, Population) </w:t>
+      </w:r>
+      <w:r>
+        <w:t>[</w:t>
+      </w:r>
+      <w:hyperlink r:id="rId5" w:tgtFrame="_blank" w:tooltip="https://www.kaggle.com/datasets/prasad22/global-economy-indicators" w:history="1">
+        <w:r>
+          <w:rPr>
+            <w:rStyle w:val="Hyperlink"/>
+          </w:rPr>
+          <w:t>https://www.kaggle.com/datasets/prasad22/global-economy-indicators</w:t>
+        </w:r>
+      </w:hyperlink>
+      <w:r>
+        <w:t>]</w:t>
+      </w:r>
+    </w:p>
+    <w:p>
+      <w:pPr>
+        <w:pStyle w:val="StandardWeb"/>
+        <w:numPr>
+          <w:ilvl w:val="0"/>
+          <w:numId w:val="59"/>
+        </w:numPr>
+      </w:pPr>
+      <w:r>
+        <w:rPr>
+          <w:b/>
+          <w:bCs/>
+        </w:rPr>
+        <w:t>World Bank (WDI) :</w:t>
+      </w:r>
+      <w:r>
+        <w:t xml:space="preserve"> Données complémentaires pour combler les manques historiques et valider la cohérence des indicateurs macro-économiques [</w:t>
+      </w:r>
+      <w:hyperlink r:id="rId6" w:tgtFrame="_blank" w:tooltip="https://data360.worldbank.org/en/dataset/WB_WDI" w:history="1">
+        <w:r>
+          <w:rPr>
+            <w:rStyle w:val="Hyperlink"/>
+          </w:rPr>
+          <w:t>https://data360.worldbank.org/en/dataset/WB_WDI</w:t>
+        </w:r>
+      </w:hyperlink>
+      <w:r>
+        <w:t>]</w:t>
+      </w:r>
+    </w:p>
+    <w:p>
+      <w:pPr>
+        <w:pStyle w:val="StandardWeb"/>
+        <w:numPr>
+          <w:ilvl w:val="0"/>
+          <w:numId w:val="59"/>
+        </w:numPr>
+      </w:pPr>
+      <w:r>
+        <w:rPr>
+          <w:b/>
+          <w:bCs/>
+        </w:rPr>
+        <w:t>OECD Better Life Index :</w:t>
+      </w:r>
+      <w:r>
+        <w:t xml:space="preserve"> Ajout d'une dimension "Bien-être &amp; Satisfaction" pour ne pas limiter l'analyse aux seules données financières [</w:t>
+      </w:r>
+      <w:hyperlink r:id="rId7" w:history="1">
+        <w:r>
+          <w:rPr>
+            <w:rStyle w:val="Hyperlink"/>
+          </w:rPr>
+          <w:t>https://www.oecd.org/en/data/tools/oecd-better-life-index.html</w:t>
+        </w:r>
+      </w:hyperlink>
+      <w:r>
+        <w:t>]</w:t>
+      </w:r>
+    </w:p>
+    <w:p>
+      <w:pPr>
+        <w:pStyle w:val="berschrift2"/>
+        <w:numPr>
+          <w:ilvl w:val="0"/>
+          <w:numId w:val="58"/>
+        </w:numPr>
+      </w:pPr>
+      <w:r>
+        <w:t>Planning détaillé et avancement</w:t>
       </w:r>
     </w:p>
     <w:p>
@@ -1009,6 +1870,34 @@
     </w:p>
     <w:p>
       <w:pPr>
+        <w:numPr>
+          <w:ilvl w:val="0"/>
+          <w:numId w:val="3"/>
+        </w:numPr>
+        <w:spacing w:before="100" w:beforeAutospacing="1" w:after="100" w:afterAutospacing="1" w:line="240" w:lineRule="auto"/>
+        <w:rPr>
+          <w:rFonts w:ascii="Times New Roman" w:eastAsia="Times New Roman" w:hAnsi="Times New Roman" w:cs="Times New Roman"/>
+          <w:kern w:val="0"/>
+          <w:sz w:val="24"/>
+          <w:szCs w:val="24"/>
+          <w:lang w:eastAsia="fr-FR"/>
+          <w14:ligatures w14:val="none"/>
+        </w:rPr>
+      </w:pPr>
+      <w:r>
+        <w:rPr>
+          <w:rFonts w:ascii="Times New Roman" w:eastAsia="Times New Roman" w:hAnsi="Times New Roman" w:cs="Times New Roman"/>
+          <w:kern w:val="0"/>
+          <w:sz w:val="24"/>
+          <w:szCs w:val="24"/>
+          <w:lang w:eastAsia="fr-FR"/>
+          <w14:ligatures w14:val="none"/>
+        </w:rPr>
+        <w:t>Cadrage du projet</w:t>
+      </w:r>
+    </w:p>
+    <w:p>
+      <w:pPr>
         <w:spacing w:before="100" w:beforeAutospacing="1" w:after="100" w:afterAutospacing="1" w:line="240" w:lineRule="auto"/>
         <w:outlineLvl w:val="2"/>
         <w:rPr>
@@ -1033,7 +1922,6 @@
           <w:lang w:eastAsia="fr-FR"/>
           <w14:ligatures w14:val="none"/>
         </w:rPr>
-        <w:lastRenderedPageBreak/>
         <w:t>Phase 2 – Nettoyage et pr</w:t>
       </w:r>
       <w:r>
@@ -1196,7 +2084,31 @@
           <w:lang w:eastAsia="fr-FR"/>
           <w14:ligatures w14:val="none"/>
         </w:rPr>
-        <w:t>Uniformisation des noms de pays</w:t>
+        <w:t>Harmonisation des noms de pays (</w:t>
+      </w:r>
+      <w:proofErr w:type="gramStart"/>
+      <w:r>
+        <w:rPr>
+          <w:rFonts w:ascii="Times New Roman" w:eastAsia="Times New Roman" w:hAnsi="Times New Roman" w:cs="Times New Roman"/>
+          <w:kern w:val="0"/>
+          <w:sz w:val="24"/>
+          <w:szCs w:val="24"/>
+          <w:lang w:eastAsia="fr-FR"/>
+          <w14:ligatures w14:val="none"/>
+        </w:rPr>
+        <w:t>ex:</w:t>
+      </w:r>
+      <w:proofErr w:type="gramEnd"/>
+      <w:r>
+        <w:rPr>
+          <w:rFonts w:ascii="Times New Roman" w:eastAsia="Times New Roman" w:hAnsi="Times New Roman" w:cs="Times New Roman"/>
+          <w:kern w:val="0"/>
+          <w:sz w:val="24"/>
+          <w:szCs w:val="24"/>
+          <w:lang w:eastAsia="fr-FR"/>
+          <w14:ligatures w14:val="none"/>
+        </w:rPr>
+        <w:t xml:space="preserve"> "USA" vs "United States") entre les trois fichiers sources</w:t>
       </w:r>
     </w:p>
     <w:p>
@@ -1229,6 +2141,59 @@
     </w:p>
     <w:p>
       <w:pPr>
+        <w:numPr>
+          <w:ilvl w:val="0"/>
+          <w:numId w:val="5"/>
+        </w:numPr>
+        <w:spacing w:before="100" w:beforeAutospacing="1" w:after="100" w:afterAutospacing="1" w:line="240" w:lineRule="auto"/>
+        <w:rPr>
+          <w:rFonts w:ascii="Times New Roman" w:eastAsia="Times New Roman" w:hAnsi="Times New Roman" w:cs="Times New Roman"/>
+          <w:kern w:val="0"/>
+          <w:sz w:val="24"/>
+          <w:szCs w:val="24"/>
+          <w:lang w:eastAsia="fr-FR"/>
+          <w14:ligatures w14:val="none"/>
+        </w:rPr>
+      </w:pPr>
+      <w:r>
+        <w:rPr>
+          <w:rFonts w:ascii="Times New Roman" w:eastAsia="Times New Roman" w:hAnsi="Times New Roman" w:cs="Times New Roman"/>
+          <w:kern w:val="0"/>
+          <w:sz w:val="24"/>
+          <w:szCs w:val="24"/>
+          <w:lang w:eastAsia="fr-FR"/>
+          <w14:ligatures w14:val="none"/>
+        </w:rPr>
+        <w:lastRenderedPageBreak/>
+        <w:t xml:space="preserve">Gestion des valeurs nulles : Choix méthodologique d'exclure les années/pays ayant plus de </w:t>
+      </w:r>
+      <w:r>
+        <w:rPr>
+          <w:rFonts w:ascii="Times New Roman" w:eastAsia="Times New Roman" w:hAnsi="Times New Roman" w:cs="Times New Roman"/>
+          <w:color w:val="EE0000"/>
+          <w:kern w:val="0"/>
+          <w:sz w:val="24"/>
+          <w:szCs w:val="24"/>
+          <w:highlight w:val="yellow"/>
+          <w:lang w:eastAsia="fr-FR"/>
+          <w14:ligatures w14:val="none"/>
+        </w:rPr>
+        <w:t>XXX</w:t>
+      </w:r>
+      <w:r>
+        <w:rPr>
+          <w:rFonts w:ascii="Times New Roman" w:eastAsia="Times New Roman" w:hAnsi="Times New Roman" w:cs="Times New Roman"/>
+          <w:kern w:val="0"/>
+          <w:sz w:val="24"/>
+          <w:szCs w:val="24"/>
+          <w:lang w:eastAsia="fr-FR"/>
+          <w14:ligatures w14:val="none"/>
+        </w:rPr>
+        <w:t>% de données manquantes pour ne pas fausser les visualisations</w:t>
+      </w:r>
+    </w:p>
+    <w:p>
+      <w:pPr>
         <w:spacing w:before="100" w:beforeAutospacing="1" w:after="100" w:afterAutospacing="1" w:line="240" w:lineRule="auto"/>
         <w:rPr>
           <w:rFonts w:ascii="Times New Roman" w:eastAsia="Times New Roman" w:hAnsi="Times New Roman" w:cs="Times New Roman"/>
@@ -1827,11 +2792,39 @@
           <w:lang w:eastAsia="fr-FR"/>
           <w14:ligatures w14:val="none"/>
         </w:rPr>
-        <w:t>Créer une visualisation originale des flux économiques</w:t>
+        <w:t>Concevoir une représentation graphique originale et organique des flux économiques</w:t>
       </w:r>
     </w:p>
     <w:p>
       <w:pPr>
+        <w:numPr>
+          <w:ilvl w:val="0"/>
+          <w:numId w:val="10"/>
+        </w:numPr>
+        <w:spacing w:before="100" w:beforeAutospacing="1" w:after="100" w:afterAutospacing="1" w:line="240" w:lineRule="auto"/>
+        <w:rPr>
+          <w:rFonts w:ascii="Times New Roman" w:eastAsia="Times New Roman" w:hAnsi="Times New Roman" w:cs="Times New Roman"/>
+          <w:kern w:val="0"/>
+          <w:sz w:val="24"/>
+          <w:szCs w:val="24"/>
+          <w:lang w:eastAsia="fr-FR"/>
+          <w14:ligatures w14:val="none"/>
+        </w:rPr>
+      </w:pPr>
+      <w:r>
+        <w:rPr>
+          <w:rFonts w:ascii="Times New Roman" w:eastAsia="Times New Roman" w:hAnsi="Times New Roman" w:cs="Times New Roman"/>
+          <w:kern w:val="0"/>
+          <w:sz w:val="24"/>
+          <w:szCs w:val="24"/>
+          <w:lang w:eastAsia="fr-FR"/>
+          <w14:ligatures w14:val="none"/>
+        </w:rPr>
+        <w:t>Visualiser simultanément la structure sectorielle (nœuds) et les échanges commerciaux (liens) d'un pays donné</w:t>
+      </w:r>
+    </w:p>
+    <w:p>
+      <w:pPr>
         <w:spacing w:before="100" w:beforeAutospacing="1" w:after="100" w:afterAutospacing="1" w:line="240" w:lineRule="auto"/>
         <w:rPr>
           <w:rFonts w:ascii="Times New Roman" w:eastAsia="Times New Roman" w:hAnsi="Times New Roman" w:cs="Times New Roman"/>
@@ -1854,6 +2847,67 @@
           <w14:ligatures w14:val="none"/>
         </w:rPr>
         <w:t>Travaux réalisés :</w:t>
+      </w:r>
+    </w:p>
+    <w:p>
+      <w:pPr>
+        <w:pStyle w:val="StandardWeb"/>
+        <w:numPr>
+          <w:ilvl w:val="0"/>
+          <w:numId w:val="11"/>
+        </w:numPr>
+      </w:pPr>
+      <w:r>
+        <w:rPr>
+          <w:rFonts w:hAnsi="Symbol"/>
+        </w:rPr>
+        <w:t>I</w:t>
+      </w:r>
+      <w:r>
+        <w:rPr>
+          <w:rStyle w:val="citation-100"/>
+        </w:rPr>
+        <w:t>mplémentation D3.js &amp; Mathématiques :</w:t>
+      </w:r>
+      <w:r>
+        <w:rPr>
+          <w:rStyle w:val="citation-100"/>
+        </w:rPr>
+        <w:t xml:space="preserve"> Développement d'un algorithme de positionnement radial utilisant la trigonométrie (</w:t>
+      </w:r>
+      <w:proofErr w:type="spellStart"/>
+      <w:r>
+        <w:rPr>
+          <w:rStyle w:val="citation-100"/>
+          <w:rFonts w:ascii="Courier New" w:hAnsi="Courier New" w:cs="Courier New"/>
+          <w:sz w:val="20"/>
+          <w:szCs w:val="20"/>
+        </w:rPr>
+        <w:t>Math.cos</w:t>
+      </w:r>
+      <w:proofErr w:type="spellEnd"/>
+      <w:r>
+        <w:rPr>
+          <w:rStyle w:val="citation-100"/>
+        </w:rPr>
+        <w:t xml:space="preserve">, </w:t>
+      </w:r>
+      <w:proofErr w:type="spellStart"/>
+      <w:r>
+        <w:rPr>
+          <w:rStyle w:val="citation-100"/>
+          <w:rFonts w:ascii="Courier New" w:hAnsi="Courier New" w:cs="Courier New"/>
+          <w:sz w:val="20"/>
+          <w:szCs w:val="20"/>
+        </w:rPr>
+        <w:t>Math.sin</w:t>
+      </w:r>
+      <w:proofErr w:type="spellEnd"/>
+      <w:r>
+        <w:rPr>
+          <w:rStyle w:val="citation-100"/>
+        </w:rPr>
+        <w:t>) pour répartir les secteurs économiques autour du PIB central</w:t>
       </w:r>
     </w:p>
     <w:p>
@@ -1881,7 +2935,7 @@
           <w:lang w:eastAsia="fr-FR"/>
           <w14:ligatures w14:val="none"/>
         </w:rPr>
-        <w:t>Implémentation du graphique radial (Pulse)</w:t>
+        <w:t>Représentation des secteurs économiques par nœuds</w:t>
       </w:r>
     </w:p>
     <w:p>
@@ -1909,63 +2963,29 @@
           <w:lang w:eastAsia="fr-FR"/>
           <w14:ligatures w14:val="none"/>
         </w:rPr>
-        <w:t>Représentation des secteurs économiques par nœuds</w:t>
-      </w:r>
-    </w:p>
-    <w:p>
-      <w:pPr>
-        <w:numPr>
-          <w:ilvl w:val="0"/>
-          <w:numId w:val="11"/>
-        </w:numPr>
-        <w:spacing w:before="100" w:beforeAutospacing="1" w:after="100" w:afterAutospacing="1" w:line="240" w:lineRule="auto"/>
-        <w:rPr>
-          <w:rFonts w:ascii="Times New Roman" w:eastAsia="Times New Roman" w:hAnsi="Times New Roman" w:cs="Times New Roman"/>
-          <w:kern w:val="0"/>
-          <w:sz w:val="24"/>
-          <w:szCs w:val="24"/>
-          <w:lang w:eastAsia="fr-FR"/>
-          <w14:ligatures w14:val="none"/>
-        </w:rPr>
-      </w:pPr>
-      <w:r>
-        <w:rPr>
-          <w:rFonts w:ascii="Times New Roman" w:eastAsia="Times New Roman" w:hAnsi="Times New Roman" w:cs="Times New Roman"/>
-          <w:kern w:val="0"/>
-          <w:sz w:val="24"/>
-          <w:szCs w:val="24"/>
-          <w:lang w:eastAsia="fr-FR"/>
-          <w14:ligatures w14:val="none"/>
-        </w:rPr>
         <w:t>Animation des flux sectoriels vers le PIB central</w:t>
       </w:r>
-    </w:p>
-    <w:p>
-      <w:pPr>
-        <w:numPr>
-          <w:ilvl w:val="0"/>
-          <w:numId w:val="11"/>
-        </w:numPr>
-        <w:spacing w:before="100" w:beforeAutospacing="1" w:after="100" w:afterAutospacing="1" w:line="240" w:lineRule="auto"/>
-        <w:rPr>
-          <w:rFonts w:ascii="Times New Roman" w:eastAsia="Times New Roman" w:hAnsi="Times New Roman" w:cs="Times New Roman"/>
-          <w:kern w:val="0"/>
-          <w:sz w:val="24"/>
-          <w:szCs w:val="24"/>
-          <w:lang w:eastAsia="fr-FR"/>
-          <w14:ligatures w14:val="none"/>
-        </w:rPr>
-      </w:pPr>
-      <w:r>
-        <w:rPr>
-          <w:rFonts w:ascii="Times New Roman" w:eastAsia="Times New Roman" w:hAnsi="Times New Roman" w:cs="Times New Roman"/>
-          <w:kern w:val="0"/>
-          <w:sz w:val="24"/>
-          <w:szCs w:val="24"/>
-          <w:lang w:eastAsia="fr-FR"/>
-          <w14:ligatures w14:val="none"/>
-        </w:rPr>
-        <w:t>Ajout des imports / exports</w:t>
+      <w:r>
+        <w:rPr>
+          <w:rFonts w:ascii="Times New Roman" w:eastAsia="Times New Roman" w:hAnsi="Times New Roman" w:cs="Times New Roman"/>
+          <w:kern w:val="0"/>
+          <w:sz w:val="24"/>
+          <w:szCs w:val="24"/>
+          <w:lang w:eastAsia="fr-FR"/>
+          <w14:ligatures w14:val="none"/>
+        </w:rPr>
+        <w:t xml:space="preserve"> : </w:t>
+      </w:r>
+      <w:r>
+        <w:rPr>
+          <w:rFonts w:ascii="Times New Roman" w:eastAsia="Times New Roman" w:hAnsi="Times New Roman" w:cs="Times New Roman"/>
+          <w:kern w:val="0"/>
+          <w:sz w:val="24"/>
+          <w:szCs w:val="24"/>
+          <w:lang w:eastAsia="fr-FR"/>
+          <w14:ligatures w14:val="none"/>
+        </w:rPr>
+        <w:t>Création de transitions dynamiques pour représenter les imports et exports sous forme de particules ou de liens mouvants vers le centre</w:t>
       </w:r>
     </w:p>
     <w:p>
@@ -2084,7 +3104,6 @@
           <w:lang w:eastAsia="fr-FR"/>
           <w14:ligatures w14:val="none"/>
         </w:rPr>
-        <w:lastRenderedPageBreak/>
         <w:t>Visualisation centrale interactive</w:t>
       </w:r>
     </w:p>
@@ -2166,39 +3185,39 @@
           <w:lang w:eastAsia="fr-FR"/>
           <w14:ligatures w14:val="none"/>
         </w:rPr>
+        <w:lastRenderedPageBreak/>
         <w:t>Objectifs :</w:t>
       </w:r>
     </w:p>
     <w:p>
       <w:pPr>
+        <w:pStyle w:val="StandardWeb"/>
         <w:numPr>
           <w:ilvl w:val="0"/>
           <w:numId w:val="13"/>
         </w:numPr>
-        <w:spacing w:before="100" w:beforeAutospacing="1" w:after="100" w:afterAutospacing="1" w:line="240" w:lineRule="auto"/>
-        <w:rPr>
-          <w:rFonts w:ascii="Times New Roman" w:eastAsia="Times New Roman" w:hAnsi="Times New Roman" w:cs="Times New Roman"/>
-          <w:kern w:val="0"/>
-          <w:sz w:val="24"/>
-          <w:szCs w:val="24"/>
-          <w:lang w:eastAsia="fr-FR"/>
-          <w14:ligatures w14:val="none"/>
-        </w:rPr>
-      </w:pPr>
-      <w:r>
-        <w:rPr>
-          <w:rFonts w:ascii="Times New Roman" w:eastAsia="Times New Roman" w:hAnsi="Times New Roman" w:cs="Times New Roman"/>
-          <w:kern w:val="0"/>
-          <w:sz w:val="24"/>
-          <w:szCs w:val="24"/>
-          <w:lang w:eastAsia="fr-FR"/>
-          <w14:ligatures w14:val="none"/>
-        </w:rPr>
-        <w:t>Enrichir l’analyse par des graphiques secondaires</w:t>
+      </w:pPr>
+      <w:r>
+        <w:rPr>
+          <w:rStyle w:val="citation-97"/>
+        </w:rPr>
+        <w:t>Permettre l'analyse comparative multi-pays (benchmarking) sur une période historique</w:t>
       </w:r>
     </w:p>
     <w:p>
       <w:pPr>
+        <w:pStyle w:val="StandardWeb"/>
+        <w:numPr>
+          <w:ilvl w:val="0"/>
+          <w:numId w:val="13"/>
+        </w:numPr>
+      </w:pPr>
+      <w:r>
+        <w:t>Structurer l'application pour supporter plusieurs vues (Résumé vs Comparaison) sans rechargement de page</w:t>
+      </w:r>
+    </w:p>
+    <w:p>
+      <w:pPr>
         <w:spacing w:before="100" w:beforeAutospacing="1" w:after="100" w:afterAutospacing="1" w:line="240" w:lineRule="auto"/>
         <w:rPr>
           <w:rFonts w:ascii="Times New Roman" w:eastAsia="Times New Roman" w:hAnsi="Times New Roman" w:cs="Times New Roman"/>
@@ -2225,6 +3244,7 @@
     </w:p>
     <w:p>
       <w:pPr>
+        <w:pStyle w:val="Listenabsatz"/>
         <w:numPr>
           <w:ilvl w:val="0"/>
           <w:numId w:val="14"/>
@@ -2235,32 +3255,32 @@
           <w:kern w:val="0"/>
           <w:sz w:val="24"/>
           <w:szCs w:val="24"/>
-          <w:lang w:eastAsia="fr-FR"/>
-          <w14:ligatures w14:val="none"/>
-        </w:rPr>
-      </w:pPr>
-      <w:r>
-        <w:rPr>
-          <w:rFonts w:ascii="Times New Roman" w:eastAsia="Times New Roman" w:hAnsi="Times New Roman" w:cs="Times New Roman"/>
-          <w:kern w:val="0"/>
-          <w:sz w:val="24"/>
-          <w:szCs w:val="24"/>
-          <w:lang w:eastAsia="fr-FR"/>
-          <w14:ligatures w14:val="none"/>
-        </w:rPr>
-        <w:t>Courbe temporelle du PIB (</w:t>
+          <w:lang w:eastAsia="de-DE"/>
+          <w14:ligatures w14:val="none"/>
+        </w:rPr>
+      </w:pPr>
+      <w:r>
+        <w:rPr>
+          <w:rFonts w:ascii="Times New Roman" w:eastAsia="Times New Roman" w:hAnsi="Times New Roman" w:cs="Times New Roman"/>
+          <w:kern w:val="0"/>
+          <w:sz w:val="24"/>
+          <w:szCs w:val="24"/>
+          <w:lang w:eastAsia="de-DE"/>
+          <w14:ligatures w14:val="none"/>
+        </w:rPr>
+        <w:t>Adaptation du sélecteur de pays pour gérer un tableau d'états (</w:t>
       </w:r>
       <w:proofErr w:type="spellStart"/>
       <w:r>
         <w:rPr>
-          <w:rFonts w:ascii="Times New Roman" w:eastAsia="Times New Roman" w:hAnsi="Times New Roman" w:cs="Times New Roman"/>
-          <w:kern w:val="0"/>
-          <w:sz w:val="24"/>
-          <w:szCs w:val="24"/>
-          <w:lang w:eastAsia="fr-FR"/>
-          <w14:ligatures w14:val="none"/>
-        </w:rPr>
-        <w:t>timeline</w:t>
+          <w:rFonts w:ascii="Courier New" w:eastAsia="Times New Roman" w:hAnsi="Courier New" w:cs="Courier New"/>
+          <w:kern w:val="0"/>
+          <w:sz w:val="20"/>
+          <w:szCs w:val="20"/>
+          <w:lang w:eastAsia="de-DE"/>
+          <w14:ligatures w14:val="none"/>
+        </w:rPr>
+        <w:t>selectedCountries</w:t>
       </w:r>
       <w:proofErr w:type="spellEnd"/>
       <w:r>
@@ -2269,14 +3289,15 @@
           <w:kern w:val="0"/>
           <w:sz w:val="24"/>
           <w:szCs w:val="24"/>
-          <w:lang w:eastAsia="fr-FR"/>
-          <w14:ligatures w14:val="none"/>
-        </w:rPr>
-        <w:t>)</w:t>
+          <w:lang w:eastAsia="de-DE"/>
+          <w14:ligatures w14:val="none"/>
+        </w:rPr>
+        <w:t>) acceptant jusqu'à 5 pays simultanément.</w:t>
       </w:r>
     </w:p>
     <w:p>
       <w:pPr>
+        <w:pStyle w:val="Listenabsatz"/>
         <w:numPr>
           <w:ilvl w:val="0"/>
           <w:numId w:val="14"/>
@@ -2287,24 +3308,49 @@
           <w:kern w:val="0"/>
           <w:sz w:val="24"/>
           <w:szCs w:val="24"/>
-          <w:lang w:eastAsia="fr-FR"/>
-          <w14:ligatures w14:val="none"/>
-        </w:rPr>
-      </w:pPr>
-      <w:r>
-        <w:rPr>
-          <w:rFonts w:ascii="Times New Roman" w:eastAsia="Times New Roman" w:hAnsi="Times New Roman" w:cs="Times New Roman"/>
-          <w:kern w:val="0"/>
-          <w:sz w:val="24"/>
-          <w:szCs w:val="24"/>
-          <w:lang w:eastAsia="fr-FR"/>
-          <w14:ligatures w14:val="none"/>
-        </w:rPr>
-        <w:t>Diagramme circulaire de répartition sectorielle</w:t>
+          <w:lang w:eastAsia="de-DE"/>
+          <w14:ligatures w14:val="none"/>
+        </w:rPr>
+      </w:pPr>
+      <w:r>
+        <w:rPr>
+          <w:rFonts w:ascii="Times New Roman" w:eastAsia="Times New Roman" w:hAnsi="Times New Roman" w:cs="Times New Roman"/>
+          <w:kern w:val="0"/>
+          <w:sz w:val="24"/>
+          <w:szCs w:val="24"/>
+          <w:lang w:eastAsia="de-DE"/>
+          <w14:ligatures w14:val="none"/>
+        </w:rPr>
+        <w:t xml:space="preserve">Intégration de la librairie </w:t>
+      </w:r>
+      <w:proofErr w:type="spellStart"/>
+      <w:r>
+        <w:rPr>
+          <w:rFonts w:ascii="Times New Roman" w:eastAsia="Times New Roman" w:hAnsi="Times New Roman" w:cs="Times New Roman"/>
+          <w:kern w:val="0"/>
+          <w:sz w:val="24"/>
+          <w:szCs w:val="24"/>
+          <w:lang w:eastAsia="de-DE"/>
+          <w14:ligatures w14:val="none"/>
+        </w:rPr>
+        <w:t>Recharts</w:t>
+      </w:r>
+      <w:proofErr w:type="spellEnd"/>
+      <w:r>
+        <w:rPr>
+          <w:rFonts w:ascii="Times New Roman" w:eastAsia="Times New Roman" w:hAnsi="Times New Roman" w:cs="Times New Roman"/>
+          <w:kern w:val="0"/>
+          <w:sz w:val="24"/>
+          <w:szCs w:val="24"/>
+          <w:lang w:eastAsia="de-DE"/>
+          <w14:ligatures w14:val="none"/>
+        </w:rPr>
+        <w:t xml:space="preserve"> pour générer les courbes d'évolution du PIB et de la population (Timeline) sur la plage 1970-2021</w:t>
       </w:r>
     </w:p>
     <w:p>
       <w:pPr>
+        <w:pStyle w:val="Listenabsatz"/>
         <w:numPr>
           <w:ilvl w:val="0"/>
           <w:numId w:val="14"/>
@@ -2315,20 +3361,20 @@
           <w:kern w:val="0"/>
           <w:sz w:val="24"/>
           <w:szCs w:val="24"/>
-          <w:lang w:eastAsia="fr-FR"/>
-          <w14:ligatures w14:val="none"/>
-        </w:rPr>
-      </w:pPr>
-      <w:r>
-        <w:rPr>
-          <w:rFonts w:ascii="Times New Roman" w:eastAsia="Times New Roman" w:hAnsi="Times New Roman" w:cs="Times New Roman"/>
-          <w:kern w:val="0"/>
-          <w:sz w:val="24"/>
-          <w:szCs w:val="24"/>
-          <w:lang w:eastAsia="fr-FR"/>
-          <w14:ligatures w14:val="none"/>
-        </w:rPr>
-        <w:t xml:space="preserve">Légendes dynamiques et </w:t>
+          <w:lang w:eastAsia="de-DE"/>
+          <w14:ligatures w14:val="none"/>
+        </w:rPr>
+      </w:pPr>
+      <w:r>
+        <w:rPr>
+          <w:rFonts w:ascii="Times New Roman" w:eastAsia="Times New Roman" w:hAnsi="Times New Roman" w:cs="Times New Roman"/>
+          <w:kern w:val="0"/>
+          <w:sz w:val="24"/>
+          <w:szCs w:val="24"/>
+          <w:lang w:eastAsia="de-DE"/>
+          <w14:ligatures w14:val="none"/>
+        </w:rPr>
+        <w:t>Création de fonctions utilitaires pour aligner les données hétérogènes (</w:t>
       </w:r>
       <w:proofErr w:type="spellStart"/>
       <w:r>
@@ -2337,12 +3383,23 @@
           <w:kern w:val="0"/>
           <w:sz w:val="24"/>
           <w:szCs w:val="24"/>
-          <w:lang w:eastAsia="fr-FR"/>
-          <w14:ligatures w14:val="none"/>
-        </w:rPr>
-        <w:t>tooltips</w:t>
+          <w:lang w:eastAsia="de-DE"/>
+          <w14:ligatures w14:val="none"/>
+        </w:rPr>
+        <w:t>Kaggle</w:t>
       </w:r>
       <w:proofErr w:type="spellEnd"/>
+      <w:r>
+        <w:rPr>
+          <w:rFonts w:ascii="Times New Roman" w:eastAsia="Times New Roman" w:hAnsi="Times New Roman" w:cs="Times New Roman"/>
+          <w:kern w:val="0"/>
+          <w:sz w:val="24"/>
+          <w:szCs w:val="24"/>
+          <w:lang w:eastAsia="de-DE"/>
+          <w14:ligatures w14:val="none"/>
+        </w:rPr>
+        <w:t>/WB/OCDE) sur une échelle temporelle commune</w:t>
+      </w:r>
     </w:p>
     <w:p>
       <w:pPr>
@@ -2372,110 +3429,45 @@
     </w:p>
     <w:p>
       <w:pPr>
+        <w:pStyle w:val="StandardWeb"/>
         <w:numPr>
           <w:ilvl w:val="0"/>
           <w:numId w:val="15"/>
         </w:numPr>
-        <w:spacing w:before="100" w:beforeAutospacing="1" w:after="100" w:afterAutospacing="1" w:line="240" w:lineRule="auto"/>
-        <w:rPr>
-          <w:rFonts w:ascii="Times New Roman" w:eastAsia="Times New Roman" w:hAnsi="Times New Roman" w:cs="Times New Roman"/>
-          <w:kern w:val="0"/>
-          <w:sz w:val="24"/>
-          <w:szCs w:val="24"/>
-          <w:lang w:eastAsia="fr-FR"/>
-          <w14:ligatures w14:val="none"/>
-        </w:rPr>
-      </w:pPr>
+      </w:pPr>
+      <w:r>
+        <w:t xml:space="preserve">Composant </w:t>
+      </w:r>
       <w:proofErr w:type="spellStart"/>
-      <w:proofErr w:type="gramStart"/>
-      <w:r>
-        <w:rPr>
-          <w:rFonts w:ascii="Courier New" w:eastAsia="Times New Roman" w:hAnsi="Courier New" w:cs="Courier New"/>
-          <w:kern w:val="0"/>
-          <w:sz w:val="20"/>
-          <w:szCs w:val="20"/>
-          <w:lang w:eastAsia="fr-FR"/>
-          <w14:ligatures w14:val="none"/>
-        </w:rPr>
-        <w:t>drawTimeline</w:t>
+      <w:r>
+        <w:rPr>
+          <w:rStyle w:val="HTMLCode"/>
+        </w:rPr>
+        <w:t>LineChart.jsx</w:t>
       </w:r>
       <w:proofErr w:type="spellEnd"/>
       <w:r>
-        <w:rPr>
-          <w:rFonts w:ascii="Courier New" w:eastAsia="Times New Roman" w:hAnsi="Courier New" w:cs="Courier New"/>
-          <w:kern w:val="0"/>
-          <w:sz w:val="20"/>
-          <w:szCs w:val="20"/>
-          <w:lang w:eastAsia="fr-FR"/>
-          <w14:ligatures w14:val="none"/>
-        </w:rPr>
-        <w:t>(</w:t>
-      </w:r>
-      <w:proofErr w:type="gramEnd"/>
-      <w:r>
-        <w:rPr>
-          <w:rFonts w:ascii="Courier New" w:eastAsia="Times New Roman" w:hAnsi="Courier New" w:cs="Courier New"/>
-          <w:kern w:val="0"/>
-          <w:sz w:val="20"/>
-          <w:szCs w:val="20"/>
-          <w:lang w:eastAsia="fr-FR"/>
-          <w14:ligatures w14:val="none"/>
-        </w:rPr>
-        <w:t>)</w:t>
-      </w:r>
+        <w:t xml:space="preserve"> et </w:t>
+      </w:r>
+      <w:proofErr w:type="spellStart"/>
+      <w:r>
+        <w:rPr>
+          <w:rStyle w:val="HTMLCode"/>
+        </w:rPr>
+        <w:t>TradeChart.jsx</w:t>
+      </w:r>
+      <w:proofErr w:type="spellEnd"/>
     </w:p>
     <w:p>
       <w:pPr>
+        <w:pStyle w:val="StandardWeb"/>
         <w:numPr>
           <w:ilvl w:val="0"/>
           <w:numId w:val="15"/>
         </w:numPr>
-        <w:spacing w:before="100" w:beforeAutospacing="1" w:after="100" w:afterAutospacing="1" w:line="240" w:lineRule="auto"/>
-        <w:rPr>
-          <w:rFonts w:ascii="Times New Roman" w:eastAsia="Times New Roman" w:hAnsi="Times New Roman" w:cs="Times New Roman"/>
-          <w:kern w:val="0"/>
-          <w:sz w:val="24"/>
-          <w:szCs w:val="24"/>
-          <w:lang w:eastAsia="fr-FR"/>
-          <w14:ligatures w14:val="none"/>
-        </w:rPr>
-      </w:pPr>
-      <w:proofErr w:type="spellStart"/>
-      <w:proofErr w:type="gramStart"/>
-      <w:r>
-        <w:rPr>
-          <w:rFonts w:ascii="Courier New" w:eastAsia="Times New Roman" w:hAnsi="Courier New" w:cs="Courier New"/>
-          <w:kern w:val="0"/>
-          <w:sz w:val="20"/>
-          <w:szCs w:val="20"/>
-          <w:lang w:eastAsia="fr-FR"/>
-          <w14:ligatures w14:val="none"/>
-        </w:rPr>
-        <w:t>drawSectors</w:t>
-      </w:r>
-      <w:proofErr w:type="spellEnd"/>
-      <w:r>
-        <w:rPr>
-          <w:rFonts w:ascii="Courier New" w:eastAsia="Times New Roman" w:hAnsi="Courier New" w:cs="Courier New"/>
-          <w:kern w:val="0"/>
-          <w:sz w:val="20"/>
-          <w:szCs w:val="20"/>
-          <w:lang w:eastAsia="fr-FR"/>
-          <w14:ligatures w14:val="none"/>
-        </w:rPr>
-        <w:t>(</w:t>
-      </w:r>
-      <w:proofErr w:type="gramEnd"/>
-      <w:r>
-        <w:rPr>
-          <w:rFonts w:ascii="Courier New" w:eastAsia="Times New Roman" w:hAnsi="Courier New" w:cs="Courier New"/>
-          <w:kern w:val="0"/>
-          <w:sz w:val="20"/>
-          <w:szCs w:val="20"/>
-          <w:lang w:eastAsia="fr-FR"/>
-          <w14:ligatures w14:val="none"/>
-        </w:rPr>
-        <w:t>)</w:t>
+      </w:pPr>
+      <w:r>
+        <w:t>Vue "Comparaisons" fonctionnelle</w:t>
       </w:r>
     </w:p>
     <w:p>
@@ -2561,30 +3553,17 @@
     </w:p>
     <w:p>
       <w:pPr>
+        <w:pStyle w:val="StandardWeb"/>
         <w:numPr>
           <w:ilvl w:val="0"/>
           <w:numId w:val="16"/>
         </w:numPr>
-        <w:spacing w:before="100" w:beforeAutospacing="1" w:after="100" w:afterAutospacing="1" w:line="240" w:lineRule="auto"/>
-        <w:rPr>
-          <w:rFonts w:ascii="Times New Roman" w:eastAsia="Times New Roman" w:hAnsi="Times New Roman" w:cs="Times New Roman"/>
-          <w:kern w:val="0"/>
-          <w:sz w:val="24"/>
-          <w:szCs w:val="24"/>
-          <w:lang w:eastAsia="fr-FR"/>
-          <w14:ligatures w14:val="none"/>
-        </w:rPr>
-      </w:pPr>
-      <w:r>
-        <w:rPr>
-          <w:rFonts w:ascii="Times New Roman" w:eastAsia="Times New Roman" w:hAnsi="Times New Roman" w:cs="Times New Roman"/>
-          <w:kern w:val="0"/>
-          <w:sz w:val="24"/>
-          <w:szCs w:val="24"/>
-          <w:lang w:eastAsia="fr-FR"/>
-          <w14:ligatures w14:val="none"/>
-        </w:rPr>
-        <w:t>Rendre l’application interactive et fluide</w:t>
+      </w:pPr>
+      <w:r>
+        <w:rPr>
+          <w:rStyle w:val="citation-95"/>
+        </w:rPr>
+        <w:t>Assurer la fluidité de la navigation et la persistance des données (State Management)</w:t>
       </w:r>
     </w:p>
     <w:p>
@@ -2666,7 +3645,31 @@
           <w:lang w:eastAsia="fr-FR"/>
           <w14:ligatures w14:val="none"/>
         </w:rPr>
-        <w:t>Synchronisation pays / année / graphiques</w:t>
+        <w:t xml:space="preserve">Liaison bidirectionnelle entre le </w:t>
+      </w:r>
+      <w:proofErr w:type="spellStart"/>
+      <w:r>
+        <w:rPr>
+          <w:rFonts w:ascii="Times New Roman" w:eastAsia="Times New Roman" w:hAnsi="Times New Roman" w:cs="Times New Roman"/>
+          <w:kern w:val="0"/>
+          <w:sz w:val="24"/>
+          <w:szCs w:val="24"/>
+          <w:lang w:eastAsia="fr-FR"/>
+          <w14:ligatures w14:val="none"/>
+        </w:rPr>
+        <w:t>slider</w:t>
+      </w:r>
+      <w:proofErr w:type="spellEnd"/>
+      <w:r>
+        <w:rPr>
+          <w:rFonts w:ascii="Times New Roman" w:eastAsia="Times New Roman" w:hAnsi="Times New Roman" w:cs="Times New Roman"/>
+          <w:kern w:val="0"/>
+          <w:sz w:val="24"/>
+          <w:szCs w:val="24"/>
+          <w:lang w:eastAsia="fr-FR"/>
+          <w14:ligatures w14:val="none"/>
+        </w:rPr>
+        <w:t xml:space="preserve"> temporel, la carte mondiale et les graphiques de détail</w:t>
       </w:r>
     </w:p>
     <w:p>
@@ -2783,7 +3786,7 @@
           <w:lang w:eastAsia="fr-FR"/>
           <w14:ligatures w14:val="none"/>
         </w:rPr>
-        <w:t xml:space="preserve"> globale</w:t>
+        <w:t>globale</w:t>
       </w:r>
     </w:p>
     <w:p>
@@ -3063,6 +4066,62 @@
     </w:p>
     <w:p>
       <w:pPr>
+        <w:pStyle w:val="StandardWeb"/>
+        <w:numPr>
+          <w:ilvl w:val="0"/>
+          <w:numId w:val="20"/>
+        </w:numPr>
+      </w:pPr>
+      <w:r>
+        <w:lastRenderedPageBreak/>
+        <w:t xml:space="preserve">Centralisation de l'état </w:t>
+      </w:r>
+      <w:proofErr w:type="spellStart"/>
+      <w:r>
+        <w:rPr>
+          <w:rStyle w:val="HTMLCode"/>
+        </w:rPr>
+        <w:t>selectedCountries</w:t>
+      </w:r>
+      <w:proofErr w:type="spellEnd"/>
+      <w:r>
+        <w:t xml:space="preserve"> dans le composant parent </w:t>
+      </w:r>
+      <w:r>
+        <w:rPr>
+          <w:rStyle w:val="HTMLCode"/>
+        </w:rPr>
+        <w:t>DashboardPage</w:t>
+      </w:r>
+      <w:r>
+        <w:t xml:space="preserve"> pour éviter la perte de sélection lors du basculement entre les onglets</w:t>
+      </w:r>
+    </w:p>
+    <w:p>
+      <w:pPr>
+        <w:pStyle w:val="StandardWeb"/>
+        <w:numPr>
+          <w:ilvl w:val="0"/>
+          <w:numId w:val="20"/>
+        </w:numPr>
+      </w:pPr>
+      <w:r>
+        <w:t xml:space="preserve">Développement d'une fonction </w:t>
+      </w:r>
+      <w:proofErr w:type="spellStart"/>
+      <w:r>
+        <w:rPr>
+          <w:rStyle w:val="HTMLCode"/>
+        </w:rPr>
+        <w:t>resetComparisons</w:t>
+      </w:r>
+      <w:proofErr w:type="spellEnd"/>
+      <w:r>
+        <w:t xml:space="preserve"> qui permet de supprimer tous les pays comparés en un clic, tout en conservant intelligemment le pays principal (index 0) pour ne pas laisser l'interface vide</w:t>
+      </w:r>
+    </w:p>
+    <w:p>
+      <w:pPr>
         <w:spacing w:before="100" w:beforeAutospacing="1" w:after="100" w:afterAutospacing="1" w:line="240" w:lineRule="auto"/>
         <w:rPr>
           <w:rFonts w:ascii="Times New Roman" w:eastAsia="Times New Roman" w:hAnsi="Times New Roman" w:cs="Times New Roman"/>
@@ -3112,7 +4171,6 @@
           <w:lang w:eastAsia="fr-FR"/>
           <w14:ligatures w14:val="none"/>
         </w:rPr>
-        <w:lastRenderedPageBreak/>
         <w:t>Version finale stable</w:t>
       </w:r>
     </w:p>
@@ -3146,31 +4204,14 @@
     </w:p>
     <w:p>
       <w:pPr>
-        <w:spacing w:before="100" w:beforeAutospacing="1" w:after="100" w:afterAutospacing="1" w:line="240" w:lineRule="auto"/>
-        <w:outlineLvl w:val="1"/>
-        <w:rPr>
-          <w:rFonts w:ascii="Times New Roman" w:eastAsia="Times New Roman" w:hAnsi="Times New Roman" w:cs="Times New Roman"/>
-          <w:b/>
-          <w:bCs/>
-          <w:kern w:val="0"/>
-          <w:sz w:val="36"/>
-          <w:szCs w:val="36"/>
-          <w:lang w:eastAsia="fr-FR"/>
-          <w14:ligatures w14:val="none"/>
-        </w:rPr>
-      </w:pPr>
-      <w:r>
-        <w:rPr>
-          <w:rFonts w:ascii="Times New Roman" w:eastAsia="Times New Roman" w:hAnsi="Times New Roman" w:cs="Times New Roman"/>
-          <w:b/>
-          <w:bCs/>
-          <w:kern w:val="0"/>
-          <w:sz w:val="36"/>
-          <w:szCs w:val="36"/>
-          <w:lang w:eastAsia="fr-FR"/>
-          <w14:ligatures w14:val="none"/>
-        </w:rPr>
-        <w:t>4. Difficultés rencontrées</w:t>
+        <w:pStyle w:val="berschrift2"/>
+        <w:numPr>
+          <w:ilvl w:val="0"/>
+          <w:numId w:val="58"/>
+        </w:numPr>
+      </w:pPr>
+      <w:r>
+        <w:t>Difficultés rencontrées</w:t>
       </w:r>
     </w:p>
     <w:p>
@@ -3284,8 +4325,6 @@
         </w:rPr>
         <w:t>Configuration initiale de l’environnement Vite</w:t>
       </w:r>
-      <w:bookmarkStart w:id="0" w:name="_GoBack"/>
-      <w:bookmarkEnd w:id="0"/>
     </w:p>
     <w:sectPr>
       <w:pgSz w:w="11906" w:h="16838"/>
@@ -3298,7 +4337,7 @@
 </file>
 
 <file path=word/numbering.xml><?xml version="1.0" encoding="utf-8"?>
-<w:numbering xmlns:wpc="http://schemas.microsoft.com/office/word/2010/wordprocessingCanvas" xmlns:cx="http://schemas.microsoft.com/office/drawing/2014/chartex" xmlns:cx1="http://schemas.microsoft.com/office/drawing/2015/9/8/chartex" xmlns:mc="http://schemas.openxmlformats.org/markup-compatibility/2006" xmlns:o="urn:schemas-microsoft-com:office:office" xmlns:r="http://schemas.openxmlformats.org/officeDocument/2006/relationships" xmlns:m="http://schemas.openxmlformats.org/officeDocument/2006/math" xmlns:v="urn:schemas-microsoft-com:vml" xmlns:wp14="http://schemas.microsoft.com/office/word/2010/wordprocessingDrawing" xmlns:wp="http://schemas.openxmlformats.org/drawingml/2006/wordprocessingDrawing" xmlns:w10="urn:schemas-microsoft-com:office:word" xmlns:w="http://schemas.openxmlformats.org/wordprocessingml/2006/main" xmlns:w14="http://schemas.microsoft.com/office/word/2010/wordml" xmlns:w15="http://schemas.microsoft.com/office/word/2012/wordml" xmlns:w16se="http://schemas.microsoft.com/office/word/2015/wordml/symex" xmlns:wpg="http://schemas.microsoft.com/office/word/2010/wordprocessingGroup" xmlns:wpi="http://schemas.microsoft.com/office/word/2010/wordprocessingInk" xmlns:wne="http://schemas.microsoft.com/office/word/2006/wordml" xmlns:wps="http://schemas.microsoft.com/office/word/2010/wordprocessingShape" mc:Ignorable="w14 w15 w16se wp14">
+<w:numbering xmlns:wpc="http://schemas.microsoft.com/office/word/2010/wordprocessingCanvas" xmlns:cx="http://schemas.microsoft.com/office/drawing/2014/chartex" xmlns:cx1="http://schemas.microsoft.com/office/drawing/2015/9/8/chartex" xmlns:cx2="http://schemas.microsoft.com/office/drawing/2015/10/21/chartex" xmlns:cx3="http://schemas.microsoft.com/office/drawing/2016/5/9/chartex" xmlns:cx4="http://schemas.microsoft.com/office/drawing/2016/5/10/chartex" xmlns:cx5="http://schemas.microsoft.com/office/drawing/2016/5/11/chartex" xmlns:cx6="http://schemas.microsoft.com/office/drawing/2016/5/12/chartex" xmlns:cx7="http://schemas.microsoft.com/office/drawing/2016/5/13/chartex" xmlns:cx8="http://schemas.microsoft.com/office/drawing/2016/5/14/chartex" xmlns:mc="http://schemas.openxmlformats.org/markup-compatibility/2006" xmlns:aink="http://schemas.microsoft.com/office/drawing/2016/ink" xmlns:am3d="http://schemas.microsoft.com/office/drawing/2017/model3d" xmlns:o="urn:schemas-microsoft-com:office:office" xmlns:oel="http://schemas.microsoft.com/office/2019/extlst" xmlns:r="http://schemas.openxmlformats.org/officeDocument/2006/relationships" xmlns:m="http://schemas.openxmlformats.org/officeDocument/2006/math" xmlns:v="urn:schemas-microsoft-com:vml" xmlns:wp14="http://schemas.microsoft.com/office/word/2010/wordprocessingDrawing" xmlns:wp="http://schemas.openxmlformats.org/drawingml/2006/wordprocessingDrawing" xmlns:w10="urn:schemas-microsoft-com:office:word" xmlns:w="http://schemas.openxmlformats.org/wordprocessingml/2006/main" xmlns:w14="http://schemas.microsoft.com/office/word/2010/wordml" xmlns:w15="http://schemas.microsoft.com/office/word/2012/wordml" xmlns:w16cex="http://schemas.microsoft.com/office/word/2018/wordml/cex" xmlns:w16cid="http://schemas.microsoft.com/office/word/2016/wordml/cid" xmlns:w16="http://schemas.microsoft.com/office/word/2018/wordml" xmlns:w16du="http://schemas.microsoft.com/office/word/2023/wordml/word16du" xmlns:w16sdtdh="http://schemas.microsoft.com/office/word/2020/wordml/sdtdatahash" xmlns:w16sdtfl="http://schemas.microsoft.com/office/word/2024/wordml/sdtformatlock" xmlns:w16se="http://schemas.microsoft.com/office/word/2015/wordml/symex" xmlns:wpg="http://schemas.microsoft.com/office/word/2010/wordprocessingGroup" xmlns:wpi="http://schemas.microsoft.com/office/word/2010/wordprocessingInk" xmlns:wne="http://schemas.microsoft.com/office/word/2006/wordml" xmlns:wps="http://schemas.microsoft.com/office/word/2010/wordprocessingShape" mc:Ignorable="w14 w15 w16se w16cid w16 w16cex w16sdtdh w16sdtfl w16du wp14">
   <w:abstractNum w:abstractNumId="0" w15:restartNumberingAfterBreak="0">
     <w:nsid w:val="0095755D"/>
     <w:multiLevelType w:val="multilevel"/>
@@ -3747,6 +4786,155 @@
     </w:lvl>
   </w:abstractNum>
   <w:abstractNum w:abstractNumId="3" w15:restartNumberingAfterBreak="0">
+    <w:nsid w:val="088E5DAC"/>
+    <w:multiLevelType w:val="multilevel"/>
+    <w:tmpl w:val="8FE81E6A"/>
+    <w:lvl w:ilvl="0">
+      <w:start w:val="1"/>
+      <w:numFmt w:val="bullet"/>
+      <w:lvlText w:val=""/>
+      <w:lvlJc w:val="left"/>
+      <w:pPr>
+        <w:tabs>
+          <w:tab w:val="num" w:pos="720"/>
+        </w:tabs>
+        <w:ind w:left="720" w:hanging="360"/>
+      </w:pPr>
+      <w:rPr>
+        <w:rFonts w:ascii="Symbol" w:hAnsi="Symbol" w:hint="default"/>
+        <w:sz w:val="20"/>
+      </w:rPr>
+    </w:lvl>
+    <w:lvl w:ilvl="1">
+      <w:start w:val="1"/>
+      <w:numFmt w:val="bullet"/>
+      <w:lvlText w:val="o"/>
+      <w:lvlJc w:val="left"/>
+      <w:pPr>
+        <w:tabs>
+          <w:tab w:val="num" w:pos="1440"/>
+        </w:tabs>
+        <w:ind w:left="1440" w:hanging="360"/>
+      </w:pPr>
+      <w:rPr>
+        <w:rFonts w:ascii="Courier New" w:hAnsi="Courier New" w:hint="default"/>
+        <w:sz w:val="20"/>
+      </w:rPr>
+    </w:lvl>
+    <w:lvl w:ilvl="2" w:tentative="1">
+      <w:start w:val="1"/>
+      <w:numFmt w:val="bullet"/>
+      <w:lvlText w:val=""/>
+      <w:lvlJc w:val="left"/>
+      <w:pPr>
+        <w:tabs>
+          <w:tab w:val="num" w:pos="2160"/>
+        </w:tabs>
+        <w:ind w:left="2160" w:hanging="360"/>
+      </w:pPr>
+      <w:rPr>
+        <w:rFonts w:ascii="Wingdings" w:hAnsi="Wingdings" w:hint="default"/>
+        <w:sz w:val="20"/>
+      </w:rPr>
+    </w:lvl>
+    <w:lvl w:ilvl="3" w:tentative="1">
+      <w:start w:val="1"/>
+      <w:numFmt w:val="bullet"/>
+      <w:lvlText w:val=""/>
+      <w:lvlJc w:val="left"/>
+      <w:pPr>
+        <w:tabs>
+          <w:tab w:val="num" w:pos="2880"/>
+        </w:tabs>
+        <w:ind w:left="2880" w:hanging="360"/>
+      </w:pPr>
+      <w:rPr>
+        <w:rFonts w:ascii="Wingdings" w:hAnsi="Wingdings" w:hint="default"/>
+        <w:sz w:val="20"/>
+      </w:rPr>
+    </w:lvl>
+    <w:lvl w:ilvl="4" w:tentative="1">
+      <w:start w:val="1"/>
+      <w:numFmt w:val="bullet"/>
+      <w:lvlText w:val=""/>
+      <w:lvlJc w:val="left"/>
+      <w:pPr>
+        <w:tabs>
+          <w:tab w:val="num" w:pos="3600"/>
+        </w:tabs>
+        <w:ind w:left="3600" w:hanging="360"/>
+      </w:pPr>
+      <w:rPr>
+        <w:rFonts w:ascii="Wingdings" w:hAnsi="Wingdings" w:hint="default"/>
+        <w:sz w:val="20"/>
+      </w:rPr>
+    </w:lvl>
+    <w:lvl w:ilvl="5" w:tentative="1">
+      <w:start w:val="1"/>
+      <w:numFmt w:val="bullet"/>
+      <w:lvlText w:val=""/>
+      <w:lvlJc w:val="left"/>
+      <w:pPr>
+        <w:tabs>
+          <w:tab w:val="num" w:pos="4320"/>
+        </w:tabs>
+        <w:ind w:left="4320" w:hanging="360"/>
+      </w:pPr>
+      <w:rPr>
+        <w:rFonts w:ascii="Wingdings" w:hAnsi="Wingdings" w:hint="default"/>
+        <w:sz w:val="20"/>
+      </w:rPr>
+    </w:lvl>
+    <w:lvl w:ilvl="6" w:tentative="1">
+      <w:start w:val="1"/>
+      <w:numFmt w:val="bullet"/>
+      <w:lvlText w:val=""/>
+      <w:lvlJc w:val="left"/>
+      <w:pPr>
+        <w:tabs>
+          <w:tab w:val="num" w:pos="5040"/>
+        </w:tabs>
+        <w:ind w:left="5040" w:hanging="360"/>
+      </w:pPr>
+      <w:rPr>
+        <w:rFonts w:ascii="Wingdings" w:hAnsi="Wingdings" w:hint="default"/>
+        <w:sz w:val="20"/>
+      </w:rPr>
+    </w:lvl>
+    <w:lvl w:ilvl="7" w:tentative="1">
+      <w:start w:val="1"/>
+      <w:numFmt w:val="bullet"/>
+      <w:lvlText w:val=""/>
+      <w:lvlJc w:val="left"/>
+      <w:pPr>
+        <w:tabs>
+          <w:tab w:val="num" w:pos="5760"/>
+        </w:tabs>
+        <w:ind w:left="5760" w:hanging="360"/>
+      </w:pPr>
+      <w:rPr>
+        <w:rFonts w:ascii="Wingdings" w:hAnsi="Wingdings" w:hint="default"/>
+        <w:sz w:val="20"/>
+      </w:rPr>
+    </w:lvl>
+    <w:lvl w:ilvl="8" w:tentative="1">
+      <w:start w:val="1"/>
+      <w:numFmt w:val="bullet"/>
+      <w:lvlText w:val=""/>
+      <w:lvlJc w:val="left"/>
+      <w:pPr>
+        <w:tabs>
+          <w:tab w:val="num" w:pos="6480"/>
+        </w:tabs>
+        <w:ind w:left="6480" w:hanging="360"/>
+      </w:pPr>
+      <w:rPr>
+        <w:rFonts w:ascii="Wingdings" w:hAnsi="Wingdings" w:hint="default"/>
+        <w:sz w:val="20"/>
+      </w:rPr>
+    </w:lvl>
+  </w:abstractNum>
+  <w:abstractNum w:abstractNumId="4" w15:restartNumberingAfterBreak="0">
     <w:nsid w:val="0D232690"/>
     <w:multiLevelType w:val="multilevel"/>
     <w:tmpl w:val="4530CC6C"/>
@@ -3895,7 +5083,7 @@
       </w:rPr>
     </w:lvl>
   </w:abstractNum>
-  <w:abstractNum w:abstractNumId="4" w15:restartNumberingAfterBreak="0">
+  <w:abstractNum w:abstractNumId="5" w15:restartNumberingAfterBreak="0">
     <w:nsid w:val="0E2E1FA1"/>
     <w:multiLevelType w:val="multilevel"/>
     <w:tmpl w:val="4314A34C"/>
@@ -4044,7 +5232,7 @@
       </w:rPr>
     </w:lvl>
   </w:abstractNum>
-  <w:abstractNum w:abstractNumId="5" w15:restartNumberingAfterBreak="0">
+  <w:abstractNum w:abstractNumId="6" w15:restartNumberingAfterBreak="0">
     <w:nsid w:val="108F6FB0"/>
     <w:multiLevelType w:val="multilevel"/>
     <w:tmpl w:val="201053C0"/>
@@ -4193,7 +5381,7 @@
       </w:rPr>
     </w:lvl>
   </w:abstractNum>
-  <w:abstractNum w:abstractNumId="6" w15:restartNumberingAfterBreak="0">
+  <w:abstractNum w:abstractNumId="7" w15:restartNumberingAfterBreak="0">
     <w:nsid w:val="109D0E2A"/>
     <w:multiLevelType w:val="multilevel"/>
     <w:tmpl w:val="43A0C822"/>
@@ -4342,7 +5530,7 @@
       </w:rPr>
     </w:lvl>
   </w:abstractNum>
-  <w:abstractNum w:abstractNumId="7" w15:restartNumberingAfterBreak="0">
+  <w:abstractNum w:abstractNumId="8" w15:restartNumberingAfterBreak="0">
     <w:nsid w:val="11342788"/>
     <w:multiLevelType w:val="multilevel"/>
     <w:tmpl w:val="73CE4A26"/>
@@ -4491,7 +5679,7 @@
       </w:rPr>
     </w:lvl>
   </w:abstractNum>
-  <w:abstractNum w:abstractNumId="8" w15:restartNumberingAfterBreak="0">
+  <w:abstractNum w:abstractNumId="9" w15:restartNumberingAfterBreak="0">
     <w:nsid w:val="120D2CA3"/>
     <w:multiLevelType w:val="multilevel"/>
     <w:tmpl w:val="3FC02816"/>
@@ -4640,7 +5828,7 @@
       </w:rPr>
     </w:lvl>
   </w:abstractNum>
-  <w:abstractNum w:abstractNumId="9" w15:restartNumberingAfterBreak="0">
+  <w:abstractNum w:abstractNumId="10" w15:restartNumberingAfterBreak="0">
     <w:nsid w:val="12BE2AD2"/>
     <w:multiLevelType w:val="multilevel"/>
     <w:tmpl w:val="08F85714"/>
@@ -4789,7 +5977,7 @@
       </w:rPr>
     </w:lvl>
   </w:abstractNum>
-  <w:abstractNum w:abstractNumId="10" w15:restartNumberingAfterBreak="0">
+  <w:abstractNum w:abstractNumId="11" w15:restartNumberingAfterBreak="0">
     <w:nsid w:val="16CC3758"/>
     <w:multiLevelType w:val="multilevel"/>
     <w:tmpl w:val="B1EC1ADA"/>
@@ -4938,7 +6126,7 @@
       </w:rPr>
     </w:lvl>
   </w:abstractNum>
-  <w:abstractNum w:abstractNumId="11" w15:restartNumberingAfterBreak="0">
+  <w:abstractNum w:abstractNumId="12" w15:restartNumberingAfterBreak="0">
     <w:nsid w:val="18BC13C9"/>
     <w:multiLevelType w:val="multilevel"/>
     <w:tmpl w:val="5188466A"/>
@@ -5087,7 +6275,7 @@
       </w:rPr>
     </w:lvl>
   </w:abstractNum>
-  <w:abstractNum w:abstractNumId="12" w15:restartNumberingAfterBreak="0">
+  <w:abstractNum w:abstractNumId="13" w15:restartNumberingAfterBreak="0">
     <w:nsid w:val="19493797"/>
     <w:multiLevelType w:val="multilevel"/>
     <w:tmpl w:val="CABACC9C"/>
@@ -5236,7 +6424,7 @@
       </w:rPr>
     </w:lvl>
   </w:abstractNum>
-  <w:abstractNum w:abstractNumId="13" w15:restartNumberingAfterBreak="0">
+  <w:abstractNum w:abstractNumId="14" w15:restartNumberingAfterBreak="0">
     <w:nsid w:val="19C546D4"/>
     <w:multiLevelType w:val="multilevel"/>
     <w:tmpl w:val="ECC24C98"/>
@@ -5385,7 +6573,7 @@
       </w:rPr>
     </w:lvl>
   </w:abstractNum>
-  <w:abstractNum w:abstractNumId="14" w15:restartNumberingAfterBreak="0">
+  <w:abstractNum w:abstractNumId="15" w15:restartNumberingAfterBreak="0">
     <w:nsid w:val="1F2A5852"/>
     <w:multiLevelType w:val="multilevel"/>
     <w:tmpl w:val="0ACEBB7A"/>
@@ -5534,7 +6722,7 @@
       </w:rPr>
     </w:lvl>
   </w:abstractNum>
-  <w:abstractNum w:abstractNumId="15" w15:restartNumberingAfterBreak="0">
+  <w:abstractNum w:abstractNumId="16" w15:restartNumberingAfterBreak="0">
     <w:nsid w:val="24C013CA"/>
     <w:multiLevelType w:val="multilevel"/>
     <w:tmpl w:val="A3EC4326"/>
@@ -5683,7 +6871,7 @@
       </w:rPr>
     </w:lvl>
   </w:abstractNum>
-  <w:abstractNum w:abstractNumId="16" w15:restartNumberingAfterBreak="0">
+  <w:abstractNum w:abstractNumId="17" w15:restartNumberingAfterBreak="0">
     <w:nsid w:val="25932344"/>
     <w:multiLevelType w:val="multilevel"/>
     <w:tmpl w:val="630C2402"/>
@@ -5832,7 +7020,7 @@
       </w:rPr>
     </w:lvl>
   </w:abstractNum>
-  <w:abstractNum w:abstractNumId="17" w15:restartNumberingAfterBreak="0">
+  <w:abstractNum w:abstractNumId="18" w15:restartNumberingAfterBreak="0">
     <w:nsid w:val="267A4A75"/>
     <w:multiLevelType w:val="multilevel"/>
     <w:tmpl w:val="4260CEA2"/>
@@ -5981,7 +7169,7 @@
       </w:rPr>
     </w:lvl>
   </w:abstractNum>
-  <w:abstractNum w:abstractNumId="18" w15:restartNumberingAfterBreak="0">
+  <w:abstractNum w:abstractNumId="19" w15:restartNumberingAfterBreak="0">
     <w:nsid w:val="26D27410"/>
     <w:multiLevelType w:val="multilevel"/>
     <w:tmpl w:val="D4F436EE"/>
@@ -6130,7 +7318,7 @@
       </w:rPr>
     </w:lvl>
   </w:abstractNum>
-  <w:abstractNum w:abstractNumId="19" w15:restartNumberingAfterBreak="0">
+  <w:abstractNum w:abstractNumId="20" w15:restartNumberingAfterBreak="0">
     <w:nsid w:val="279249D0"/>
     <w:multiLevelType w:val="multilevel"/>
     <w:tmpl w:val="FD66D6C6"/>
@@ -6279,7 +7467,7 @@
       </w:rPr>
     </w:lvl>
   </w:abstractNum>
-  <w:abstractNum w:abstractNumId="20" w15:restartNumberingAfterBreak="0">
+  <w:abstractNum w:abstractNumId="21" w15:restartNumberingAfterBreak="0">
     <w:nsid w:val="2AB06E6A"/>
     <w:multiLevelType w:val="multilevel"/>
     <w:tmpl w:val="3FE4A1AE"/>
@@ -6428,7 +7616,7 @@
       </w:rPr>
     </w:lvl>
   </w:abstractNum>
-  <w:abstractNum w:abstractNumId="21" w15:restartNumberingAfterBreak="0">
+  <w:abstractNum w:abstractNumId="22" w15:restartNumberingAfterBreak="0">
     <w:nsid w:val="2FD704E8"/>
     <w:multiLevelType w:val="multilevel"/>
     <w:tmpl w:val="AA60C402"/>
@@ -6577,7 +7765,7 @@
       </w:rPr>
     </w:lvl>
   </w:abstractNum>
-  <w:abstractNum w:abstractNumId="22" w15:restartNumberingAfterBreak="0">
+  <w:abstractNum w:abstractNumId="23" w15:restartNumberingAfterBreak="0">
     <w:nsid w:val="303404D3"/>
     <w:multiLevelType w:val="multilevel"/>
     <w:tmpl w:val="6F14CD5E"/>
@@ -6726,7 +7914,7 @@
       </w:rPr>
     </w:lvl>
   </w:abstractNum>
-  <w:abstractNum w:abstractNumId="23" w15:restartNumberingAfterBreak="0">
+  <w:abstractNum w:abstractNumId="24" w15:restartNumberingAfterBreak="0">
     <w:nsid w:val="309B6AD6"/>
     <w:multiLevelType w:val="multilevel"/>
     <w:tmpl w:val="BA4CA4C6"/>
@@ -6875,7 +8063,7 @@
       </w:rPr>
     </w:lvl>
   </w:abstractNum>
-  <w:abstractNum w:abstractNumId="24" w15:restartNumberingAfterBreak="0">
+  <w:abstractNum w:abstractNumId="25" w15:restartNumberingAfterBreak="0">
     <w:nsid w:val="37EA3C8A"/>
     <w:multiLevelType w:val="multilevel"/>
     <w:tmpl w:val="9A7E70D8"/>
@@ -7024,7 +8212,7 @@
       </w:rPr>
     </w:lvl>
   </w:abstractNum>
-  <w:abstractNum w:abstractNumId="25" w15:restartNumberingAfterBreak="0">
+  <w:abstractNum w:abstractNumId="26" w15:restartNumberingAfterBreak="0">
     <w:nsid w:val="383E70F4"/>
     <w:multiLevelType w:val="multilevel"/>
     <w:tmpl w:val="FBF0E400"/>
@@ -7173,7 +8361,7 @@
       </w:rPr>
     </w:lvl>
   </w:abstractNum>
-  <w:abstractNum w:abstractNumId="26" w15:restartNumberingAfterBreak="0">
+  <w:abstractNum w:abstractNumId="27" w15:restartNumberingAfterBreak="0">
     <w:nsid w:val="389D22A9"/>
     <w:multiLevelType w:val="multilevel"/>
     <w:tmpl w:val="B4500C5C"/>
@@ -7322,7 +8510,7 @@
       </w:rPr>
     </w:lvl>
   </w:abstractNum>
-  <w:abstractNum w:abstractNumId="27" w15:restartNumberingAfterBreak="0">
+  <w:abstractNum w:abstractNumId="28" w15:restartNumberingAfterBreak="0">
     <w:nsid w:val="3B39294D"/>
     <w:multiLevelType w:val="multilevel"/>
     <w:tmpl w:val="4ABC7434"/>
@@ -7471,7 +8659,120 @@
       </w:rPr>
     </w:lvl>
   </w:abstractNum>
-  <w:abstractNum w:abstractNumId="28" w15:restartNumberingAfterBreak="0">
+  <w:abstractNum w:abstractNumId="29" w15:restartNumberingAfterBreak="0">
+    <w:nsid w:val="3BDA529C"/>
+    <w:multiLevelType w:val="multilevel"/>
+    <w:tmpl w:val="ECC85D2A"/>
+    <w:lvl w:ilvl="0">
+      <w:start w:val="1"/>
+      <w:numFmt w:val="decimal"/>
+      <w:lvlText w:val="%1."/>
+      <w:lvlJc w:val="left"/>
+      <w:pPr>
+        <w:tabs>
+          <w:tab w:val="num" w:pos="720"/>
+        </w:tabs>
+        <w:ind w:left="720" w:hanging="360"/>
+      </w:pPr>
+    </w:lvl>
+    <w:lvl w:ilvl="1" w:tentative="1">
+      <w:start w:val="1"/>
+      <w:numFmt w:val="decimal"/>
+      <w:lvlText w:val="%2."/>
+      <w:lvlJc w:val="left"/>
+      <w:pPr>
+        <w:tabs>
+          <w:tab w:val="num" w:pos="1440"/>
+        </w:tabs>
+        <w:ind w:left="1440" w:hanging="360"/>
+      </w:pPr>
+    </w:lvl>
+    <w:lvl w:ilvl="2" w:tentative="1">
+      <w:start w:val="1"/>
+      <w:numFmt w:val="decimal"/>
+      <w:lvlText w:val="%3."/>
+      <w:lvlJc w:val="left"/>
+      <w:pPr>
+        <w:tabs>
+          <w:tab w:val="num" w:pos="2160"/>
+        </w:tabs>
+        <w:ind w:left="2160" w:hanging="360"/>
+      </w:pPr>
+    </w:lvl>
+    <w:lvl w:ilvl="3" w:tentative="1">
+      <w:start w:val="1"/>
+      <w:numFmt w:val="decimal"/>
+      <w:lvlText w:val="%4."/>
+      <w:lvlJc w:val="left"/>
+      <w:pPr>
+        <w:tabs>
+          <w:tab w:val="num" w:pos="2880"/>
+        </w:tabs>
+        <w:ind w:left="2880" w:hanging="360"/>
+      </w:pPr>
+    </w:lvl>
+    <w:lvl w:ilvl="4" w:tentative="1">
+      <w:start w:val="1"/>
+      <w:numFmt w:val="decimal"/>
+      <w:lvlText w:val="%5."/>
+      <w:lvlJc w:val="left"/>
+      <w:pPr>
+        <w:tabs>
+          <w:tab w:val="num" w:pos="3600"/>
+        </w:tabs>
+        <w:ind w:left="3600" w:hanging="360"/>
+      </w:pPr>
+    </w:lvl>
+    <w:lvl w:ilvl="5" w:tentative="1">
+      <w:start w:val="1"/>
+      <w:numFmt w:val="decimal"/>
+      <w:lvlText w:val="%6."/>
+      <w:lvlJc w:val="left"/>
+      <w:pPr>
+        <w:tabs>
+          <w:tab w:val="num" w:pos="4320"/>
+        </w:tabs>
+        <w:ind w:left="4320" w:hanging="360"/>
+      </w:pPr>
+    </w:lvl>
+    <w:lvl w:ilvl="6" w:tentative="1">
+      <w:start w:val="1"/>
+      <w:numFmt w:val="decimal"/>
+      <w:lvlText w:val="%7."/>
+      <w:lvlJc w:val="left"/>
+      <w:pPr>
+        <w:tabs>
+          <w:tab w:val="num" w:pos="5040"/>
+        </w:tabs>
+        <w:ind w:left="5040" w:hanging="360"/>
+      </w:pPr>
+    </w:lvl>
+    <w:lvl w:ilvl="7" w:tentative="1">
+      <w:start w:val="1"/>
+      <w:numFmt w:val="decimal"/>
+      <w:lvlText w:val="%8."/>
+      <w:lvlJc w:val="left"/>
+      <w:pPr>
+        <w:tabs>
+          <w:tab w:val="num" w:pos="5760"/>
+        </w:tabs>
+        <w:ind w:left="5760" w:hanging="360"/>
+      </w:pPr>
+    </w:lvl>
+    <w:lvl w:ilvl="8" w:tentative="1">
+      <w:start w:val="1"/>
+      <w:numFmt w:val="decimal"/>
+      <w:lvlText w:val="%9."/>
+      <w:lvlJc w:val="left"/>
+      <w:pPr>
+        <w:tabs>
+          <w:tab w:val="num" w:pos="6480"/>
+        </w:tabs>
+        <w:ind w:left="6480" w:hanging="360"/>
+      </w:pPr>
+    </w:lvl>
+  </w:abstractNum>
+  <w:abstractNum w:abstractNumId="30" w15:restartNumberingAfterBreak="0">
     <w:nsid w:val="3F914E0E"/>
     <w:multiLevelType w:val="multilevel"/>
     <w:tmpl w:val="8A1E090E"/>
@@ -7620,7 +8921,7 @@
       </w:rPr>
     </w:lvl>
   </w:abstractNum>
-  <w:abstractNum w:abstractNumId="29" w15:restartNumberingAfterBreak="0">
+  <w:abstractNum w:abstractNumId="31" w15:restartNumberingAfterBreak="0">
     <w:nsid w:val="46375F1E"/>
     <w:multiLevelType w:val="multilevel"/>
     <w:tmpl w:val="BC4074E6"/>
@@ -7769,7 +9070,7 @@
       </w:rPr>
     </w:lvl>
   </w:abstractNum>
-  <w:abstractNum w:abstractNumId="30" w15:restartNumberingAfterBreak="0">
+  <w:abstractNum w:abstractNumId="32" w15:restartNumberingAfterBreak="0">
     <w:nsid w:val="49EE6769"/>
     <w:multiLevelType w:val="multilevel"/>
     <w:tmpl w:val="EB0A6C36"/>
@@ -7918,7 +9219,7 @@
       </w:rPr>
     </w:lvl>
   </w:abstractNum>
-  <w:abstractNum w:abstractNumId="31" w15:restartNumberingAfterBreak="0">
+  <w:abstractNum w:abstractNumId="33" w15:restartNumberingAfterBreak="0">
     <w:nsid w:val="4A2711A3"/>
     <w:multiLevelType w:val="multilevel"/>
     <w:tmpl w:val="838031CE"/>
@@ -8067,7 +9368,156 @@
       </w:rPr>
     </w:lvl>
   </w:abstractNum>
-  <w:abstractNum w:abstractNumId="32" w15:restartNumberingAfterBreak="0">
+  <w:abstractNum w:abstractNumId="34" w15:restartNumberingAfterBreak="0">
+    <w:nsid w:val="4BC62066"/>
+    <w:multiLevelType w:val="multilevel"/>
+    <w:tmpl w:val="2176FFC4"/>
+    <w:lvl w:ilvl="0">
+      <w:start w:val="1"/>
+      <w:numFmt w:val="bullet"/>
+      <w:lvlText w:val=""/>
+      <w:lvlJc w:val="left"/>
+      <w:pPr>
+        <w:tabs>
+          <w:tab w:val="num" w:pos="720"/>
+        </w:tabs>
+        <w:ind w:left="720" w:hanging="360"/>
+      </w:pPr>
+      <w:rPr>
+        <w:rFonts w:ascii="Symbol" w:hAnsi="Symbol" w:hint="default"/>
+        <w:sz w:val="20"/>
+      </w:rPr>
+    </w:lvl>
+    <w:lvl w:ilvl="1">
+      <w:start w:val="1"/>
+      <w:numFmt w:val="bullet"/>
+      <w:lvlText w:val="o"/>
+      <w:lvlJc w:val="left"/>
+      <w:pPr>
+        <w:tabs>
+          <w:tab w:val="num" w:pos="1440"/>
+        </w:tabs>
+        <w:ind w:left="1440" w:hanging="360"/>
+      </w:pPr>
+      <w:rPr>
+        <w:rFonts w:ascii="Courier New" w:hAnsi="Courier New" w:hint="default"/>
+        <w:sz w:val="20"/>
+      </w:rPr>
+    </w:lvl>
+    <w:lvl w:ilvl="2" w:tentative="1">
+      <w:start w:val="1"/>
+      <w:numFmt w:val="bullet"/>
+      <w:lvlText w:val=""/>
+      <w:lvlJc w:val="left"/>
+      <w:pPr>
+        <w:tabs>
+          <w:tab w:val="num" w:pos="2160"/>
+        </w:tabs>
+        <w:ind w:left="2160" w:hanging="360"/>
+      </w:pPr>
+      <w:rPr>
+        <w:rFonts w:ascii="Wingdings" w:hAnsi="Wingdings" w:hint="default"/>
+        <w:sz w:val="20"/>
+      </w:rPr>
+    </w:lvl>
+    <w:lvl w:ilvl="3" w:tentative="1">
+      <w:start w:val="1"/>
+      <w:numFmt w:val="bullet"/>
+      <w:lvlText w:val=""/>
+      <w:lvlJc w:val="left"/>
+      <w:pPr>
+        <w:tabs>
+          <w:tab w:val="num" w:pos="2880"/>
+        </w:tabs>
+        <w:ind w:left="2880" w:hanging="360"/>
+      </w:pPr>
+      <w:rPr>
+        <w:rFonts w:ascii="Wingdings" w:hAnsi="Wingdings" w:hint="default"/>
+        <w:sz w:val="20"/>
+      </w:rPr>
+    </w:lvl>
+    <w:lvl w:ilvl="4" w:tentative="1">
+      <w:start w:val="1"/>
+      <w:numFmt w:val="bullet"/>
+      <w:lvlText w:val=""/>
+      <w:lvlJc w:val="left"/>
+      <w:pPr>
+        <w:tabs>
+          <w:tab w:val="num" w:pos="3600"/>
+        </w:tabs>
+        <w:ind w:left="3600" w:hanging="360"/>
+      </w:pPr>
+      <w:rPr>
+        <w:rFonts w:ascii="Wingdings" w:hAnsi="Wingdings" w:hint="default"/>
+        <w:sz w:val="20"/>
+      </w:rPr>
+    </w:lvl>
+    <w:lvl w:ilvl="5" w:tentative="1">
+      <w:start w:val="1"/>
+      <w:numFmt w:val="bullet"/>
+      <w:lvlText w:val=""/>
+      <w:lvlJc w:val="left"/>
+      <w:pPr>
+        <w:tabs>
+          <w:tab w:val="num" w:pos="4320"/>
+        </w:tabs>
+        <w:ind w:left="4320" w:hanging="360"/>
+      </w:pPr>
+      <w:rPr>
+        <w:rFonts w:ascii="Wingdings" w:hAnsi="Wingdings" w:hint="default"/>
+        <w:sz w:val="20"/>
+      </w:rPr>
+    </w:lvl>
+    <w:lvl w:ilvl="6" w:tentative="1">
+      <w:start w:val="1"/>
+      <w:numFmt w:val="bullet"/>
+      <w:lvlText w:val=""/>
+      <w:lvlJc w:val="left"/>
+      <w:pPr>
+        <w:tabs>
+          <w:tab w:val="num" w:pos="5040"/>
+        </w:tabs>
+        <w:ind w:left="5040" w:hanging="360"/>
+      </w:pPr>
+      <w:rPr>
+        <w:rFonts w:ascii="Wingdings" w:hAnsi="Wingdings" w:hint="default"/>
+        <w:sz w:val="20"/>
+      </w:rPr>
+    </w:lvl>
+    <w:lvl w:ilvl="7" w:tentative="1">
+      <w:start w:val="1"/>
+      <w:numFmt w:val="bullet"/>
+      <w:lvlText w:val=""/>
+      <w:lvlJc w:val="left"/>
+      <w:pPr>
+        <w:tabs>
+          <w:tab w:val="num" w:pos="5760"/>
+        </w:tabs>
+        <w:ind w:left="5760" w:hanging="360"/>
+      </w:pPr>
+      <w:rPr>
+        <w:rFonts w:ascii="Wingdings" w:hAnsi="Wingdings" w:hint="default"/>
+        <w:sz w:val="20"/>
+      </w:rPr>
+    </w:lvl>
+    <w:lvl w:ilvl="8" w:tentative="1">
+      <w:start w:val="1"/>
+      <w:numFmt w:val="bullet"/>
+      <w:lvlText w:val=""/>
+      <w:lvlJc w:val="left"/>
+      <w:pPr>
+        <w:tabs>
+          <w:tab w:val="num" w:pos="6480"/>
+        </w:tabs>
+        <w:ind w:left="6480" w:hanging="360"/>
+      </w:pPr>
+      <w:rPr>
+        <w:rFonts w:ascii="Wingdings" w:hAnsi="Wingdings" w:hint="default"/>
+        <w:sz w:val="20"/>
+      </w:rPr>
+    </w:lvl>
+  </w:abstractNum>
+  <w:abstractNum w:abstractNumId="35" w15:restartNumberingAfterBreak="0">
     <w:nsid w:val="4E1B1A30"/>
     <w:multiLevelType w:val="multilevel"/>
     <w:tmpl w:val="B74C5066"/>
@@ -8216,7 +9666,7 @@
       </w:rPr>
     </w:lvl>
   </w:abstractNum>
-  <w:abstractNum w:abstractNumId="33" w15:restartNumberingAfterBreak="0">
+  <w:abstractNum w:abstractNumId="36" w15:restartNumberingAfterBreak="0">
     <w:nsid w:val="4F7750D9"/>
     <w:multiLevelType w:val="multilevel"/>
     <w:tmpl w:val="95C2B932"/>
@@ -8365,7 +9815,93 @@
       </w:rPr>
     </w:lvl>
   </w:abstractNum>
-  <w:abstractNum w:abstractNumId="34" w15:restartNumberingAfterBreak="0">
+  <w:abstractNum w:abstractNumId="37" w15:restartNumberingAfterBreak="0">
+    <w:nsid w:val="533439BB"/>
+    <w:multiLevelType w:val="hybridMultilevel"/>
+    <w:tmpl w:val="1966AB24"/>
+    <w:lvl w:ilvl="0" w:tplc="0407000F">
+      <w:start w:val="1"/>
+      <w:numFmt w:val="decimal"/>
+      <w:lvlText w:val="%1."/>
+      <w:lvlJc w:val="left"/>
+      <w:pPr>
+        <w:ind w:left="720" w:hanging="360"/>
+      </w:pPr>
+    </w:lvl>
+    <w:lvl w:ilvl="1" w:tplc="04070019" w:tentative="1">
+      <w:start w:val="1"/>
+      <w:numFmt w:val="lowerLetter"/>
+      <w:lvlText w:val="%2."/>
+      <w:lvlJc w:val="left"/>
+      <w:pPr>
+        <w:ind w:left="1440" w:hanging="360"/>
+      </w:pPr>
+    </w:lvl>
+    <w:lvl w:ilvl="2" w:tplc="0407001B" w:tentative="1">
+      <w:start w:val="1"/>
+      <w:numFmt w:val="lowerRoman"/>
+      <w:lvlText w:val="%3."/>
+      <w:lvlJc w:val="right"/>
+      <w:pPr>
+        <w:ind w:left="2160" w:hanging="180"/>
+      </w:pPr>
+    </w:lvl>
+    <w:lvl w:ilvl="3" w:tplc="0407000F" w:tentative="1">
+      <w:start w:val="1"/>
+      <w:numFmt w:val="decimal"/>
+      <w:lvlText w:val="%4."/>
+      <w:lvlJc w:val="left"/>
+      <w:pPr>
+        <w:ind w:left="2880" w:hanging="360"/>
+      </w:pPr>
+    </w:lvl>
+    <w:lvl w:ilvl="4" w:tplc="04070019" w:tentative="1">
+      <w:start w:val="1"/>
+      <w:numFmt w:val="lowerLetter"/>
+      <w:lvlText w:val="%5."/>
+      <w:lvlJc w:val="left"/>
+      <w:pPr>
+        <w:ind w:left="3600" w:hanging="360"/>
+      </w:pPr>
+    </w:lvl>
+    <w:lvl w:ilvl="5" w:tplc="0407001B" w:tentative="1">
+      <w:start w:val="1"/>
+      <w:numFmt w:val="lowerRoman"/>
+      <w:lvlText w:val="%6."/>
+      <w:lvlJc w:val="right"/>
+      <w:pPr>
+        <w:ind w:left="4320" w:hanging="180"/>
+      </w:pPr>
+    </w:lvl>
+    <w:lvl w:ilvl="6" w:tplc="0407000F" w:tentative="1">
+      <w:start w:val="1"/>
+      <w:numFmt w:val="decimal"/>
+      <w:lvlText w:val="%7."/>
+      <w:lvlJc w:val="left"/>
+      <w:pPr>
+        <w:ind w:left="5040" w:hanging="360"/>
+      </w:pPr>
+    </w:lvl>
+    <w:lvl w:ilvl="7" w:tplc="04070019" w:tentative="1">
+      <w:start w:val="1"/>
+      <w:numFmt w:val="lowerLetter"/>
+      <w:lvlText w:val="%8."/>
+      <w:lvlJc w:val="left"/>
+      <w:pPr>
+        <w:ind w:left="5760" w:hanging="360"/>
+      </w:pPr>
+    </w:lvl>
+    <w:lvl w:ilvl="8" w:tplc="0407001B" w:tentative="1">
+      <w:start w:val="1"/>
+      <w:numFmt w:val="lowerRoman"/>
+      <w:lvlText w:val="%9."/>
+      <w:lvlJc w:val="right"/>
+      <w:pPr>
+        <w:ind w:left="6480" w:hanging="180"/>
+      </w:pPr>
+    </w:lvl>
+  </w:abstractNum>
+  <w:abstractNum w:abstractNumId="38" w15:restartNumberingAfterBreak="0">
     <w:nsid w:val="534F49C3"/>
     <w:multiLevelType w:val="multilevel"/>
     <w:tmpl w:val="EC1216D2"/>
@@ -8514,7 +10050,7 @@
       </w:rPr>
     </w:lvl>
   </w:abstractNum>
-  <w:abstractNum w:abstractNumId="35" w15:restartNumberingAfterBreak="0">
+  <w:abstractNum w:abstractNumId="39" w15:restartNumberingAfterBreak="0">
     <w:nsid w:val="56802D0D"/>
     <w:multiLevelType w:val="multilevel"/>
     <w:tmpl w:val="00889A42"/>
@@ -8663,7 +10199,7 @@
       </w:rPr>
     </w:lvl>
   </w:abstractNum>
-  <w:abstractNum w:abstractNumId="36" w15:restartNumberingAfterBreak="0">
+  <w:abstractNum w:abstractNumId="40" w15:restartNumberingAfterBreak="0">
     <w:nsid w:val="57731557"/>
     <w:multiLevelType w:val="multilevel"/>
     <w:tmpl w:val="D5FE09EA"/>
@@ -8812,7 +10348,156 @@
       </w:rPr>
     </w:lvl>
   </w:abstractNum>
-  <w:abstractNum w:abstractNumId="37" w15:restartNumberingAfterBreak="0">
+  <w:abstractNum w:abstractNumId="41" w15:restartNumberingAfterBreak="0">
+    <w:nsid w:val="57A8129C"/>
+    <w:multiLevelType w:val="multilevel"/>
+    <w:tmpl w:val="29727D74"/>
+    <w:lvl w:ilvl="0">
+      <w:start w:val="1"/>
+      <w:numFmt w:val="bullet"/>
+      <w:lvlText w:val=""/>
+      <w:lvlJc w:val="left"/>
+      <w:pPr>
+        <w:tabs>
+          <w:tab w:val="num" w:pos="720"/>
+        </w:tabs>
+        <w:ind w:left="720" w:hanging="360"/>
+      </w:pPr>
+      <w:rPr>
+        <w:rFonts w:ascii="Symbol" w:hAnsi="Symbol" w:hint="default"/>
+        <w:sz w:val="20"/>
+      </w:rPr>
+    </w:lvl>
+    <w:lvl w:ilvl="1" w:tentative="1">
+      <w:start w:val="1"/>
+      <w:numFmt w:val="bullet"/>
+      <w:lvlText w:val="o"/>
+      <w:lvlJc w:val="left"/>
+      <w:pPr>
+        <w:tabs>
+          <w:tab w:val="num" w:pos="1440"/>
+        </w:tabs>
+        <w:ind w:left="1440" w:hanging="360"/>
+      </w:pPr>
+      <w:rPr>
+        <w:rFonts w:ascii="Courier New" w:hAnsi="Courier New" w:hint="default"/>
+        <w:sz w:val="20"/>
+      </w:rPr>
+    </w:lvl>
+    <w:lvl w:ilvl="2" w:tentative="1">
+      <w:start w:val="1"/>
+      <w:numFmt w:val="bullet"/>
+      <w:lvlText w:val=""/>
+      <w:lvlJc w:val="left"/>
+      <w:pPr>
+        <w:tabs>
+          <w:tab w:val="num" w:pos="2160"/>
+        </w:tabs>
+        <w:ind w:left="2160" w:hanging="360"/>
+      </w:pPr>
+      <w:rPr>
+        <w:rFonts w:ascii="Wingdings" w:hAnsi="Wingdings" w:hint="default"/>
+        <w:sz w:val="20"/>
+      </w:rPr>
+    </w:lvl>
+    <w:lvl w:ilvl="3" w:tentative="1">
+      <w:start w:val="1"/>
+      <w:numFmt w:val="bullet"/>
+      <w:lvlText w:val=""/>
+      <w:lvlJc w:val="left"/>
+      <w:pPr>
+        <w:tabs>
+          <w:tab w:val="num" w:pos="2880"/>
+        </w:tabs>
+        <w:ind w:left="2880" w:hanging="360"/>
+      </w:pPr>
+      <w:rPr>
+        <w:rFonts w:ascii="Wingdings" w:hAnsi="Wingdings" w:hint="default"/>
+        <w:sz w:val="20"/>
+      </w:rPr>
+    </w:lvl>
+    <w:lvl w:ilvl="4" w:tentative="1">
+      <w:start w:val="1"/>
+      <w:numFmt w:val="bullet"/>
+      <w:lvlText w:val=""/>
+      <w:lvlJc w:val="left"/>
+      <w:pPr>
+        <w:tabs>
+          <w:tab w:val="num" w:pos="3600"/>
+        </w:tabs>
+        <w:ind w:left="3600" w:hanging="360"/>
+      </w:pPr>
+      <w:rPr>
+        <w:rFonts w:ascii="Wingdings" w:hAnsi="Wingdings" w:hint="default"/>
+        <w:sz w:val="20"/>
+      </w:rPr>
+    </w:lvl>
+    <w:lvl w:ilvl="5" w:tentative="1">
+      <w:start w:val="1"/>
+      <w:numFmt w:val="bullet"/>
+      <w:lvlText w:val=""/>
+      <w:lvlJc w:val="left"/>
+      <w:pPr>
+        <w:tabs>
+          <w:tab w:val="num" w:pos="4320"/>
+        </w:tabs>
+        <w:ind w:left="4320" w:hanging="360"/>
+      </w:pPr>
+      <w:rPr>
+        <w:rFonts w:ascii="Wingdings" w:hAnsi="Wingdings" w:hint="default"/>
+        <w:sz w:val="20"/>
+      </w:rPr>
+    </w:lvl>
+    <w:lvl w:ilvl="6" w:tentative="1">
+      <w:start w:val="1"/>
+      <w:numFmt w:val="bullet"/>
+      <w:lvlText w:val=""/>
+      <w:lvlJc w:val="left"/>
+      <w:pPr>
+        <w:tabs>
+          <w:tab w:val="num" w:pos="5040"/>
+        </w:tabs>
+        <w:ind w:left="5040" w:hanging="360"/>
+      </w:pPr>
+      <w:rPr>
+        <w:rFonts w:ascii="Wingdings" w:hAnsi="Wingdings" w:hint="default"/>
+        <w:sz w:val="20"/>
+      </w:rPr>
+    </w:lvl>
+    <w:lvl w:ilvl="7" w:tentative="1">
+      <w:start w:val="1"/>
+      <w:numFmt w:val="bullet"/>
+      <w:lvlText w:val=""/>
+      <w:lvlJc w:val="left"/>
+      <w:pPr>
+        <w:tabs>
+          <w:tab w:val="num" w:pos="5760"/>
+        </w:tabs>
+        <w:ind w:left="5760" w:hanging="360"/>
+      </w:pPr>
+      <w:rPr>
+        <w:rFonts w:ascii="Wingdings" w:hAnsi="Wingdings" w:hint="default"/>
+        <w:sz w:val="20"/>
+      </w:rPr>
+    </w:lvl>
+    <w:lvl w:ilvl="8" w:tentative="1">
+      <w:start w:val="1"/>
+      <w:numFmt w:val="bullet"/>
+      <w:lvlText w:val=""/>
+      <w:lvlJc w:val="left"/>
+      <w:pPr>
+        <w:tabs>
+          <w:tab w:val="num" w:pos="6480"/>
+        </w:tabs>
+        <w:ind w:left="6480" w:hanging="360"/>
+      </w:pPr>
+      <w:rPr>
+        <w:rFonts w:ascii="Wingdings" w:hAnsi="Wingdings" w:hint="default"/>
+        <w:sz w:val="20"/>
+      </w:rPr>
+    </w:lvl>
+  </w:abstractNum>
+  <w:abstractNum w:abstractNumId="42" w15:restartNumberingAfterBreak="0">
     <w:nsid w:val="58306809"/>
     <w:multiLevelType w:val="multilevel"/>
     <w:tmpl w:val="D60AE34E"/>
@@ -8961,7 +10646,7 @@
       </w:rPr>
     </w:lvl>
   </w:abstractNum>
-  <w:abstractNum w:abstractNumId="38" w15:restartNumberingAfterBreak="0">
+  <w:abstractNum w:abstractNumId="43" w15:restartNumberingAfterBreak="0">
     <w:nsid w:val="5A1B015C"/>
     <w:multiLevelType w:val="multilevel"/>
     <w:tmpl w:val="A650D374"/>
@@ -9110,7 +10795,7 @@
       </w:rPr>
     </w:lvl>
   </w:abstractNum>
-  <w:abstractNum w:abstractNumId="39" w15:restartNumberingAfterBreak="0">
+  <w:abstractNum w:abstractNumId="44" w15:restartNumberingAfterBreak="0">
     <w:nsid w:val="5E367EA7"/>
     <w:multiLevelType w:val="multilevel"/>
     <w:tmpl w:val="24BE0584"/>
@@ -9259,7 +10944,7 @@
       </w:rPr>
     </w:lvl>
   </w:abstractNum>
-  <w:abstractNum w:abstractNumId="40" w15:restartNumberingAfterBreak="0">
+  <w:abstractNum w:abstractNumId="45" w15:restartNumberingAfterBreak="0">
     <w:nsid w:val="600D0C22"/>
     <w:multiLevelType w:val="multilevel"/>
     <w:tmpl w:val="71A8CB4C"/>
@@ -9408,7 +11093,7 @@
       </w:rPr>
     </w:lvl>
   </w:abstractNum>
-  <w:abstractNum w:abstractNumId="41" w15:restartNumberingAfterBreak="0">
+  <w:abstractNum w:abstractNumId="46" w15:restartNumberingAfterBreak="0">
     <w:nsid w:val="607B2C0C"/>
     <w:multiLevelType w:val="multilevel"/>
     <w:tmpl w:val="F398A2FE"/>
@@ -9557,7 +11242,7 @@
       </w:rPr>
     </w:lvl>
   </w:abstractNum>
-  <w:abstractNum w:abstractNumId="42" w15:restartNumberingAfterBreak="0">
+  <w:abstractNum w:abstractNumId="47" w15:restartNumberingAfterBreak="0">
     <w:nsid w:val="615A0351"/>
     <w:multiLevelType w:val="multilevel"/>
     <w:tmpl w:val="DFD0D664"/>
@@ -9706,7 +11391,7 @@
       </w:rPr>
     </w:lvl>
   </w:abstractNum>
-  <w:abstractNum w:abstractNumId="43" w15:restartNumberingAfterBreak="0">
+  <w:abstractNum w:abstractNumId="48" w15:restartNumberingAfterBreak="0">
     <w:nsid w:val="63852FCC"/>
     <w:multiLevelType w:val="multilevel"/>
     <w:tmpl w:val="CB1815A6"/>
@@ -9855,7 +11540,7 @@
       </w:rPr>
     </w:lvl>
   </w:abstractNum>
-  <w:abstractNum w:abstractNumId="44" w15:restartNumberingAfterBreak="0">
+  <w:abstractNum w:abstractNumId="49" w15:restartNumberingAfterBreak="0">
     <w:nsid w:val="645D1CA4"/>
     <w:multiLevelType w:val="multilevel"/>
     <w:tmpl w:val="F5347340"/>
@@ -10004,7 +11689,7 @@
       </w:rPr>
     </w:lvl>
   </w:abstractNum>
-  <w:abstractNum w:abstractNumId="45" w15:restartNumberingAfterBreak="0">
+  <w:abstractNum w:abstractNumId="50" w15:restartNumberingAfterBreak="0">
     <w:nsid w:val="68514A57"/>
     <w:multiLevelType w:val="multilevel"/>
     <w:tmpl w:val="5B00A6CC"/>
@@ -10153,7 +11838,7 @@
       </w:rPr>
     </w:lvl>
   </w:abstractNum>
-  <w:abstractNum w:abstractNumId="46" w15:restartNumberingAfterBreak="0">
+  <w:abstractNum w:abstractNumId="51" w15:restartNumberingAfterBreak="0">
     <w:nsid w:val="6B572ACB"/>
     <w:multiLevelType w:val="multilevel"/>
     <w:tmpl w:val="DDE4EEF2"/>
@@ -10302,7 +11987,7 @@
       </w:rPr>
     </w:lvl>
   </w:abstractNum>
-  <w:abstractNum w:abstractNumId="47" w15:restartNumberingAfterBreak="0">
+  <w:abstractNum w:abstractNumId="52" w15:restartNumberingAfterBreak="0">
     <w:nsid w:val="6FDF0787"/>
     <w:multiLevelType w:val="multilevel"/>
     <w:tmpl w:val="F83E068C"/>
@@ -10451,7 +12136,7 @@
       </w:rPr>
     </w:lvl>
   </w:abstractNum>
-  <w:abstractNum w:abstractNumId="48" w15:restartNumberingAfterBreak="0">
+  <w:abstractNum w:abstractNumId="53" w15:restartNumberingAfterBreak="0">
     <w:nsid w:val="71372193"/>
     <w:multiLevelType w:val="multilevel"/>
     <w:tmpl w:val="9B1E6912"/>
@@ -10600,7 +12285,7 @@
       </w:rPr>
     </w:lvl>
   </w:abstractNum>
-  <w:abstractNum w:abstractNumId="49" w15:restartNumberingAfterBreak="0">
+  <w:abstractNum w:abstractNumId="54" w15:restartNumberingAfterBreak="0">
     <w:nsid w:val="71A466ED"/>
     <w:multiLevelType w:val="multilevel"/>
     <w:tmpl w:val="9BDA7018"/>
@@ -10749,7 +12434,7 @@
       </w:rPr>
     </w:lvl>
   </w:abstractNum>
-  <w:abstractNum w:abstractNumId="50" w15:restartNumberingAfterBreak="0">
+  <w:abstractNum w:abstractNumId="55" w15:restartNumberingAfterBreak="0">
     <w:nsid w:val="75020F10"/>
     <w:multiLevelType w:val="multilevel"/>
     <w:tmpl w:val="162E399E"/>
@@ -10898,7 +12583,7 @@
       </w:rPr>
     </w:lvl>
   </w:abstractNum>
-  <w:abstractNum w:abstractNumId="51" w15:restartNumberingAfterBreak="0">
+  <w:abstractNum w:abstractNumId="56" w15:restartNumberingAfterBreak="0">
     <w:nsid w:val="75F6312A"/>
     <w:multiLevelType w:val="multilevel"/>
     <w:tmpl w:val="C4A43C80"/>
@@ -11047,7 +12732,7 @@
       </w:rPr>
     </w:lvl>
   </w:abstractNum>
-  <w:abstractNum w:abstractNumId="52" w15:restartNumberingAfterBreak="0">
+  <w:abstractNum w:abstractNumId="57" w15:restartNumberingAfterBreak="0">
     <w:nsid w:val="77815C4A"/>
     <w:multiLevelType w:val="multilevel"/>
     <w:tmpl w:val="801C5184"/>
@@ -11196,171 +12881,338 @@
       </w:rPr>
     </w:lvl>
   </w:abstractNum>
-  <w:num w:numId="1">
+  <w:abstractNum w:abstractNumId="58" w15:restartNumberingAfterBreak="0">
+    <w:nsid w:val="7FC74152"/>
+    <w:multiLevelType w:val="multilevel"/>
+    <w:tmpl w:val="4348A990"/>
+    <w:lvl w:ilvl="0">
+      <w:start w:val="1"/>
+      <w:numFmt w:val="bullet"/>
+      <w:lvlText w:val=""/>
+      <w:lvlJc w:val="left"/>
+      <w:pPr>
+        <w:tabs>
+          <w:tab w:val="num" w:pos="720"/>
+        </w:tabs>
+        <w:ind w:left="720" w:hanging="360"/>
+      </w:pPr>
+      <w:rPr>
+        <w:rFonts w:ascii="Symbol" w:hAnsi="Symbol" w:hint="default"/>
+        <w:sz w:val="20"/>
+      </w:rPr>
+    </w:lvl>
+    <w:lvl w:ilvl="1" w:tentative="1">
+      <w:start w:val="1"/>
+      <w:numFmt w:val="bullet"/>
+      <w:lvlText w:val="o"/>
+      <w:lvlJc w:val="left"/>
+      <w:pPr>
+        <w:tabs>
+          <w:tab w:val="num" w:pos="1440"/>
+        </w:tabs>
+        <w:ind w:left="1440" w:hanging="360"/>
+      </w:pPr>
+      <w:rPr>
+        <w:rFonts w:ascii="Courier New" w:hAnsi="Courier New" w:hint="default"/>
+        <w:sz w:val="20"/>
+      </w:rPr>
+    </w:lvl>
+    <w:lvl w:ilvl="2" w:tentative="1">
+      <w:start w:val="1"/>
+      <w:numFmt w:val="bullet"/>
+      <w:lvlText w:val=""/>
+      <w:lvlJc w:val="left"/>
+      <w:pPr>
+        <w:tabs>
+          <w:tab w:val="num" w:pos="2160"/>
+        </w:tabs>
+        <w:ind w:left="2160" w:hanging="360"/>
+      </w:pPr>
+      <w:rPr>
+        <w:rFonts w:ascii="Wingdings" w:hAnsi="Wingdings" w:hint="default"/>
+        <w:sz w:val="20"/>
+      </w:rPr>
+    </w:lvl>
+    <w:lvl w:ilvl="3" w:tentative="1">
+      <w:start w:val="1"/>
+      <w:numFmt w:val="bullet"/>
+      <w:lvlText w:val=""/>
+      <w:lvlJc w:val="left"/>
+      <w:pPr>
+        <w:tabs>
+          <w:tab w:val="num" w:pos="2880"/>
+        </w:tabs>
+        <w:ind w:left="2880" w:hanging="360"/>
+      </w:pPr>
+      <w:rPr>
+        <w:rFonts w:ascii="Wingdings" w:hAnsi="Wingdings" w:hint="default"/>
+        <w:sz w:val="20"/>
+      </w:rPr>
+    </w:lvl>
+    <w:lvl w:ilvl="4" w:tentative="1">
+      <w:start w:val="1"/>
+      <w:numFmt w:val="bullet"/>
+      <w:lvlText w:val=""/>
+      <w:lvlJc w:val="left"/>
+      <w:pPr>
+        <w:tabs>
+          <w:tab w:val="num" w:pos="3600"/>
+        </w:tabs>
+        <w:ind w:left="3600" w:hanging="360"/>
+      </w:pPr>
+      <w:rPr>
+        <w:rFonts w:ascii="Wingdings" w:hAnsi="Wingdings" w:hint="default"/>
+        <w:sz w:val="20"/>
+      </w:rPr>
+    </w:lvl>
+    <w:lvl w:ilvl="5" w:tentative="1">
+      <w:start w:val="1"/>
+      <w:numFmt w:val="bullet"/>
+      <w:lvlText w:val=""/>
+      <w:lvlJc w:val="left"/>
+      <w:pPr>
+        <w:tabs>
+          <w:tab w:val="num" w:pos="4320"/>
+        </w:tabs>
+        <w:ind w:left="4320" w:hanging="360"/>
+      </w:pPr>
+      <w:rPr>
+        <w:rFonts w:ascii="Wingdings" w:hAnsi="Wingdings" w:hint="default"/>
+        <w:sz w:val="20"/>
+      </w:rPr>
+    </w:lvl>
+    <w:lvl w:ilvl="6" w:tentative="1">
+      <w:start w:val="1"/>
+      <w:numFmt w:val="bullet"/>
+      <w:lvlText w:val=""/>
+      <w:lvlJc w:val="left"/>
+      <w:pPr>
+        <w:tabs>
+          <w:tab w:val="num" w:pos="5040"/>
+        </w:tabs>
+        <w:ind w:left="5040" w:hanging="360"/>
+      </w:pPr>
+      <w:rPr>
+        <w:rFonts w:ascii="Wingdings" w:hAnsi="Wingdings" w:hint="default"/>
+        <w:sz w:val="20"/>
+      </w:rPr>
+    </w:lvl>
+    <w:lvl w:ilvl="7" w:tentative="1">
+      <w:start w:val="1"/>
+      <w:numFmt w:val="bullet"/>
+      <w:lvlText w:val=""/>
+      <w:lvlJc w:val="left"/>
+      <w:pPr>
+        <w:tabs>
+          <w:tab w:val="num" w:pos="5760"/>
+        </w:tabs>
+        <w:ind w:left="5760" w:hanging="360"/>
+      </w:pPr>
+      <w:rPr>
+        <w:rFonts w:ascii="Wingdings" w:hAnsi="Wingdings" w:hint="default"/>
+        <w:sz w:val="20"/>
+      </w:rPr>
+    </w:lvl>
+    <w:lvl w:ilvl="8" w:tentative="1">
+      <w:start w:val="1"/>
+      <w:numFmt w:val="bullet"/>
+      <w:lvlText w:val=""/>
+      <w:lvlJc w:val="left"/>
+      <w:pPr>
+        <w:tabs>
+          <w:tab w:val="num" w:pos="6480"/>
+        </w:tabs>
+        <w:ind w:left="6480" w:hanging="360"/>
+      </w:pPr>
+      <w:rPr>
+        <w:rFonts w:ascii="Wingdings" w:hAnsi="Wingdings" w:hint="default"/>
+        <w:sz w:val="20"/>
+      </w:rPr>
+    </w:lvl>
+  </w:abstractNum>
+  <w:num w:numId="1" w16cid:durableId="210119573">
+    <w:abstractNumId w:val="51"/>
+  </w:num>
+  <w:num w:numId="2" w16cid:durableId="1232733189">
+    <w:abstractNumId w:val="20"/>
+  </w:num>
+  <w:num w:numId="3" w16cid:durableId="2006737908">
+    <w:abstractNumId w:val="6"/>
+  </w:num>
+  <w:num w:numId="4" w16cid:durableId="1572618366">
+    <w:abstractNumId w:val="18"/>
+  </w:num>
+  <w:num w:numId="5" w16cid:durableId="817653736">
+    <w:abstractNumId w:val="35"/>
+  </w:num>
+  <w:num w:numId="6" w16cid:durableId="1145850447">
+    <w:abstractNumId w:val="44"/>
+  </w:num>
+  <w:num w:numId="7" w16cid:durableId="1839081213">
+    <w:abstractNumId w:val="55"/>
+  </w:num>
+  <w:num w:numId="8" w16cid:durableId="908884366">
+    <w:abstractNumId w:val="48"/>
+  </w:num>
+  <w:num w:numId="9" w16cid:durableId="1834685430">
+    <w:abstractNumId w:val="2"/>
+  </w:num>
+  <w:num w:numId="10" w16cid:durableId="1330215502">
+    <w:abstractNumId w:val="13"/>
+  </w:num>
+  <w:num w:numId="11" w16cid:durableId="1091972075">
+    <w:abstractNumId w:val="7"/>
+  </w:num>
+  <w:num w:numId="12" w16cid:durableId="2060589647">
+    <w:abstractNumId w:val="22"/>
+  </w:num>
+  <w:num w:numId="13" w16cid:durableId="957874494">
+    <w:abstractNumId w:val="8"/>
+  </w:num>
+  <w:num w:numId="14" w16cid:durableId="254048219">
+    <w:abstractNumId w:val="57"/>
+  </w:num>
+  <w:num w:numId="15" w16cid:durableId="1458523737">
+    <w:abstractNumId w:val="36"/>
+  </w:num>
+  <w:num w:numId="16" w16cid:durableId="732436782">
+    <w:abstractNumId w:val="14"/>
+  </w:num>
+  <w:num w:numId="17" w16cid:durableId="1504314921">
+    <w:abstractNumId w:val="50"/>
+  </w:num>
+  <w:num w:numId="18" w16cid:durableId="678585313">
+    <w:abstractNumId w:val="30"/>
+  </w:num>
+  <w:num w:numId="19" w16cid:durableId="950013599">
+    <w:abstractNumId w:val="39"/>
+  </w:num>
+  <w:num w:numId="20" w16cid:durableId="626199330">
+    <w:abstractNumId w:val="21"/>
+  </w:num>
+  <w:num w:numId="21" w16cid:durableId="441582519">
+    <w:abstractNumId w:val="1"/>
+  </w:num>
+  <w:num w:numId="22" w16cid:durableId="133761164">
+    <w:abstractNumId w:val="43"/>
+  </w:num>
+  <w:num w:numId="23" w16cid:durableId="181433349">
+    <w:abstractNumId w:val="16"/>
+  </w:num>
+  <w:num w:numId="24" w16cid:durableId="130903986">
+    <w:abstractNumId w:val="28"/>
+  </w:num>
+  <w:num w:numId="25" w16cid:durableId="1358696448">
+    <w:abstractNumId w:val="32"/>
+  </w:num>
+  <w:num w:numId="26" w16cid:durableId="196550761">
+    <w:abstractNumId w:val="54"/>
+  </w:num>
+  <w:num w:numId="27" w16cid:durableId="2031638602">
+    <w:abstractNumId w:val="45"/>
+  </w:num>
+  <w:num w:numId="28" w16cid:durableId="805663069">
+    <w:abstractNumId w:val="47"/>
+  </w:num>
+  <w:num w:numId="29" w16cid:durableId="648092498">
+    <w:abstractNumId w:val="24"/>
+  </w:num>
+  <w:num w:numId="30" w16cid:durableId="859704657">
+    <w:abstractNumId w:val="52"/>
+  </w:num>
+  <w:num w:numId="31" w16cid:durableId="1322274543">
+    <w:abstractNumId w:val="26"/>
+  </w:num>
+  <w:num w:numId="32" w16cid:durableId="1897887943">
+    <w:abstractNumId w:val="25"/>
+  </w:num>
+  <w:num w:numId="33" w16cid:durableId="1657343933">
+    <w:abstractNumId w:val="31"/>
+  </w:num>
+  <w:num w:numId="34" w16cid:durableId="380446841">
+    <w:abstractNumId w:val="4"/>
+  </w:num>
+  <w:num w:numId="35" w16cid:durableId="1546984097">
+    <w:abstractNumId w:val="56"/>
+  </w:num>
+  <w:num w:numId="36" w16cid:durableId="16274219">
+    <w:abstractNumId w:val="17"/>
+  </w:num>
+  <w:num w:numId="37" w16cid:durableId="469637044">
+    <w:abstractNumId w:val="40"/>
+  </w:num>
+  <w:num w:numId="38" w16cid:durableId="801507739">
+    <w:abstractNumId w:val="33"/>
+  </w:num>
+  <w:num w:numId="39" w16cid:durableId="1305433177">
+    <w:abstractNumId w:val="9"/>
+  </w:num>
+  <w:num w:numId="40" w16cid:durableId="2056274268">
+    <w:abstractNumId w:val="19"/>
+  </w:num>
+  <w:num w:numId="41" w16cid:durableId="1736470261">
+    <w:abstractNumId w:val="49"/>
+  </w:num>
+  <w:num w:numId="42" w16cid:durableId="1360737764">
+    <w:abstractNumId w:val="0"/>
+  </w:num>
+  <w:num w:numId="43" w16cid:durableId="983462385">
+    <w:abstractNumId w:val="12"/>
+  </w:num>
+  <w:num w:numId="44" w16cid:durableId="1931353455">
+    <w:abstractNumId w:val="42"/>
+  </w:num>
+  <w:num w:numId="45" w16cid:durableId="1700156799">
+    <w:abstractNumId w:val="38"/>
+  </w:num>
+  <w:num w:numId="46" w16cid:durableId="1243180577">
     <w:abstractNumId w:val="46"/>
   </w:num>
-  <w:num w:numId="2">
-    <w:abstractNumId w:val="19"/>
+  <w:num w:numId="47" w16cid:durableId="1585341448">
+    <w:abstractNumId w:val="27"/>
   </w:num>
-  <w:num w:numId="3">
+  <w:num w:numId="48" w16cid:durableId="1858732519">
+    <w:abstractNumId w:val="23"/>
+  </w:num>
+  <w:num w:numId="49" w16cid:durableId="2085492661">
+    <w:abstractNumId w:val="10"/>
+  </w:num>
+  <w:num w:numId="50" w16cid:durableId="442187164">
     <w:abstractNumId w:val="5"/>
   </w:num>
-  <w:num w:numId="4">
-    <w:abstractNumId w:val="17"/>
-  </w:num>
-  <w:num w:numId="5">
-    <w:abstractNumId w:val="32"/>
-  </w:num>
-  <w:num w:numId="6">
-    <w:abstractNumId w:val="39"/>
-  </w:num>
-  <w:num w:numId="7">
-    <w:abstractNumId w:val="50"/>
-  </w:num>
-  <w:num w:numId="8">
-    <w:abstractNumId w:val="43"/>
-  </w:num>
-  <w:num w:numId="9">
-    <w:abstractNumId w:val="2"/>
-  </w:num>
-  <w:num w:numId="10">
-    <w:abstractNumId w:val="12"/>
-  </w:num>
-  <w:num w:numId="11">
-    <w:abstractNumId w:val="6"/>
-  </w:num>
-  <w:num w:numId="12">
-    <w:abstractNumId w:val="21"/>
-  </w:num>
-  <w:num w:numId="13">
-    <w:abstractNumId w:val="7"/>
-  </w:num>
-  <w:num w:numId="14">
-    <w:abstractNumId w:val="52"/>
-  </w:num>
-  <w:num w:numId="15">
-    <w:abstractNumId w:val="33"/>
-  </w:num>
-  <w:num w:numId="16">
-    <w:abstractNumId w:val="13"/>
-  </w:num>
-  <w:num w:numId="17">
-    <w:abstractNumId w:val="45"/>
-  </w:num>
-  <w:num w:numId="18">
-    <w:abstractNumId w:val="28"/>
-  </w:num>
-  <w:num w:numId="19">
-    <w:abstractNumId w:val="35"/>
-  </w:num>
-  <w:num w:numId="20">
-    <w:abstractNumId w:val="20"/>
-  </w:num>
-  <w:num w:numId="21">
-    <w:abstractNumId w:val="1"/>
-  </w:num>
-  <w:num w:numId="22">
-    <w:abstractNumId w:val="38"/>
-  </w:num>
-  <w:num w:numId="23">
+  <w:num w:numId="51" w16cid:durableId="1019548101">
     <w:abstractNumId w:val="15"/>
   </w:num>
-  <w:num w:numId="24">
-    <w:abstractNumId w:val="27"/>
+  <w:num w:numId="52" w16cid:durableId="442964670">
+    <w:abstractNumId w:val="53"/>
   </w:num>
-  <w:num w:numId="25">
-    <w:abstractNumId w:val="30"/>
+  <w:num w:numId="53" w16cid:durableId="1227375475">
+    <w:abstractNumId w:val="11"/>
   </w:num>
-  <w:num w:numId="26">
-    <w:abstractNumId w:val="49"/>
+  <w:num w:numId="54" w16cid:durableId="174422112">
+    <w:abstractNumId w:val="3"/>
   </w:num>
-  <w:num w:numId="27">
-    <w:abstractNumId w:val="40"/>
+  <w:num w:numId="55" w16cid:durableId="1373653339">
+    <w:abstractNumId w:val="34"/>
   </w:num>
-  <w:num w:numId="28">
-    <w:abstractNumId w:val="42"/>
-  </w:num>
-  <w:num w:numId="29">
-    <w:abstractNumId w:val="23"/>
-  </w:num>
-  <w:num w:numId="30">
-    <w:abstractNumId w:val="47"/>
-  </w:num>
-  <w:num w:numId="31">
-    <w:abstractNumId w:val="25"/>
-  </w:num>
-  <w:num w:numId="32">
-    <w:abstractNumId w:val="24"/>
-  </w:num>
-  <w:num w:numId="33">
+  <w:num w:numId="56" w16cid:durableId="1501233571">
     <w:abstractNumId w:val="29"/>
   </w:num>
-  <w:num w:numId="34">
-    <w:abstractNumId w:val="3"/>
+  <w:num w:numId="57" w16cid:durableId="837577250">
+    <w:abstractNumId w:val="58"/>
   </w:num>
-  <w:num w:numId="35">
-    <w:abstractNumId w:val="51"/>
-  </w:num>
-  <w:num w:numId="36">
-    <w:abstractNumId w:val="16"/>
-  </w:num>
-  <w:num w:numId="37">
-    <w:abstractNumId w:val="36"/>
-  </w:num>
-  <w:num w:numId="38">
-    <w:abstractNumId w:val="31"/>
-  </w:num>
-  <w:num w:numId="39">
-    <w:abstractNumId w:val="8"/>
-  </w:num>
-  <w:num w:numId="40">
-    <w:abstractNumId w:val="18"/>
-  </w:num>
-  <w:num w:numId="41">
-    <w:abstractNumId w:val="44"/>
-  </w:num>
-  <w:num w:numId="42">
-    <w:abstractNumId w:val="0"/>
-  </w:num>
-  <w:num w:numId="43">
-    <w:abstractNumId w:val="11"/>
-  </w:num>
-  <w:num w:numId="44">
+  <w:num w:numId="58" w16cid:durableId="1260676908">
     <w:abstractNumId w:val="37"/>
   </w:num>
-  <w:num w:numId="45">
-    <w:abstractNumId w:val="34"/>
-  </w:num>
-  <w:num w:numId="46">
+  <w:num w:numId="59" w16cid:durableId="1280988021">
     <w:abstractNumId w:val="41"/>
-  </w:num>
-  <w:num w:numId="47">
-    <w:abstractNumId w:val="26"/>
-  </w:num>
-  <w:num w:numId="48">
-    <w:abstractNumId w:val="22"/>
-  </w:num>
-  <w:num w:numId="49">
-    <w:abstractNumId w:val="9"/>
-  </w:num>
-  <w:num w:numId="50">
-    <w:abstractNumId w:val="4"/>
-  </w:num>
-  <w:num w:numId="51">
-    <w:abstractNumId w:val="14"/>
-  </w:num>
-  <w:num w:numId="52">
-    <w:abstractNumId w:val="48"/>
-  </w:num>
-  <w:num w:numId="53">
-    <w:abstractNumId w:val="10"/>
   </w:num>
   <w:numIdMacAtCleanup w:val="53"/>
 </w:numbering>
 </file>
 
 <file path=word/styles.xml><?xml version="1.0" encoding="utf-8"?>
-<w:styles xmlns:mc="http://schemas.openxmlformats.org/markup-compatibility/2006" xmlns:r="http://schemas.openxmlformats.org/officeDocument/2006/relationships" xmlns:w="http://schemas.openxmlformats.org/wordprocessingml/2006/main" xmlns:w14="http://schemas.microsoft.com/office/word/2010/wordml" xmlns:w15="http://schemas.microsoft.com/office/word/2012/wordml" xmlns:w16se="http://schemas.microsoft.com/office/word/2015/wordml/symex" mc:Ignorable="w14 w15 w16se">
+<w:styles xmlns:mc="http://schemas.openxmlformats.org/markup-compatibility/2006" xmlns:r="http://schemas.openxmlformats.org/officeDocument/2006/relationships" xmlns:w="http://schemas.openxmlformats.org/wordprocessingml/2006/main" xmlns:w14="http://schemas.microsoft.com/office/word/2010/wordml" xmlns:w15="http://schemas.microsoft.com/office/word/2012/wordml" xmlns:w16cex="http://schemas.microsoft.com/office/word/2018/wordml/cex" xmlns:w16cid="http://schemas.microsoft.com/office/word/2016/wordml/cid" xmlns:w16="http://schemas.microsoft.com/office/word/2018/wordml" xmlns:w16du="http://schemas.microsoft.com/office/word/2023/wordml/word16du" xmlns:w16sdtdh="http://schemas.microsoft.com/office/word/2020/wordml/sdtdatahash" xmlns:w16sdtfl="http://schemas.microsoft.com/office/word/2024/wordml/sdtformatlock" xmlns:w16se="http://schemas.microsoft.com/office/word/2015/wordml/symex" mc:Ignorable="w14 w15 w16se w16cid w16 w16cex w16sdtdh w16sdtfl w16du">
   <w:docDefaults>
     <w:rPrDefault>
       <w:rPr>
@@ -11378,7 +13230,7 @@
       </w:pPr>
     </w:pPrDefault>
   </w:docDefaults>
-  <w:latentStyles w:defLockedState="0" w:defUIPriority="99" w:defSemiHidden="0" w:defUnhideWhenUsed="0" w:defQFormat="0" w:count="371">
+  <w:latentStyles w:defLockedState="0" w:defUIPriority="99" w:defSemiHidden="0" w:defUnhideWhenUsed="0" w:defQFormat="0" w:count="376">
     <w:lsdException w:name="Normal" w:uiPriority="0" w:qFormat="1"/>
     <w:lsdException w:name="heading 1" w:uiPriority="9" w:qFormat="1"/>
     <w:lsdException w:name="heading 2" w:semiHidden="1" w:uiPriority="9" w:unhideWhenUsed="1" w:qFormat="1"/>
@@ -11750,15 +13602,20 @@
     <w:lsdException w:name="List Table 5 Dark Accent 6" w:uiPriority="50"/>
     <w:lsdException w:name="List Table 6 Colorful Accent 6" w:uiPriority="51"/>
     <w:lsdException w:name="List Table 7 Colorful Accent 6" w:uiPriority="52"/>
+    <w:lsdException w:name="Mention" w:semiHidden="1" w:unhideWhenUsed="1"/>
+    <w:lsdException w:name="Smart Hyperlink" w:semiHidden="1" w:unhideWhenUsed="1"/>
+    <w:lsdException w:name="Hashtag" w:semiHidden="1" w:unhideWhenUsed="1"/>
+    <w:lsdException w:name="Unresolved Mention" w:semiHidden="1" w:unhideWhenUsed="1"/>
+    <w:lsdException w:name="Smart Link" w:semiHidden="1" w:unhideWhenUsed="1"/>
   </w:latentStyles>
-  <w:style w:type="paragraph" w:default="1" w:styleId="Normal">
+  <w:style w:type="paragraph" w:default="1" w:styleId="Standard">
     <w:name w:val="Normal"/>
     <w:qFormat/>
   </w:style>
-  <w:style w:type="paragraph" w:styleId="Heading1">
+  <w:style w:type="paragraph" w:styleId="berschrift1">
     <w:name w:val="heading 1"/>
-    <w:basedOn w:val="Normal"/>
-    <w:link w:val="Heading1Char"/>
+    <w:basedOn w:val="Standard"/>
+    <w:link w:val="berschrift1Zchn"/>
     <w:uiPriority w:val="9"/>
     <w:qFormat/>
     <w:rsid w:val="00DD63CB"/>
@@ -11777,10 +13634,10 @@
       <w14:ligatures w14:val="none"/>
     </w:rPr>
   </w:style>
-  <w:style w:type="paragraph" w:styleId="Heading2">
+  <w:style w:type="paragraph" w:styleId="berschrift2">
     <w:name w:val="heading 2"/>
-    <w:basedOn w:val="Normal"/>
-    <w:link w:val="Heading2Char"/>
+    <w:basedOn w:val="Standard"/>
+    <w:link w:val="berschrift2Zchn"/>
     <w:uiPriority w:val="9"/>
     <w:qFormat/>
     <w:rsid w:val="00DD63CB"/>
@@ -11799,10 +13656,10 @@
       <w14:ligatures w14:val="none"/>
     </w:rPr>
   </w:style>
-  <w:style w:type="paragraph" w:styleId="Heading3">
+  <w:style w:type="paragraph" w:styleId="berschrift3">
     <w:name w:val="heading 3"/>
-    <w:basedOn w:val="Normal"/>
-    <w:link w:val="Heading3Char"/>
+    <w:basedOn w:val="Standard"/>
+    <w:link w:val="berschrift3Zchn"/>
     <w:uiPriority w:val="9"/>
     <w:qFormat/>
     <w:rsid w:val="00DD63CB"/>
@@ -11821,13 +13678,12 @@
       <w14:ligatures w14:val="none"/>
     </w:rPr>
   </w:style>
-  <w:style w:type="character" w:default="1" w:styleId="DefaultParagraphFont">
+  <w:style w:type="character" w:default="1" w:styleId="Absatz-Standardschriftart">
     <w:name w:val="Default Paragraph Font"/>
     <w:uiPriority w:val="1"/>
-    <w:semiHidden/>
     <w:unhideWhenUsed/>
   </w:style>
-  <w:style w:type="table" w:default="1" w:styleId="TableNormal">
+  <w:style w:type="table" w:default="1" w:styleId="NormaleTabelle">
     <w:name w:val="Normal Table"/>
     <w:uiPriority w:val="99"/>
     <w:semiHidden/>
@@ -11842,16 +13698,16 @@
       </w:tblCellMar>
     </w:tblPr>
   </w:style>
-  <w:style w:type="numbering" w:default="1" w:styleId="NoList">
+  <w:style w:type="numbering" w:default="1" w:styleId="KeineListe">
     <w:name w:val="No List"/>
     <w:uiPriority w:val="99"/>
     <w:semiHidden/>
     <w:unhideWhenUsed/>
   </w:style>
-  <w:style w:type="character" w:customStyle="1" w:styleId="Heading1Char">
-    <w:name w:val="Heading 1 Char"/>
-    <w:basedOn w:val="DefaultParagraphFont"/>
-    <w:link w:val="Heading1"/>
+  <w:style w:type="character" w:customStyle="1" w:styleId="berschrift1Zchn">
+    <w:name w:val="Überschrift 1 Zchn"/>
+    <w:basedOn w:val="Absatz-Standardschriftart"/>
+    <w:link w:val="berschrift1"/>
     <w:uiPriority w:val="9"/>
     <w:rsid w:val="00DD63CB"/>
     <w:rPr>
@@ -11865,10 +13721,10 @@
       <w14:ligatures w14:val="none"/>
     </w:rPr>
   </w:style>
-  <w:style w:type="character" w:customStyle="1" w:styleId="Heading2Char">
-    <w:name w:val="Heading 2 Char"/>
-    <w:basedOn w:val="DefaultParagraphFont"/>
-    <w:link w:val="Heading2"/>
+  <w:style w:type="character" w:customStyle="1" w:styleId="berschrift2Zchn">
+    <w:name w:val="Überschrift 2 Zchn"/>
+    <w:basedOn w:val="Absatz-Standardschriftart"/>
+    <w:link w:val="berschrift2"/>
     <w:uiPriority w:val="9"/>
     <w:rsid w:val="00DD63CB"/>
     <w:rPr>
@@ -11882,10 +13738,10 @@
       <w14:ligatures w14:val="none"/>
     </w:rPr>
   </w:style>
-  <w:style w:type="character" w:customStyle="1" w:styleId="Heading3Char">
-    <w:name w:val="Heading 3 Char"/>
-    <w:basedOn w:val="DefaultParagraphFont"/>
-    <w:link w:val="Heading3"/>
+  <w:style w:type="character" w:customStyle="1" w:styleId="berschrift3Zchn">
+    <w:name w:val="Überschrift 3 Zchn"/>
+    <w:basedOn w:val="Absatz-Standardschriftart"/>
+    <w:link w:val="berschrift3"/>
     <w:uiPriority w:val="9"/>
     <w:rsid w:val="00DD63CB"/>
     <w:rPr>
@@ -11899,11 +13755,10 @@
       <w14:ligatures w14:val="none"/>
     </w:rPr>
   </w:style>
-  <w:style w:type="paragraph" w:styleId="NormalWeb">
+  <w:style w:type="paragraph" w:styleId="StandardWeb">
     <w:name w:val="Normal (Web)"/>
-    <w:basedOn w:val="Normal"/>
+    <w:basedOn w:val="Standard"/>
     <w:uiPriority w:val="99"/>
-    <w:semiHidden/>
     <w:unhideWhenUsed/>
     <w:rsid w:val="00DD63CB"/>
     <w:pPr>
@@ -11918,9 +13773,9 @@
       <w14:ligatures w14:val="none"/>
     </w:rPr>
   </w:style>
-  <w:style w:type="character" w:styleId="Strong">
+  <w:style w:type="character" w:styleId="Fett">
     <w:name w:val="Strong"/>
-    <w:basedOn w:val="DefaultParagraphFont"/>
+    <w:basedOn w:val="Absatz-Standardschriftart"/>
     <w:uiPriority w:val="22"/>
     <w:qFormat/>
     <w:rsid w:val="00DD63CB"/>
@@ -11931,7 +13786,7 @@
   </w:style>
   <w:style w:type="character" w:styleId="HTMLCode">
     <w:name w:val="HTML Code"/>
-    <w:basedOn w:val="DefaultParagraphFont"/>
+    <w:basedOn w:val="Absatz-Standardschriftart"/>
     <w:uiPriority w:val="99"/>
     <w:semiHidden/>
     <w:unhideWhenUsed/>
@@ -11941,6 +13796,58 @@
       <w:sz w:val="20"/>
       <w:szCs w:val="20"/>
     </w:rPr>
+  </w:style>
+  <w:style w:type="character" w:styleId="Hyperlink">
+    <w:name w:val="Hyperlink"/>
+    <w:basedOn w:val="Absatz-Standardschriftart"/>
+    <w:uiPriority w:val="99"/>
+    <w:unhideWhenUsed/>
+    <w:rsid w:val="0056186F"/>
+    <w:rPr>
+      <w:color w:val="0563C1" w:themeColor="hyperlink"/>
+      <w:u w:val="single"/>
+    </w:rPr>
+  </w:style>
+  <w:style w:type="character" w:customStyle="1" w:styleId="citation-100">
+    <w:name w:val="citation-100"/>
+    <w:basedOn w:val="Absatz-Standardschriftart"/>
+    <w:rsid w:val="00330B96"/>
+  </w:style>
+  <w:style w:type="character" w:customStyle="1" w:styleId="citation-99">
+    <w:name w:val="citation-99"/>
+    <w:basedOn w:val="Absatz-Standardschriftart"/>
+    <w:rsid w:val="00330B96"/>
+  </w:style>
+  <w:style w:type="character" w:customStyle="1" w:styleId="citation-97">
+    <w:name w:val="citation-97"/>
+    <w:basedOn w:val="Absatz-Standardschriftart"/>
+    <w:rsid w:val="00330B96"/>
+  </w:style>
+  <w:style w:type="character" w:customStyle="1" w:styleId="citation-96">
+    <w:name w:val="citation-96"/>
+    <w:basedOn w:val="Absatz-Standardschriftart"/>
+    <w:rsid w:val="0055085A"/>
+  </w:style>
+  <w:style w:type="character" w:customStyle="1" w:styleId="button-label">
+    <w:name w:val="button-label"/>
+    <w:basedOn w:val="Absatz-Standardschriftart"/>
+    <w:rsid w:val="0055085A"/>
+  </w:style>
+  <w:style w:type="paragraph" w:styleId="Listenabsatz">
+    <w:name w:val="List Paragraph"/>
+    <w:basedOn w:val="Standard"/>
+    <w:uiPriority w:val="34"/>
+    <w:qFormat/>
+    <w:rsid w:val="0055085A"/>
+    <w:pPr>
+      <w:ind w:left="720"/>
+      <w:contextualSpacing/>
+    </w:pPr>
+  </w:style>
+  <w:style w:type="character" w:customStyle="1" w:styleId="citation-95">
+    <w:name w:val="citation-95"/>
+    <w:basedOn w:val="Absatz-Standardschriftart"/>
+    <w:rsid w:val="00CC5144"/>
   </w:style>
 </w:styles>
 </file>

</xml_diff>

<commit_message>
petite correction cahier d'avancement
</commit_message>
<xml_diff>
--- a/Cahier d'avancement.docx
+++ b/Cahier d'avancement.docx
@@ -1,10 +1,10 @@
 
 <file path=word/document.xml><?xml version="1.0" encoding="utf-8"?>
-<w:document xmlns:wpc="http://schemas.microsoft.com/office/word/2010/wordprocessingCanvas" xmlns:cx="http://schemas.microsoft.com/office/drawing/2014/chartex" xmlns:cx1="http://schemas.microsoft.com/office/drawing/2015/9/8/chartex" xmlns:cx2="http://schemas.microsoft.com/office/drawing/2015/10/21/chartex" xmlns:cx3="http://schemas.microsoft.com/office/drawing/2016/5/9/chartex" xmlns:cx4="http://schemas.microsoft.com/office/drawing/2016/5/10/chartex" xmlns:cx5="http://schemas.microsoft.com/office/drawing/2016/5/11/chartex" xmlns:cx6="http://schemas.microsoft.com/office/drawing/2016/5/12/chartex" xmlns:cx7="http://schemas.microsoft.com/office/drawing/2016/5/13/chartex" xmlns:cx8="http://schemas.microsoft.com/office/drawing/2016/5/14/chartex" xmlns:mc="http://schemas.openxmlformats.org/markup-compatibility/2006" xmlns:aink="http://schemas.microsoft.com/office/drawing/2016/ink" xmlns:am3d="http://schemas.microsoft.com/office/drawing/2017/model3d" xmlns:o="urn:schemas-microsoft-com:office:office" xmlns:oel="http://schemas.microsoft.com/office/2019/extlst" xmlns:r="http://schemas.openxmlformats.org/officeDocument/2006/relationships" xmlns:m="http://schemas.openxmlformats.org/officeDocument/2006/math" xmlns:v="urn:schemas-microsoft-com:vml" xmlns:wp14="http://schemas.microsoft.com/office/word/2010/wordprocessingDrawing" xmlns:wp="http://schemas.openxmlformats.org/drawingml/2006/wordprocessingDrawing" xmlns:w10="urn:schemas-microsoft-com:office:word" xmlns:w="http://schemas.openxmlformats.org/wordprocessingml/2006/main" xmlns:w14="http://schemas.microsoft.com/office/word/2010/wordml" xmlns:w15="http://schemas.microsoft.com/office/word/2012/wordml" xmlns:w16cex="http://schemas.microsoft.com/office/word/2018/wordml/cex" xmlns:w16cid="http://schemas.microsoft.com/office/word/2016/wordml/cid" xmlns:w16="http://schemas.microsoft.com/office/word/2018/wordml" xmlns:w16du="http://schemas.microsoft.com/office/word/2023/wordml/word16du" xmlns:w16sdtdh="http://schemas.microsoft.com/office/word/2020/wordml/sdtdatahash" xmlns:w16sdtfl="http://schemas.microsoft.com/office/word/2024/wordml/sdtformatlock" xmlns:w16se="http://schemas.microsoft.com/office/word/2015/wordml/symex" xmlns:wpg="http://schemas.microsoft.com/office/word/2010/wordprocessingGroup" xmlns:wpi="http://schemas.microsoft.com/office/word/2010/wordprocessingInk" xmlns:wne="http://schemas.microsoft.com/office/word/2006/wordml" xmlns:wps="http://schemas.microsoft.com/office/word/2010/wordprocessingShape" mc:Ignorable="w14 w15 w16se w16cid w16 w16cex w16sdtdh w16sdtfl w16du wp14">
+<w:document xmlns:wpc="http://schemas.microsoft.com/office/word/2010/wordprocessingCanvas" xmlns:cx="http://schemas.microsoft.com/office/drawing/2014/chartex" xmlns:cx1="http://schemas.microsoft.com/office/drawing/2015/9/8/chartex" xmlns:cx2="http://schemas.microsoft.com/office/drawing/2015/10/21/chartex" xmlns:cx3="http://schemas.microsoft.com/office/drawing/2016/5/9/chartex" xmlns:cx4="http://schemas.microsoft.com/office/drawing/2016/5/10/chartex" xmlns:cx5="http://schemas.microsoft.com/office/drawing/2016/5/11/chartex" xmlns:cx6="http://schemas.microsoft.com/office/drawing/2016/5/12/chartex" xmlns:cx7="http://schemas.microsoft.com/office/drawing/2016/5/13/chartex" xmlns:cx8="http://schemas.microsoft.com/office/drawing/2016/5/14/chartex" xmlns:mc="http://schemas.openxmlformats.org/markup-compatibility/2006" xmlns:aink="http://schemas.microsoft.com/office/drawing/2016/ink" xmlns:am3d="http://schemas.microsoft.com/office/drawing/2017/model3d" xmlns:o="urn:schemas-microsoft-com:office:office" xmlns:oel="http://schemas.microsoft.com/office/2019/extlst" xmlns:r="http://schemas.openxmlformats.org/officeDocument/2006/relationships" xmlns:m="http://schemas.openxmlformats.org/officeDocument/2006/math" xmlns:v="urn:schemas-microsoft-com:vml" xmlns:wp14="http://schemas.microsoft.com/office/word/2010/wordprocessingDrawing" xmlns:wp="http://schemas.openxmlformats.org/drawingml/2006/wordprocessingDrawing" xmlns:w10="urn:schemas-microsoft-com:office:word" xmlns:w="http://schemas.openxmlformats.org/wordprocessingml/2006/main" xmlns:w14="http://schemas.microsoft.com/office/word/2010/wordml" xmlns:w15="http://schemas.microsoft.com/office/word/2012/wordml" xmlns:w16cex="http://schemas.microsoft.com/office/word/2018/wordml/cex" xmlns:w16cid="http://schemas.microsoft.com/office/word/2016/wordml/cid" xmlns:w16="http://schemas.microsoft.com/office/word/2018/wordml" xmlns:w16sdtdh="http://schemas.microsoft.com/office/word/2020/wordml/sdtdatahash" xmlns:w16se="http://schemas.microsoft.com/office/word/2015/wordml/symex" xmlns:wpg="http://schemas.microsoft.com/office/word/2010/wordprocessingGroup" xmlns:wpi="http://schemas.microsoft.com/office/word/2010/wordprocessingInk" xmlns:wne="http://schemas.microsoft.com/office/word/2006/wordml" xmlns:wps="http://schemas.microsoft.com/office/word/2010/wordprocessingShape" mc:Ignorable="w14 w15 w16se w16cid w16 w16cex w16sdtdh wp14">
   <w:body>
     <w:p>
       <w:pPr>
-        <w:pStyle w:val="berschrift1"/>
+        <w:pStyle w:val="Titre1"/>
         <w:jc w:val="center"/>
       </w:pPr>
       <w:r>
@@ -20,6 +20,7 @@
     <w:p>
       <w:pPr>
         <w:spacing w:before="100" w:beforeAutospacing="1" w:after="100" w:afterAutospacing="1" w:line="240" w:lineRule="auto"/>
+        <w:jc w:val="both"/>
         <w:rPr>
           <w:rFonts w:ascii="Times New Roman" w:eastAsia="Times New Roman" w:hAnsi="Times New Roman" w:cs="Times New Roman"/>
           <w:kern w:val="0"/>
@@ -68,6 +69,7 @@
     <w:p>
       <w:pPr>
         <w:spacing w:before="100" w:beforeAutospacing="1" w:after="100" w:afterAutospacing="1" w:line="240" w:lineRule="auto"/>
+        <w:jc w:val="both"/>
         <w:rPr>
           <w:rFonts w:ascii="Times New Roman" w:eastAsia="Times New Roman" w:hAnsi="Times New Roman" w:cs="Times New Roman"/>
           <w:kern w:val="0"/>
@@ -105,6 +107,7 @@
     <w:p>
       <w:pPr>
         <w:spacing w:before="100" w:beforeAutospacing="1" w:after="100" w:afterAutospacing="1" w:line="240" w:lineRule="auto"/>
+        <w:jc w:val="both"/>
         <w:rPr>
           <w:rFonts w:ascii="Times New Roman" w:eastAsia="Times New Roman" w:hAnsi="Times New Roman" w:cs="Times New Roman"/>
           <w:kern w:val="0"/>
@@ -142,6 +145,7 @@
     <w:p>
       <w:pPr>
         <w:spacing w:before="100" w:beforeAutospacing="1" w:after="100" w:afterAutospacing="1" w:line="240" w:lineRule="auto"/>
+        <w:jc w:val="both"/>
         <w:rPr>
           <w:rFonts w:ascii="Times New Roman" w:eastAsia="Times New Roman" w:hAnsi="Times New Roman" w:cs="Times New Roman"/>
           <w:kern w:val="0"/>
@@ -179,6 +183,7 @@
     <w:p>
       <w:pPr>
         <w:spacing w:before="100" w:beforeAutospacing="1" w:after="100" w:afterAutospacing="1" w:line="240" w:lineRule="auto"/>
+        <w:jc w:val="both"/>
         <w:rPr>
           <w:rFonts w:ascii="Times New Roman" w:eastAsia="Times New Roman" w:hAnsi="Times New Roman" w:cs="Times New Roman"/>
           <w:kern w:val="0"/>
@@ -191,11 +196,12 @@
     </w:p>
     <w:p>
       <w:pPr>
-        <w:pStyle w:val="berschrift2"/>
+        <w:pStyle w:val="Titre2"/>
         <w:numPr>
           <w:ilvl w:val="0"/>
           <w:numId w:val="58"/>
         </w:numPr>
+        <w:jc w:val="both"/>
       </w:pPr>
       <w:r>
         <w:t>Organisation du travail en équipe</w:t>
@@ -204,6 +210,7 @@
     <w:p>
       <w:pPr>
         <w:spacing w:before="100" w:beforeAutospacing="1" w:after="100" w:afterAutospacing="1" w:line="240" w:lineRule="auto"/>
+        <w:jc w:val="both"/>
         <w:rPr>
           <w:rFonts w:ascii="Times New Roman" w:eastAsia="Times New Roman" w:hAnsi="Times New Roman" w:cs="Times New Roman"/>
           <w:kern w:val="0"/>
@@ -263,6 +270,7 @@
     <w:p>
       <w:pPr>
         <w:spacing w:before="100" w:beforeAutospacing="1" w:after="100" w:afterAutospacing="1" w:line="240" w:lineRule="auto"/>
+        <w:jc w:val="both"/>
         <w:rPr>
           <w:rFonts w:ascii="Times New Roman" w:eastAsia="Times New Roman" w:hAnsi="Times New Roman" w:cs="Times New Roman"/>
           <w:kern w:val="0"/>
@@ -293,6 +301,7 @@
           <w:numId w:val="23"/>
         </w:numPr>
         <w:spacing w:before="100" w:beforeAutospacing="1" w:after="100" w:afterAutospacing="1" w:line="240" w:lineRule="auto"/>
+        <w:jc w:val="both"/>
         <w:rPr>
           <w:rFonts w:ascii="Times New Roman" w:eastAsia="Times New Roman" w:hAnsi="Times New Roman" w:cs="Times New Roman"/>
           <w:kern w:val="0"/>
@@ -382,6 +391,7 @@
           <w:numId w:val="23"/>
         </w:numPr>
         <w:spacing w:before="100" w:beforeAutospacing="1" w:after="100" w:afterAutospacing="1" w:line="240" w:lineRule="auto"/>
+        <w:jc w:val="both"/>
         <w:rPr>
           <w:rFonts w:ascii="Times New Roman" w:eastAsia="Times New Roman" w:hAnsi="Times New Roman" w:cs="Times New Roman"/>
           <w:kern w:val="0"/>
@@ -436,6 +446,7 @@
           <w:numId w:val="23"/>
         </w:numPr>
         <w:spacing w:before="100" w:beforeAutospacing="1" w:after="100" w:afterAutospacing="1" w:line="240" w:lineRule="auto"/>
+        <w:jc w:val="both"/>
         <w:rPr>
           <w:rFonts w:ascii="Times New Roman" w:eastAsia="Times New Roman" w:hAnsi="Times New Roman" w:cs="Times New Roman"/>
           <w:kern w:val="0"/>
@@ -505,6 +516,7 @@
           <w:numId w:val="23"/>
         </w:numPr>
         <w:spacing w:before="100" w:beforeAutospacing="1" w:after="100" w:afterAutospacing="1" w:line="240" w:lineRule="auto"/>
+        <w:jc w:val="both"/>
         <w:rPr>
           <w:rFonts w:ascii="Times New Roman" w:eastAsia="Times New Roman" w:hAnsi="Times New Roman" w:cs="Times New Roman"/>
           <w:kern w:val="0"/>
@@ -601,6 +613,7 @@
     <w:p>
       <w:pPr>
         <w:spacing w:before="100" w:beforeAutospacing="1" w:after="100" w:afterAutospacing="1" w:line="240" w:lineRule="auto"/>
+        <w:jc w:val="both"/>
         <w:rPr>
           <w:rFonts w:ascii="Times New Roman" w:eastAsia="Times New Roman" w:hAnsi="Times New Roman" w:cs="Times New Roman"/>
           <w:b/>
@@ -648,6 +661,7 @@
           <w:numId w:val="54"/>
         </w:numPr>
         <w:spacing w:before="100" w:beforeAutospacing="1" w:after="100" w:afterAutospacing="1" w:line="240" w:lineRule="auto"/>
+        <w:jc w:val="both"/>
         <w:rPr>
           <w:rFonts w:ascii="Times New Roman" w:eastAsia="Times New Roman" w:hAnsi="Times New Roman" w:cs="Times New Roman"/>
           <w:kern w:val="0"/>
@@ -689,6 +703,7 @@
           <w:numId w:val="54"/>
         </w:numPr>
         <w:spacing w:before="100" w:beforeAutospacing="1" w:after="100" w:afterAutospacing="1" w:line="240" w:lineRule="auto"/>
+        <w:jc w:val="both"/>
         <w:rPr>
           <w:rFonts w:ascii="Times New Roman" w:eastAsia="Times New Roman" w:hAnsi="Times New Roman" w:cs="Times New Roman"/>
           <w:kern w:val="0"/>
@@ -754,6 +769,7 @@
           <w:numId w:val="54"/>
         </w:numPr>
         <w:spacing w:before="100" w:beforeAutospacing="1" w:after="100" w:afterAutospacing="1" w:line="240" w:lineRule="auto"/>
+        <w:jc w:val="both"/>
         <w:rPr>
           <w:rFonts w:ascii="Times New Roman" w:eastAsia="Times New Roman" w:hAnsi="Times New Roman" w:cs="Times New Roman"/>
           <w:kern w:val="0"/>
@@ -827,6 +843,7 @@
           <w:numId w:val="54"/>
         </w:numPr>
         <w:spacing w:before="100" w:beforeAutospacing="1" w:after="100" w:afterAutospacing="1" w:line="240" w:lineRule="auto"/>
+        <w:jc w:val="both"/>
         <w:rPr>
           <w:rFonts w:ascii="Times New Roman" w:eastAsia="Times New Roman" w:hAnsi="Times New Roman" w:cs="Times New Roman"/>
           <w:kern w:val="0"/>
@@ -855,6 +872,7 @@
           <w:numId w:val="54"/>
         </w:numPr>
         <w:spacing w:before="100" w:beforeAutospacing="1" w:after="100" w:afterAutospacing="1" w:line="240" w:lineRule="auto"/>
+        <w:jc w:val="both"/>
         <w:rPr>
           <w:rFonts w:ascii="Times New Roman" w:eastAsia="Times New Roman" w:hAnsi="Times New Roman" w:cs="Times New Roman"/>
           <w:kern w:val="0"/>
@@ -894,6 +912,7 @@
     <w:p>
       <w:pPr>
         <w:spacing w:before="100" w:beforeAutospacing="1" w:after="100" w:afterAutospacing="1" w:line="240" w:lineRule="auto"/>
+        <w:jc w:val="both"/>
         <w:rPr>
           <w:rFonts w:ascii="Times New Roman" w:eastAsia="Times New Roman" w:hAnsi="Times New Roman" w:cs="Times New Roman"/>
           <w:b/>
@@ -926,6 +945,7 @@
           <w:numId w:val="55"/>
         </w:numPr>
         <w:spacing w:before="100" w:beforeAutospacing="1" w:after="100" w:afterAutospacing="1" w:line="240" w:lineRule="auto"/>
+        <w:jc w:val="both"/>
         <w:rPr>
           <w:rFonts w:ascii="Times New Roman" w:eastAsia="Times New Roman" w:hAnsi="Times New Roman" w:cs="Times New Roman"/>
           <w:kern w:val="0"/>
@@ -991,6 +1011,7 @@
           <w:numId w:val="55"/>
         </w:numPr>
         <w:spacing w:before="100" w:beforeAutospacing="1" w:after="100" w:afterAutospacing="1" w:line="240" w:lineRule="auto"/>
+        <w:jc w:val="both"/>
         <w:rPr>
           <w:rFonts w:ascii="Times New Roman" w:eastAsia="Times New Roman" w:hAnsi="Times New Roman" w:cs="Times New Roman"/>
           <w:kern w:val="0"/>
@@ -1066,6 +1087,7 @@
           <w:numId w:val="55"/>
         </w:numPr>
         <w:spacing w:before="100" w:beforeAutospacing="1" w:after="100" w:afterAutospacing="1" w:line="240" w:lineRule="auto"/>
+        <w:jc w:val="both"/>
         <w:rPr>
           <w:rFonts w:ascii="Times New Roman" w:eastAsia="Times New Roman" w:hAnsi="Times New Roman" w:cs="Times New Roman"/>
           <w:kern w:val="0"/>
@@ -1118,6 +1140,7 @@
           <w:numId w:val="55"/>
         </w:numPr>
         <w:spacing w:before="100" w:beforeAutospacing="1" w:after="100" w:afterAutospacing="1" w:line="240" w:lineRule="auto"/>
+        <w:jc w:val="both"/>
         <w:rPr>
           <w:rFonts w:ascii="Times New Roman" w:eastAsia="Times New Roman" w:hAnsi="Times New Roman" w:cs="Times New Roman"/>
           <w:kern w:val="0"/>
@@ -1207,6 +1230,7 @@
           <w:numId w:val="55"/>
         </w:numPr>
         <w:spacing w:before="100" w:beforeAutospacing="1" w:after="100" w:afterAutospacing="1" w:line="240" w:lineRule="auto"/>
+        <w:jc w:val="both"/>
         <w:rPr>
           <w:rFonts w:ascii="Times New Roman" w:eastAsia="Times New Roman" w:hAnsi="Times New Roman" w:cs="Times New Roman"/>
           <w:kern w:val="0"/>
@@ -1272,6 +1296,7 @@
           <w:numId w:val="55"/>
         </w:numPr>
         <w:spacing w:before="100" w:beforeAutospacing="1" w:after="100" w:afterAutospacing="1" w:line="240" w:lineRule="auto"/>
+        <w:jc w:val="both"/>
         <w:rPr>
           <w:rFonts w:ascii="Times New Roman" w:eastAsia="Times New Roman" w:hAnsi="Times New Roman" w:cs="Times New Roman"/>
           <w:kern w:val="0"/>
@@ -1356,11 +1381,12 @@
     </w:p>
     <w:p>
       <w:pPr>
-        <w:pStyle w:val="berschrift2"/>
+        <w:pStyle w:val="Titre2"/>
         <w:numPr>
           <w:ilvl w:val="0"/>
           <w:numId w:val="58"/>
         </w:numPr>
+        <w:jc w:val="both"/>
       </w:pPr>
       <w:r>
         <w:lastRenderedPageBreak/>
@@ -1370,6 +1396,7 @@
     <w:p>
       <w:pPr>
         <w:spacing w:before="100" w:beforeAutospacing="1" w:after="100" w:afterAutospacing="1" w:line="240" w:lineRule="auto"/>
+        <w:jc w:val="both"/>
         <w:rPr>
           <w:rFonts w:ascii="Times New Roman" w:eastAsia="Times New Roman" w:hAnsi="Times New Roman" w:cs="Times New Roman"/>
           <w:kern w:val="0"/>
@@ -1404,11 +1431,12 @@
     </w:p>
     <w:p>
       <w:pPr>
-        <w:pStyle w:val="StandardWeb"/>
+        <w:pStyle w:val="NormalWeb"/>
         <w:numPr>
           <w:ilvl w:val="0"/>
           <w:numId w:val="59"/>
         </w:numPr>
+        <w:jc w:val="both"/>
       </w:pPr>
       <w:r>
         <w:rPr>
@@ -1458,7 +1486,7 @@
       <w:hyperlink r:id="rId5" w:tgtFrame="_blank" w:tooltip="https://www.kaggle.com/datasets/prasad22/global-economy-indicators" w:history="1">
         <w:r>
           <w:rPr>
-            <w:rStyle w:val="Hyperlink"/>
+            <w:rStyle w:val="Lienhypertexte"/>
           </w:rPr>
           <w:t>https://www.kaggle.com/datasets/prasad22/global-economy-indicators</w:t>
         </w:r>
@@ -1469,11 +1497,12 @@
     </w:p>
     <w:p>
       <w:pPr>
-        <w:pStyle w:val="StandardWeb"/>
+        <w:pStyle w:val="NormalWeb"/>
         <w:numPr>
           <w:ilvl w:val="0"/>
           <w:numId w:val="59"/>
         </w:numPr>
+        <w:jc w:val="both"/>
       </w:pPr>
       <w:r>
         <w:rPr>
@@ -1488,7 +1517,7 @@
       <w:hyperlink r:id="rId6" w:tgtFrame="_blank" w:tooltip="https://data360.worldbank.org/en/dataset/WB_WDI" w:history="1">
         <w:r>
           <w:rPr>
-            <w:rStyle w:val="Hyperlink"/>
+            <w:rStyle w:val="Lienhypertexte"/>
           </w:rPr>
           <w:t>https://data360.worldbank.org/en/dataset/WB_WDI</w:t>
         </w:r>
@@ -1499,11 +1528,12 @@
     </w:p>
     <w:p>
       <w:pPr>
-        <w:pStyle w:val="StandardWeb"/>
+        <w:pStyle w:val="NormalWeb"/>
         <w:numPr>
           <w:ilvl w:val="0"/>
           <w:numId w:val="59"/>
         </w:numPr>
+        <w:jc w:val="both"/>
       </w:pPr>
       <w:r>
         <w:rPr>
@@ -1518,7 +1548,7 @@
       <w:hyperlink r:id="rId7" w:history="1">
         <w:r>
           <w:rPr>
-            <w:rStyle w:val="Hyperlink"/>
+            <w:rStyle w:val="Lienhypertexte"/>
           </w:rPr>
           <w:t>https://www.oecd.org/en/data/tools/oecd-better-life-index.html</w:t>
         </w:r>
@@ -1529,11 +1559,12 @@
     </w:p>
     <w:p>
       <w:pPr>
-        <w:pStyle w:val="berschrift2"/>
+        <w:pStyle w:val="Titre2"/>
         <w:numPr>
           <w:ilvl w:val="0"/>
           <w:numId w:val="58"/>
         </w:numPr>
+        <w:jc w:val="both"/>
       </w:pPr>
       <w:r>
         <w:t>Planning détaillé et avancement</w:t>
@@ -1542,6 +1573,7 @@
     <w:p>
       <w:pPr>
         <w:spacing w:before="100" w:beforeAutospacing="1" w:after="100" w:afterAutospacing="1" w:line="240" w:lineRule="auto"/>
+        <w:jc w:val="both"/>
         <w:outlineLvl w:val="2"/>
         <w:rPr>
           <w:rFonts w:ascii="Times New Roman" w:eastAsia="Times New Roman" w:hAnsi="Times New Roman" w:cs="Times New Roman"/>
@@ -1597,6 +1629,7 @@
     <w:p>
       <w:pPr>
         <w:spacing w:before="100" w:beforeAutospacing="1" w:after="100" w:afterAutospacing="1" w:line="240" w:lineRule="auto"/>
+        <w:jc w:val="both"/>
         <w:rPr>
           <w:rFonts w:ascii="Times New Roman" w:eastAsia="Times New Roman" w:hAnsi="Times New Roman" w:cs="Times New Roman"/>
           <w:kern w:val="0"/>
@@ -1627,6 +1660,7 @@
           <w:numId w:val="1"/>
         </w:numPr>
         <w:spacing w:before="100" w:beforeAutospacing="1" w:after="100" w:afterAutospacing="1" w:line="240" w:lineRule="auto"/>
+        <w:jc w:val="both"/>
         <w:rPr>
           <w:rFonts w:ascii="Times New Roman" w:eastAsia="Times New Roman" w:hAnsi="Times New Roman" w:cs="Times New Roman"/>
           <w:kern w:val="0"/>
@@ -1655,6 +1689,7 @@
           <w:numId w:val="1"/>
         </w:numPr>
         <w:spacing w:before="100" w:beforeAutospacing="1" w:after="100" w:afterAutospacing="1" w:line="240" w:lineRule="auto"/>
+        <w:jc w:val="both"/>
         <w:rPr>
           <w:rFonts w:ascii="Times New Roman" w:eastAsia="Times New Roman" w:hAnsi="Times New Roman" w:cs="Times New Roman"/>
           <w:kern w:val="0"/>
@@ -1679,6 +1714,7 @@
     <w:p>
       <w:pPr>
         <w:spacing w:before="100" w:beforeAutospacing="1" w:after="100" w:afterAutospacing="1" w:line="240" w:lineRule="auto"/>
+        <w:jc w:val="both"/>
         <w:rPr>
           <w:rFonts w:ascii="Times New Roman" w:eastAsia="Times New Roman" w:hAnsi="Times New Roman" w:cs="Times New Roman"/>
           <w:kern w:val="0"/>
@@ -1709,6 +1745,7 @@
           <w:numId w:val="2"/>
         </w:numPr>
         <w:spacing w:before="100" w:beforeAutospacing="1" w:after="100" w:afterAutospacing="1" w:line="240" w:lineRule="auto"/>
+        <w:jc w:val="both"/>
         <w:rPr>
           <w:rFonts w:ascii="Times New Roman" w:eastAsia="Times New Roman" w:hAnsi="Times New Roman" w:cs="Times New Roman"/>
           <w:kern w:val="0"/>
@@ -1737,6 +1774,7 @@
           <w:numId w:val="2"/>
         </w:numPr>
         <w:spacing w:before="100" w:beforeAutospacing="1" w:after="100" w:afterAutospacing="1" w:line="240" w:lineRule="auto"/>
+        <w:jc w:val="both"/>
         <w:rPr>
           <w:rFonts w:ascii="Times New Roman" w:eastAsia="Times New Roman" w:hAnsi="Times New Roman" w:cs="Times New Roman"/>
           <w:kern w:val="0"/>
@@ -1765,6 +1803,7 @@
           <w:numId w:val="2"/>
         </w:numPr>
         <w:spacing w:before="100" w:beforeAutospacing="1" w:after="100" w:afterAutospacing="1" w:line="240" w:lineRule="auto"/>
+        <w:jc w:val="both"/>
         <w:rPr>
           <w:rFonts w:ascii="Times New Roman" w:eastAsia="Times New Roman" w:hAnsi="Times New Roman" w:cs="Times New Roman"/>
           <w:kern w:val="0"/>
@@ -1789,6 +1828,7 @@
     <w:p>
       <w:pPr>
         <w:spacing w:before="100" w:beforeAutospacing="1" w:after="100" w:afterAutospacing="1" w:line="240" w:lineRule="auto"/>
+        <w:jc w:val="both"/>
         <w:rPr>
           <w:rFonts w:ascii="Times New Roman" w:eastAsia="Times New Roman" w:hAnsi="Times New Roman" w:cs="Times New Roman"/>
           <w:kern w:val="0"/>
@@ -1819,6 +1859,7 @@
           <w:numId w:val="3"/>
         </w:numPr>
         <w:spacing w:before="100" w:beforeAutospacing="1" w:after="100" w:afterAutospacing="1" w:line="240" w:lineRule="auto"/>
+        <w:jc w:val="both"/>
         <w:rPr>
           <w:rFonts w:ascii="Times New Roman" w:eastAsia="Times New Roman" w:hAnsi="Times New Roman" w:cs="Times New Roman"/>
           <w:kern w:val="0"/>
@@ -1847,6 +1888,7 @@
           <w:numId w:val="3"/>
         </w:numPr>
         <w:spacing w:before="100" w:beforeAutospacing="1" w:after="100" w:afterAutospacing="1" w:line="240" w:lineRule="auto"/>
+        <w:jc w:val="both"/>
         <w:rPr>
           <w:rFonts w:ascii="Times New Roman" w:eastAsia="Times New Roman" w:hAnsi="Times New Roman" w:cs="Times New Roman"/>
           <w:kern w:val="0"/>
@@ -1875,6 +1917,7 @@
           <w:numId w:val="3"/>
         </w:numPr>
         <w:spacing w:before="100" w:beforeAutospacing="1" w:after="100" w:afterAutospacing="1" w:line="240" w:lineRule="auto"/>
+        <w:jc w:val="both"/>
         <w:rPr>
           <w:rFonts w:ascii="Times New Roman" w:eastAsia="Times New Roman" w:hAnsi="Times New Roman" w:cs="Times New Roman"/>
           <w:kern w:val="0"/>
@@ -1899,6 +1942,7 @@
     <w:p>
       <w:pPr>
         <w:spacing w:before="100" w:beforeAutospacing="1" w:after="100" w:afterAutospacing="1" w:line="240" w:lineRule="auto"/>
+        <w:jc w:val="both"/>
         <w:outlineLvl w:val="2"/>
         <w:rPr>
           <w:rFonts w:ascii="Times New Roman" w:eastAsia="Times New Roman" w:hAnsi="Times New Roman" w:cs="Times New Roman"/>
@@ -1954,6 +1998,7 @@
     <w:p>
       <w:pPr>
         <w:spacing w:before="100" w:beforeAutospacing="1" w:after="100" w:afterAutospacing="1" w:line="240" w:lineRule="auto"/>
+        <w:jc w:val="both"/>
         <w:rPr>
           <w:rFonts w:ascii="Times New Roman" w:eastAsia="Times New Roman" w:hAnsi="Times New Roman" w:cs="Times New Roman"/>
           <w:kern w:val="0"/>
@@ -1984,6 +2029,7 @@
           <w:numId w:val="4"/>
         </w:numPr>
         <w:spacing w:before="100" w:beforeAutospacing="1" w:after="100" w:afterAutospacing="1" w:line="240" w:lineRule="auto"/>
+        <w:jc w:val="both"/>
         <w:rPr>
           <w:rFonts w:ascii="Times New Roman" w:eastAsia="Times New Roman" w:hAnsi="Times New Roman" w:cs="Times New Roman"/>
           <w:kern w:val="0"/>
@@ -2008,6 +2054,7 @@
     <w:p>
       <w:pPr>
         <w:spacing w:before="100" w:beforeAutospacing="1" w:after="100" w:afterAutospacing="1" w:line="240" w:lineRule="auto"/>
+        <w:jc w:val="both"/>
         <w:rPr>
           <w:rFonts w:ascii="Times New Roman" w:eastAsia="Times New Roman" w:hAnsi="Times New Roman" w:cs="Times New Roman"/>
           <w:kern w:val="0"/>
@@ -2038,6 +2085,7 @@
           <w:numId w:val="5"/>
         </w:numPr>
         <w:spacing w:before="100" w:beforeAutospacing="1" w:after="100" w:afterAutospacing="1" w:line="240" w:lineRule="auto"/>
+        <w:jc w:val="both"/>
         <w:rPr>
           <w:rFonts w:ascii="Times New Roman" w:eastAsia="Times New Roman" w:hAnsi="Times New Roman" w:cs="Times New Roman"/>
           <w:kern w:val="0"/>
@@ -2066,6 +2114,7 @@
           <w:numId w:val="5"/>
         </w:numPr>
         <w:spacing w:before="100" w:beforeAutospacing="1" w:after="100" w:afterAutospacing="1" w:line="240" w:lineRule="auto"/>
+        <w:jc w:val="both"/>
         <w:rPr>
           <w:rFonts w:ascii="Times New Roman" w:eastAsia="Times New Roman" w:hAnsi="Times New Roman" w:cs="Times New Roman"/>
           <w:kern w:val="0"/>
@@ -2118,6 +2167,7 @@
           <w:numId w:val="5"/>
         </w:numPr>
         <w:spacing w:before="100" w:beforeAutospacing="1" w:after="100" w:afterAutospacing="1" w:line="240" w:lineRule="auto"/>
+        <w:jc w:val="both"/>
         <w:rPr>
           <w:rFonts w:ascii="Times New Roman" w:eastAsia="Times New Roman" w:hAnsi="Times New Roman" w:cs="Times New Roman"/>
           <w:kern w:val="0"/>
@@ -2146,55 +2196,43 @@
           <w:numId w:val="5"/>
         </w:numPr>
         <w:spacing w:before="100" w:beforeAutospacing="1" w:after="100" w:afterAutospacing="1" w:line="240" w:lineRule="auto"/>
-        <w:rPr>
-          <w:rFonts w:ascii="Times New Roman" w:eastAsia="Times New Roman" w:hAnsi="Times New Roman" w:cs="Times New Roman"/>
-          <w:kern w:val="0"/>
-          <w:sz w:val="24"/>
-          <w:szCs w:val="24"/>
-          <w:lang w:eastAsia="fr-FR"/>
-          <w14:ligatures w14:val="none"/>
-        </w:rPr>
-      </w:pPr>
-      <w:r>
-        <w:rPr>
-          <w:rFonts w:ascii="Times New Roman" w:eastAsia="Times New Roman" w:hAnsi="Times New Roman" w:cs="Times New Roman"/>
-          <w:kern w:val="0"/>
-          <w:sz w:val="24"/>
-          <w:szCs w:val="24"/>
-          <w:lang w:eastAsia="fr-FR"/>
-          <w14:ligatures w14:val="none"/>
-        </w:rPr>
-        <w:lastRenderedPageBreak/>
-        <w:t xml:space="preserve">Gestion des valeurs nulles : Choix méthodologique d'exclure les années/pays ayant plus de </w:t>
-      </w:r>
-      <w:r>
-        <w:rPr>
-          <w:rFonts w:ascii="Times New Roman" w:eastAsia="Times New Roman" w:hAnsi="Times New Roman" w:cs="Times New Roman"/>
-          <w:color w:val="EE0000"/>
-          <w:kern w:val="0"/>
-          <w:sz w:val="24"/>
-          <w:szCs w:val="24"/>
-          <w:highlight w:val="yellow"/>
-          <w:lang w:eastAsia="fr-FR"/>
-          <w14:ligatures w14:val="none"/>
-        </w:rPr>
-        <w:t>XXX</w:t>
-      </w:r>
-      <w:r>
-        <w:rPr>
-          <w:rFonts w:ascii="Times New Roman" w:eastAsia="Times New Roman" w:hAnsi="Times New Roman" w:cs="Times New Roman"/>
-          <w:kern w:val="0"/>
-          <w:sz w:val="24"/>
-          <w:szCs w:val="24"/>
-          <w:lang w:eastAsia="fr-FR"/>
-          <w14:ligatures w14:val="none"/>
-        </w:rPr>
-        <w:t>% de données manquantes pour ne pas fausser les visualisations</w:t>
+        <w:jc w:val="both"/>
+        <w:rPr>
+          <w:rFonts w:ascii="Times New Roman" w:eastAsia="Times New Roman" w:hAnsi="Times New Roman" w:cs="Times New Roman"/>
+          <w:kern w:val="0"/>
+          <w:sz w:val="24"/>
+          <w:szCs w:val="24"/>
+          <w:lang w:eastAsia="fr-FR"/>
+          <w14:ligatures w14:val="none"/>
+        </w:rPr>
+      </w:pPr>
+      <w:r>
+        <w:rPr>
+          <w:rFonts w:ascii="Times New Roman" w:eastAsia="Times New Roman" w:hAnsi="Times New Roman" w:cs="Times New Roman"/>
+          <w:kern w:val="0"/>
+          <w:sz w:val="24"/>
+          <w:szCs w:val="24"/>
+          <w:lang w:eastAsia="fr-FR"/>
+          <w14:ligatures w14:val="none"/>
+        </w:rPr>
+        <w:t xml:space="preserve">Gestion des valeurs nulles : </w:t>
+      </w:r>
+      <w:r>
+        <w:rPr>
+          <w:rFonts w:ascii="Times New Roman" w:eastAsia="Times New Roman" w:hAnsi="Times New Roman" w:cs="Times New Roman"/>
+          <w:kern w:val="0"/>
+          <w:sz w:val="24"/>
+          <w:szCs w:val="24"/>
+          <w:lang w:eastAsia="fr-FR"/>
+          <w14:ligatures w14:val="none"/>
+        </w:rPr>
+        <w:t>Les valeurs manquantes (Nan) ont été remplacé par 0</w:t>
       </w:r>
     </w:p>
     <w:p>
       <w:pPr>
         <w:spacing w:before="100" w:beforeAutospacing="1" w:after="100" w:afterAutospacing="1" w:line="240" w:lineRule="auto"/>
+        <w:jc w:val="both"/>
         <w:rPr>
           <w:rFonts w:ascii="Times New Roman" w:eastAsia="Times New Roman" w:hAnsi="Times New Roman" w:cs="Times New Roman"/>
           <w:kern w:val="0"/>
@@ -2215,6 +2253,7 @@
           <w:lang w:eastAsia="fr-FR"/>
           <w14:ligatures w14:val="none"/>
         </w:rPr>
+        <w:lastRenderedPageBreak/>
         <w:t>Livrables :</w:t>
       </w:r>
     </w:p>
@@ -2225,25 +2264,39 @@
           <w:numId w:val="6"/>
         </w:numPr>
         <w:spacing w:before="100" w:beforeAutospacing="1" w:after="100" w:afterAutospacing="1" w:line="240" w:lineRule="auto"/>
-        <w:rPr>
-          <w:rFonts w:ascii="Times New Roman" w:eastAsia="Times New Roman" w:hAnsi="Times New Roman" w:cs="Times New Roman"/>
-          <w:kern w:val="0"/>
-          <w:sz w:val="24"/>
-          <w:szCs w:val="24"/>
-          <w:lang w:eastAsia="fr-FR"/>
-          <w14:ligatures w14:val="none"/>
-        </w:rPr>
-      </w:pPr>
-      <w:r>
-        <w:rPr>
-          <w:rFonts w:ascii="Times New Roman" w:eastAsia="Times New Roman" w:hAnsi="Times New Roman" w:cs="Times New Roman"/>
-          <w:kern w:val="0"/>
-          <w:sz w:val="24"/>
-          <w:szCs w:val="24"/>
-          <w:lang w:eastAsia="fr-FR"/>
-          <w14:ligatures w14:val="none"/>
-        </w:rPr>
-        <w:t xml:space="preserve">Fichier </w:t>
+        <w:jc w:val="both"/>
+        <w:rPr>
+          <w:rFonts w:ascii="Times New Roman" w:eastAsia="Times New Roman" w:hAnsi="Times New Roman" w:cs="Times New Roman"/>
+          <w:kern w:val="0"/>
+          <w:sz w:val="24"/>
+          <w:szCs w:val="24"/>
+          <w:lang w:val="en-US" w:eastAsia="fr-FR"/>
+          <w14:ligatures w14:val="none"/>
+        </w:rPr>
+      </w:pPr>
+      <w:proofErr w:type="spellStart"/>
+      <w:r>
+        <w:rPr>
+          <w:rFonts w:ascii="Times New Roman" w:eastAsia="Times New Roman" w:hAnsi="Times New Roman" w:cs="Times New Roman"/>
+          <w:kern w:val="0"/>
+          <w:sz w:val="24"/>
+          <w:szCs w:val="24"/>
+          <w:lang w:val="en-US" w:eastAsia="fr-FR"/>
+          <w14:ligatures w14:val="none"/>
+        </w:rPr>
+        <w:t>Fichier</w:t>
+      </w:r>
+      <w:proofErr w:type="spellEnd"/>
+      <w:r>
+        <w:rPr>
+          <w:rFonts w:ascii="Times New Roman" w:eastAsia="Times New Roman" w:hAnsi="Times New Roman" w:cs="Times New Roman"/>
+          <w:kern w:val="0"/>
+          <w:sz w:val="24"/>
+          <w:szCs w:val="24"/>
+          <w:lang w:val="en-US" w:eastAsia="fr-FR"/>
+          <w14:ligatures w14:val="none"/>
+        </w:rPr>
+        <w:t xml:space="preserve"> </w:t>
       </w:r>
       <w:r>
         <w:rPr>
@@ -2251,7 +2304,7 @@
           <w:kern w:val="0"/>
           <w:sz w:val="20"/>
           <w:szCs w:val="20"/>
-          <w:lang w:eastAsia="fr-FR"/>
+          <w:lang w:val="en-US" w:eastAsia="fr-FR"/>
           <w14:ligatures w14:val="none"/>
         </w:rPr>
         <w:t>Global_Economy_Cleaned.csv</w:t>
@@ -2264,6 +2317,7 @@
           <w:numId w:val="6"/>
         </w:numPr>
         <w:spacing w:before="100" w:beforeAutospacing="1" w:after="100" w:afterAutospacing="1" w:line="240" w:lineRule="auto"/>
+        <w:jc w:val="both"/>
         <w:rPr>
           <w:rFonts w:ascii="Times New Roman" w:eastAsia="Times New Roman" w:hAnsi="Times New Roman" w:cs="Times New Roman"/>
           <w:kern w:val="0"/>
@@ -2288,6 +2342,7 @@
     <w:p>
       <w:pPr>
         <w:spacing w:before="100" w:beforeAutospacing="1" w:after="100" w:afterAutospacing="1" w:line="240" w:lineRule="auto"/>
+        <w:jc w:val="both"/>
         <w:outlineLvl w:val="2"/>
         <w:rPr>
           <w:rFonts w:ascii="Times New Roman" w:eastAsia="Times New Roman" w:hAnsi="Times New Roman" w:cs="Times New Roman"/>
@@ -2343,6 +2398,7 @@
     <w:p>
       <w:pPr>
         <w:spacing w:before="100" w:beforeAutospacing="1" w:after="100" w:afterAutospacing="1" w:line="240" w:lineRule="auto"/>
+        <w:jc w:val="both"/>
         <w:rPr>
           <w:rFonts w:ascii="Times New Roman" w:eastAsia="Times New Roman" w:hAnsi="Times New Roman" w:cs="Times New Roman"/>
           <w:kern w:val="0"/>
@@ -2373,6 +2429,7 @@
           <w:numId w:val="7"/>
         </w:numPr>
         <w:spacing w:before="100" w:beforeAutospacing="1" w:after="100" w:afterAutospacing="1" w:line="240" w:lineRule="auto"/>
+        <w:jc w:val="both"/>
         <w:rPr>
           <w:rFonts w:ascii="Times New Roman" w:eastAsia="Times New Roman" w:hAnsi="Times New Roman" w:cs="Times New Roman"/>
           <w:kern w:val="0"/>
@@ -2397,6 +2454,7 @@
     <w:p>
       <w:pPr>
         <w:spacing w:before="100" w:beforeAutospacing="1" w:after="100" w:afterAutospacing="1" w:line="240" w:lineRule="auto"/>
+        <w:jc w:val="both"/>
         <w:rPr>
           <w:rFonts w:ascii="Times New Roman" w:eastAsia="Times New Roman" w:hAnsi="Times New Roman" w:cs="Times New Roman"/>
           <w:kern w:val="0"/>
@@ -2427,6 +2485,7 @@
           <w:numId w:val="8"/>
         </w:numPr>
         <w:spacing w:before="100" w:beforeAutospacing="1" w:after="100" w:afterAutospacing="1" w:line="240" w:lineRule="auto"/>
+        <w:jc w:val="both"/>
         <w:rPr>
           <w:rFonts w:ascii="Times New Roman" w:eastAsia="Times New Roman" w:hAnsi="Times New Roman" w:cs="Times New Roman"/>
           <w:kern w:val="0"/>
@@ -2503,6 +2562,7 @@
           <w:numId w:val="8"/>
         </w:numPr>
         <w:spacing w:before="100" w:beforeAutospacing="1" w:after="100" w:afterAutospacing="1" w:line="240" w:lineRule="auto"/>
+        <w:jc w:val="both"/>
         <w:rPr>
           <w:rFonts w:ascii="Times New Roman" w:eastAsia="Times New Roman" w:hAnsi="Times New Roman" w:cs="Times New Roman"/>
           <w:kern w:val="0"/>
@@ -2531,6 +2591,7 @@
           <w:numId w:val="8"/>
         </w:numPr>
         <w:spacing w:before="100" w:beforeAutospacing="1" w:after="100" w:afterAutospacing="1" w:line="240" w:lineRule="auto"/>
+        <w:jc w:val="both"/>
         <w:rPr>
           <w:rFonts w:ascii="Times New Roman" w:eastAsia="Times New Roman" w:hAnsi="Times New Roman" w:cs="Times New Roman"/>
           <w:kern w:val="0"/>
@@ -2579,6 +2640,7 @@
     <w:p>
       <w:pPr>
         <w:spacing w:before="100" w:beforeAutospacing="1" w:after="100" w:afterAutospacing="1" w:line="240" w:lineRule="auto"/>
+        <w:jc w:val="both"/>
         <w:rPr>
           <w:rFonts w:ascii="Times New Roman" w:eastAsia="Times New Roman" w:hAnsi="Times New Roman" w:cs="Times New Roman"/>
           <w:kern w:val="0"/>
@@ -2609,6 +2671,7 @@
           <w:numId w:val="9"/>
         </w:numPr>
         <w:spacing w:before="100" w:beforeAutospacing="1" w:after="100" w:afterAutospacing="1" w:line="240" w:lineRule="auto"/>
+        <w:jc w:val="both"/>
         <w:rPr>
           <w:rFonts w:ascii="Times New Roman" w:eastAsia="Times New Roman" w:hAnsi="Times New Roman" w:cs="Times New Roman"/>
           <w:kern w:val="0"/>
@@ -2637,6 +2700,7 @@
           <w:numId w:val="9"/>
         </w:numPr>
         <w:spacing w:before="100" w:beforeAutospacing="1" w:after="100" w:afterAutospacing="1" w:line="240" w:lineRule="auto"/>
+        <w:jc w:val="both"/>
         <w:rPr>
           <w:rFonts w:ascii="Times New Roman" w:eastAsia="Times New Roman" w:hAnsi="Times New Roman" w:cs="Times New Roman"/>
           <w:kern w:val="0"/>
@@ -2661,6 +2725,7 @@
     <w:p>
       <w:pPr>
         <w:spacing w:before="100" w:beforeAutospacing="1" w:after="100" w:afterAutospacing="1" w:line="240" w:lineRule="auto"/>
+        <w:jc w:val="both"/>
         <w:outlineLvl w:val="2"/>
         <w:rPr>
           <w:rFonts w:ascii="Times New Roman" w:eastAsia="Times New Roman" w:hAnsi="Times New Roman" w:cs="Times New Roman"/>
@@ -2744,6 +2809,7 @@
     <w:p>
       <w:pPr>
         <w:spacing w:before="100" w:beforeAutospacing="1" w:after="100" w:afterAutospacing="1" w:line="240" w:lineRule="auto"/>
+        <w:jc w:val="both"/>
         <w:rPr>
           <w:rFonts w:ascii="Times New Roman" w:eastAsia="Times New Roman" w:hAnsi="Times New Roman" w:cs="Times New Roman"/>
           <w:kern w:val="0"/>
@@ -2774,6 +2840,7 @@
           <w:numId w:val="10"/>
         </w:numPr>
         <w:spacing w:before="100" w:beforeAutospacing="1" w:after="100" w:afterAutospacing="1" w:line="240" w:lineRule="auto"/>
+        <w:jc w:val="both"/>
         <w:rPr>
           <w:rFonts w:ascii="Times New Roman" w:eastAsia="Times New Roman" w:hAnsi="Times New Roman" w:cs="Times New Roman"/>
           <w:kern w:val="0"/>
@@ -2802,6 +2869,7 @@
           <w:numId w:val="10"/>
         </w:numPr>
         <w:spacing w:before="100" w:beforeAutospacing="1" w:after="100" w:afterAutospacing="1" w:line="240" w:lineRule="auto"/>
+        <w:jc w:val="both"/>
         <w:rPr>
           <w:rFonts w:ascii="Times New Roman" w:eastAsia="Times New Roman" w:hAnsi="Times New Roman" w:cs="Times New Roman"/>
           <w:kern w:val="0"/>
@@ -2826,6 +2894,7 @@
     <w:p>
       <w:pPr>
         <w:spacing w:before="100" w:beforeAutospacing="1" w:after="100" w:afterAutospacing="1" w:line="240" w:lineRule="auto"/>
+        <w:jc w:val="both"/>
         <w:rPr>
           <w:rFonts w:ascii="Times New Roman" w:eastAsia="Times New Roman" w:hAnsi="Times New Roman" w:cs="Times New Roman"/>
           <w:kern w:val="0"/>
@@ -2851,11 +2920,12 @@
     </w:p>
     <w:p>
       <w:pPr>
-        <w:pStyle w:val="StandardWeb"/>
+        <w:pStyle w:val="NormalWeb"/>
         <w:numPr>
           <w:ilvl w:val="0"/>
           <w:numId w:val="11"/>
         </w:numPr>
+        <w:jc w:val="both"/>
       </w:pPr>
       <w:r>
         <w:rPr>
@@ -2917,6 +2987,7 @@
           <w:numId w:val="11"/>
         </w:numPr>
         <w:spacing w:before="100" w:beforeAutospacing="1" w:after="100" w:afterAutospacing="1" w:line="240" w:lineRule="auto"/>
+        <w:jc w:val="both"/>
         <w:rPr>
           <w:rFonts w:ascii="Times New Roman" w:eastAsia="Times New Roman" w:hAnsi="Times New Roman" w:cs="Times New Roman"/>
           <w:kern w:val="0"/>
@@ -2945,6 +3016,7 @@
           <w:numId w:val="11"/>
         </w:numPr>
         <w:spacing w:before="100" w:beforeAutospacing="1" w:after="100" w:afterAutospacing="1" w:line="240" w:lineRule="auto"/>
+        <w:jc w:val="both"/>
         <w:rPr>
           <w:rFonts w:ascii="Times New Roman" w:eastAsia="Times New Roman" w:hAnsi="Times New Roman" w:cs="Times New Roman"/>
           <w:kern w:val="0"/>
@@ -2991,6 +3063,7 @@
     <w:p>
       <w:pPr>
         <w:spacing w:before="100" w:beforeAutospacing="1" w:after="100" w:afterAutospacing="1" w:line="240" w:lineRule="auto"/>
+        <w:jc w:val="both"/>
         <w:rPr>
           <w:rFonts w:ascii="Times New Roman" w:eastAsia="Times New Roman" w:hAnsi="Times New Roman" w:cs="Times New Roman"/>
           <w:kern w:val="0"/>
@@ -3021,6 +3094,7 @@
           <w:numId w:val="12"/>
         </w:numPr>
         <w:spacing w:before="100" w:beforeAutospacing="1" w:after="100" w:afterAutospacing="1" w:line="240" w:lineRule="auto"/>
+        <w:jc w:val="both"/>
         <w:rPr>
           <w:rFonts w:ascii="Times New Roman" w:eastAsia="Times New Roman" w:hAnsi="Times New Roman" w:cs="Times New Roman"/>
           <w:kern w:val="0"/>
@@ -3086,6 +3160,7 @@
           <w:numId w:val="12"/>
         </w:numPr>
         <w:spacing w:before="100" w:beforeAutospacing="1" w:after="100" w:afterAutospacing="1" w:line="240" w:lineRule="auto"/>
+        <w:jc w:val="both"/>
         <w:rPr>
           <w:rFonts w:ascii="Times New Roman" w:eastAsia="Times New Roman" w:hAnsi="Times New Roman" w:cs="Times New Roman"/>
           <w:kern w:val="0"/>
@@ -3110,6 +3185,7 @@
     <w:p>
       <w:pPr>
         <w:spacing w:before="100" w:beforeAutospacing="1" w:after="100" w:afterAutospacing="1" w:line="240" w:lineRule="auto"/>
+        <w:jc w:val="both"/>
         <w:outlineLvl w:val="2"/>
         <w:rPr>
           <w:rFonts w:ascii="Times New Roman" w:eastAsia="Times New Roman" w:hAnsi="Times New Roman" w:cs="Times New Roman"/>
@@ -3165,6 +3241,7 @@
     <w:p>
       <w:pPr>
         <w:spacing w:before="100" w:beforeAutospacing="1" w:after="100" w:afterAutospacing="1" w:line="240" w:lineRule="auto"/>
+        <w:jc w:val="both"/>
         <w:rPr>
           <w:rFonts w:ascii="Times New Roman" w:eastAsia="Times New Roman" w:hAnsi="Times New Roman" w:cs="Times New Roman"/>
           <w:kern w:val="0"/>
@@ -3185,17 +3262,17 @@
           <w:lang w:eastAsia="fr-FR"/>
           <w14:ligatures w14:val="none"/>
         </w:rPr>
-        <w:lastRenderedPageBreak/>
         <w:t>Objectifs :</w:t>
       </w:r>
     </w:p>
     <w:p>
       <w:pPr>
-        <w:pStyle w:val="StandardWeb"/>
+        <w:pStyle w:val="NormalWeb"/>
         <w:numPr>
           <w:ilvl w:val="0"/>
           <w:numId w:val="13"/>
         </w:numPr>
+        <w:jc w:val="both"/>
       </w:pPr>
       <w:r>
         <w:rPr>
@@ -3206,19 +3283,22 @@
     </w:p>
     <w:p>
       <w:pPr>
-        <w:pStyle w:val="StandardWeb"/>
+        <w:pStyle w:val="NormalWeb"/>
         <w:numPr>
           <w:ilvl w:val="0"/>
           <w:numId w:val="13"/>
         </w:numPr>
-      </w:pPr>
-      <w:r>
+        <w:jc w:val="both"/>
+      </w:pPr>
+      <w:r>
+        <w:lastRenderedPageBreak/>
         <w:t>Structurer l'application pour supporter plusieurs vues (Résumé vs Comparaison) sans rechargement de page</w:t>
       </w:r>
     </w:p>
     <w:p>
       <w:pPr>
         <w:spacing w:before="100" w:beforeAutospacing="1" w:after="100" w:afterAutospacing="1" w:line="240" w:lineRule="auto"/>
+        <w:jc w:val="both"/>
         <w:rPr>
           <w:rFonts w:ascii="Times New Roman" w:eastAsia="Times New Roman" w:hAnsi="Times New Roman" w:cs="Times New Roman"/>
           <w:kern w:val="0"/>
@@ -3244,12 +3324,13 @@
     </w:p>
     <w:p>
       <w:pPr>
-        <w:pStyle w:val="Listenabsatz"/>
+        <w:pStyle w:val="Paragraphedeliste"/>
         <w:numPr>
           <w:ilvl w:val="0"/>
           <w:numId w:val="14"/>
         </w:numPr>
         <w:spacing w:before="100" w:beforeAutospacing="1" w:after="100" w:afterAutospacing="1" w:line="240" w:lineRule="auto"/>
+        <w:jc w:val="both"/>
         <w:rPr>
           <w:rFonts w:ascii="Times New Roman" w:eastAsia="Times New Roman" w:hAnsi="Times New Roman" w:cs="Times New Roman"/>
           <w:kern w:val="0"/>
@@ -3297,12 +3378,13 @@
     </w:p>
     <w:p>
       <w:pPr>
-        <w:pStyle w:val="Listenabsatz"/>
+        <w:pStyle w:val="Paragraphedeliste"/>
         <w:numPr>
           <w:ilvl w:val="0"/>
           <w:numId w:val="14"/>
         </w:numPr>
         <w:spacing w:before="100" w:beforeAutospacing="1" w:after="100" w:afterAutospacing="1" w:line="240" w:lineRule="auto"/>
+        <w:jc w:val="both"/>
         <w:rPr>
           <w:rFonts w:ascii="Times New Roman" w:eastAsia="Times New Roman" w:hAnsi="Times New Roman" w:cs="Times New Roman"/>
           <w:kern w:val="0"/>
@@ -3350,12 +3432,13 @@
     </w:p>
     <w:p>
       <w:pPr>
-        <w:pStyle w:val="Listenabsatz"/>
+        <w:pStyle w:val="Paragraphedeliste"/>
         <w:numPr>
           <w:ilvl w:val="0"/>
           <w:numId w:val="14"/>
         </w:numPr>
         <w:spacing w:before="100" w:beforeAutospacing="1" w:after="100" w:afterAutospacing="1" w:line="240" w:lineRule="auto"/>
+        <w:jc w:val="both"/>
         <w:rPr>
           <w:rFonts w:ascii="Times New Roman" w:eastAsia="Times New Roman" w:hAnsi="Times New Roman" w:cs="Times New Roman"/>
           <w:kern w:val="0"/>
@@ -3404,6 +3487,7 @@
     <w:p>
       <w:pPr>
         <w:spacing w:before="100" w:beforeAutospacing="1" w:after="100" w:afterAutospacing="1" w:line="240" w:lineRule="auto"/>
+        <w:jc w:val="both"/>
         <w:rPr>
           <w:rFonts w:ascii="Times New Roman" w:eastAsia="Times New Roman" w:hAnsi="Times New Roman" w:cs="Times New Roman"/>
           <w:kern w:val="0"/>
@@ -3429,11 +3513,12 @@
     </w:p>
     <w:p>
       <w:pPr>
-        <w:pStyle w:val="StandardWeb"/>
+        <w:pStyle w:val="NormalWeb"/>
         <w:numPr>
           <w:ilvl w:val="0"/>
           <w:numId w:val="15"/>
         </w:numPr>
+        <w:jc w:val="both"/>
       </w:pPr>
       <w:r>
         <w:t xml:space="preserve">Composant </w:t>
@@ -3441,7 +3526,7 @@
       <w:proofErr w:type="spellStart"/>
       <w:r>
         <w:rPr>
-          <w:rStyle w:val="HTMLCode"/>
+          <w:rStyle w:val="CodeHTML"/>
         </w:rPr>
         <w:t>LineChart.jsx</w:t>
       </w:r>
@@ -3452,7 +3537,7 @@
       <w:proofErr w:type="spellStart"/>
       <w:r>
         <w:rPr>
-          <w:rStyle w:val="HTMLCode"/>
+          <w:rStyle w:val="CodeHTML"/>
         </w:rPr>
         <w:t>TradeChart.jsx</w:t>
       </w:r>
@@ -3460,11 +3545,12 @@
     </w:p>
     <w:p>
       <w:pPr>
-        <w:pStyle w:val="StandardWeb"/>
+        <w:pStyle w:val="NormalWeb"/>
         <w:numPr>
           <w:ilvl w:val="0"/>
           <w:numId w:val="15"/>
         </w:numPr>
+        <w:jc w:val="both"/>
       </w:pPr>
       <w:r>
         <w:t>Vue "Comparaisons" fonctionnelle</w:t>
@@ -3473,6 +3559,7 @@
     <w:p>
       <w:pPr>
         <w:spacing w:before="100" w:beforeAutospacing="1" w:after="100" w:afterAutospacing="1" w:line="240" w:lineRule="auto"/>
+        <w:jc w:val="both"/>
         <w:outlineLvl w:val="2"/>
         <w:rPr>
           <w:rFonts w:ascii="Times New Roman" w:eastAsia="Times New Roman" w:hAnsi="Times New Roman" w:cs="Times New Roman"/>
@@ -3528,6 +3615,7 @@
     <w:p>
       <w:pPr>
         <w:spacing w:before="100" w:beforeAutospacing="1" w:after="100" w:afterAutospacing="1" w:line="240" w:lineRule="auto"/>
+        <w:jc w:val="both"/>
         <w:rPr>
           <w:rFonts w:ascii="Times New Roman" w:eastAsia="Times New Roman" w:hAnsi="Times New Roman" w:cs="Times New Roman"/>
           <w:kern w:val="0"/>
@@ -3553,11 +3641,12 @@
     </w:p>
     <w:p>
       <w:pPr>
-        <w:pStyle w:val="StandardWeb"/>
+        <w:pStyle w:val="NormalWeb"/>
         <w:numPr>
           <w:ilvl w:val="0"/>
           <w:numId w:val="16"/>
         </w:numPr>
+        <w:jc w:val="both"/>
       </w:pPr>
       <w:r>
         <w:rPr>
@@ -3569,6 +3658,7 @@
     <w:p>
       <w:pPr>
         <w:spacing w:before="100" w:beforeAutospacing="1" w:after="100" w:afterAutospacing="1" w:line="240" w:lineRule="auto"/>
+        <w:jc w:val="both"/>
         <w:rPr>
           <w:rFonts w:ascii="Times New Roman" w:eastAsia="Times New Roman" w:hAnsi="Times New Roman" w:cs="Times New Roman"/>
           <w:kern w:val="0"/>
@@ -3599,6 +3689,7 @@
           <w:numId w:val="17"/>
         </w:numPr>
         <w:spacing w:before="100" w:beforeAutospacing="1" w:after="100" w:afterAutospacing="1" w:line="240" w:lineRule="auto"/>
+        <w:jc w:val="both"/>
         <w:rPr>
           <w:rFonts w:ascii="Times New Roman" w:eastAsia="Times New Roman" w:hAnsi="Times New Roman" w:cs="Times New Roman"/>
           <w:kern w:val="0"/>
@@ -3627,6 +3718,7 @@
           <w:numId w:val="17"/>
         </w:numPr>
         <w:spacing w:before="100" w:beforeAutospacing="1" w:after="100" w:afterAutospacing="1" w:line="240" w:lineRule="auto"/>
+        <w:jc w:val="both"/>
         <w:rPr>
           <w:rFonts w:ascii="Times New Roman" w:eastAsia="Times New Roman" w:hAnsi="Times New Roman" w:cs="Times New Roman"/>
           <w:kern w:val="0"/>
@@ -3679,6 +3771,7 @@
           <w:numId w:val="17"/>
         </w:numPr>
         <w:spacing w:before="100" w:beforeAutospacing="1" w:after="100" w:afterAutospacing="1" w:line="240" w:lineRule="auto"/>
+        <w:jc w:val="both"/>
         <w:rPr>
           <w:rFonts w:ascii="Times New Roman" w:eastAsia="Times New Roman" w:hAnsi="Times New Roman" w:cs="Times New Roman"/>
           <w:kern w:val="0"/>
@@ -3703,6 +3796,7 @@
     <w:p>
       <w:pPr>
         <w:spacing w:before="100" w:beforeAutospacing="1" w:after="100" w:afterAutospacing="1" w:line="240" w:lineRule="auto"/>
+        <w:jc w:val="both"/>
         <w:rPr>
           <w:rFonts w:ascii="Times New Roman" w:eastAsia="Times New Roman" w:hAnsi="Times New Roman" w:cs="Times New Roman"/>
           <w:kern w:val="0"/>
@@ -3733,6 +3827,7 @@
           <w:numId w:val="18"/>
         </w:numPr>
         <w:spacing w:before="100" w:beforeAutospacing="1" w:after="100" w:afterAutospacing="1" w:line="240" w:lineRule="auto"/>
+        <w:jc w:val="both"/>
         <w:rPr>
           <w:rFonts w:ascii="Times New Roman" w:eastAsia="Times New Roman" w:hAnsi="Times New Roman" w:cs="Times New Roman"/>
           <w:kern w:val="0"/>
@@ -3796,6 +3891,7 @@
           <w:numId w:val="18"/>
         </w:numPr>
         <w:spacing w:before="100" w:beforeAutospacing="1" w:after="100" w:afterAutospacing="1" w:line="240" w:lineRule="auto"/>
+        <w:jc w:val="both"/>
         <w:rPr>
           <w:rFonts w:ascii="Times New Roman" w:eastAsia="Times New Roman" w:hAnsi="Times New Roman" w:cs="Times New Roman"/>
           <w:kern w:val="0"/>
@@ -3820,6 +3916,7 @@
     <w:p>
       <w:pPr>
         <w:spacing w:before="100" w:beforeAutospacing="1" w:after="100" w:afterAutospacing="1" w:line="240" w:lineRule="auto"/>
+        <w:jc w:val="both"/>
         <w:outlineLvl w:val="2"/>
         <w:rPr>
           <w:rFonts w:ascii="Times New Roman" w:eastAsia="Times New Roman" w:hAnsi="Times New Roman" w:cs="Times New Roman"/>
@@ -3875,6 +3972,7 @@
     <w:p>
       <w:pPr>
         <w:spacing w:before="100" w:beforeAutospacing="1" w:after="100" w:afterAutospacing="1" w:line="240" w:lineRule="auto"/>
+        <w:jc w:val="both"/>
         <w:rPr>
           <w:rFonts w:ascii="Times New Roman" w:eastAsia="Times New Roman" w:hAnsi="Times New Roman" w:cs="Times New Roman"/>
           <w:kern w:val="0"/>
@@ -3905,6 +4003,7 @@
           <w:numId w:val="19"/>
         </w:numPr>
         <w:spacing w:before="100" w:beforeAutospacing="1" w:after="100" w:afterAutospacing="1" w:line="240" w:lineRule="auto"/>
+        <w:jc w:val="both"/>
         <w:rPr>
           <w:rFonts w:ascii="Times New Roman" w:eastAsia="Times New Roman" w:hAnsi="Times New Roman" w:cs="Times New Roman"/>
           <w:kern w:val="0"/>
@@ -3929,6 +4028,7 @@
     <w:p>
       <w:pPr>
         <w:spacing w:before="100" w:beforeAutospacing="1" w:after="100" w:afterAutospacing="1" w:line="240" w:lineRule="auto"/>
+        <w:jc w:val="both"/>
         <w:rPr>
           <w:rFonts w:ascii="Times New Roman" w:eastAsia="Times New Roman" w:hAnsi="Times New Roman" w:cs="Times New Roman"/>
           <w:kern w:val="0"/>
@@ -3959,6 +4059,7 @@
           <w:numId w:val="20"/>
         </w:numPr>
         <w:spacing w:before="100" w:beforeAutospacing="1" w:after="100" w:afterAutospacing="1" w:line="240" w:lineRule="auto"/>
+        <w:jc w:val="both"/>
         <w:rPr>
           <w:rFonts w:ascii="Times New Roman" w:eastAsia="Times New Roman" w:hAnsi="Times New Roman" w:cs="Times New Roman"/>
           <w:kern w:val="0"/>
@@ -3987,6 +4088,7 @@
           <w:numId w:val="20"/>
         </w:numPr>
         <w:spacing w:before="100" w:beforeAutospacing="1" w:after="100" w:afterAutospacing="1" w:line="240" w:lineRule="auto"/>
+        <w:jc w:val="both"/>
         <w:rPr>
           <w:rFonts w:ascii="Times New Roman" w:eastAsia="Times New Roman" w:hAnsi="Times New Roman" w:cs="Times New Roman"/>
           <w:kern w:val="0"/>
@@ -4015,6 +4117,7 @@
           <w:numId w:val="20"/>
         </w:numPr>
         <w:spacing w:before="100" w:beforeAutospacing="1" w:after="100" w:afterAutospacing="1" w:line="240" w:lineRule="auto"/>
+        <w:jc w:val="both"/>
         <w:rPr>
           <w:rFonts w:ascii="Times New Roman" w:eastAsia="Times New Roman" w:hAnsi="Times New Roman" w:cs="Times New Roman"/>
           <w:kern w:val="0"/>
@@ -4043,6 +4146,7 @@
           <w:numId w:val="20"/>
         </w:numPr>
         <w:spacing w:before="100" w:beforeAutospacing="1" w:after="100" w:afterAutospacing="1" w:line="240" w:lineRule="auto"/>
+        <w:jc w:val="both"/>
         <w:rPr>
           <w:rFonts w:ascii="Times New Roman" w:eastAsia="Times New Roman" w:hAnsi="Times New Roman" w:cs="Times New Roman"/>
           <w:kern w:val="0"/>
@@ -4066,20 +4170,20 @@
     </w:p>
     <w:p>
       <w:pPr>
-        <w:pStyle w:val="StandardWeb"/>
+        <w:pStyle w:val="NormalWeb"/>
         <w:numPr>
           <w:ilvl w:val="0"/>
           <w:numId w:val="20"/>
         </w:numPr>
-      </w:pPr>
-      <w:r>
-        <w:lastRenderedPageBreak/>
+        <w:jc w:val="both"/>
+      </w:pPr>
+      <w:r>
         <w:t xml:space="preserve">Centralisation de l'état </w:t>
       </w:r>
       <w:proofErr w:type="spellStart"/>
       <w:r>
         <w:rPr>
-          <w:rStyle w:val="HTMLCode"/>
+          <w:rStyle w:val="CodeHTML"/>
         </w:rPr>
         <w:t>selectedCountries</w:t>
       </w:r>
@@ -4089,7 +4193,7 @@
       </w:r>
       <w:r>
         <w:rPr>
-          <w:rStyle w:val="HTMLCode"/>
+          <w:rStyle w:val="CodeHTML"/>
         </w:rPr>
         <w:t>DashboardPage</w:t>
       </w:r>
@@ -4099,19 +4203,21 @@
     </w:p>
     <w:p>
       <w:pPr>
-        <w:pStyle w:val="StandardWeb"/>
+        <w:pStyle w:val="NormalWeb"/>
         <w:numPr>
           <w:ilvl w:val="0"/>
           <w:numId w:val="20"/>
         </w:numPr>
-      </w:pPr>
-      <w:r>
+        <w:jc w:val="both"/>
+      </w:pPr>
+      <w:r>
+        <w:lastRenderedPageBreak/>
         <w:t xml:space="preserve">Développement d'une fonction </w:t>
       </w:r>
       <w:proofErr w:type="spellStart"/>
       <w:r>
         <w:rPr>
-          <w:rStyle w:val="HTMLCode"/>
+          <w:rStyle w:val="CodeHTML"/>
         </w:rPr>
         <w:t>resetComparisons</w:t>
       </w:r>
@@ -4123,6 +4229,7 @@
     <w:p>
       <w:pPr>
         <w:spacing w:before="100" w:beforeAutospacing="1" w:after="100" w:afterAutospacing="1" w:line="240" w:lineRule="auto"/>
+        <w:jc w:val="both"/>
         <w:rPr>
           <w:rFonts w:ascii="Times New Roman" w:eastAsia="Times New Roman" w:hAnsi="Times New Roman" w:cs="Times New Roman"/>
           <w:kern w:val="0"/>
@@ -4153,6 +4260,7 @@
           <w:numId w:val="21"/>
         </w:numPr>
         <w:spacing w:before="100" w:beforeAutospacing="1" w:after="100" w:afterAutospacing="1" w:line="240" w:lineRule="auto"/>
+        <w:jc w:val="both"/>
         <w:rPr>
           <w:rFonts w:ascii="Times New Roman" w:eastAsia="Times New Roman" w:hAnsi="Times New Roman" w:cs="Times New Roman"/>
           <w:kern w:val="0"/>
@@ -4181,6 +4289,7 @@
           <w:numId w:val="21"/>
         </w:numPr>
         <w:spacing w:before="100" w:beforeAutospacing="1" w:after="100" w:afterAutospacing="1" w:line="240" w:lineRule="auto"/>
+        <w:jc w:val="both"/>
         <w:rPr>
           <w:rFonts w:ascii="Times New Roman" w:eastAsia="Times New Roman" w:hAnsi="Times New Roman" w:cs="Times New Roman"/>
           <w:kern w:val="0"/>
@@ -4204,11 +4313,12 @@
     </w:p>
     <w:p>
       <w:pPr>
-        <w:pStyle w:val="berschrift2"/>
+        <w:pStyle w:val="Titre2"/>
         <w:numPr>
           <w:ilvl w:val="0"/>
           <w:numId w:val="58"/>
         </w:numPr>
+        <w:jc w:val="both"/>
       </w:pPr>
       <w:r>
         <w:t>Difficultés rencontrées</w:t>
@@ -4221,6 +4331,7 @@
           <w:numId w:val="22"/>
         </w:numPr>
         <w:spacing w:before="100" w:beforeAutospacing="1" w:after="100" w:afterAutospacing="1" w:line="240" w:lineRule="auto"/>
+        <w:jc w:val="both"/>
         <w:rPr>
           <w:rFonts w:ascii="Times New Roman" w:eastAsia="Times New Roman" w:hAnsi="Times New Roman" w:cs="Times New Roman"/>
           <w:kern w:val="0"/>
@@ -4249,6 +4360,7 @@
           <w:numId w:val="22"/>
         </w:numPr>
         <w:spacing w:before="100" w:beforeAutospacing="1" w:after="100" w:afterAutospacing="1" w:line="240" w:lineRule="auto"/>
+        <w:jc w:val="both"/>
         <w:rPr>
           <w:rFonts w:ascii="Times New Roman" w:eastAsia="Times New Roman" w:hAnsi="Times New Roman" w:cs="Times New Roman"/>
           <w:kern w:val="0"/>
@@ -4277,6 +4389,7 @@
           <w:numId w:val="22"/>
         </w:numPr>
         <w:spacing w:before="100" w:beforeAutospacing="1" w:after="100" w:afterAutospacing="1" w:line="240" w:lineRule="auto"/>
+        <w:jc w:val="both"/>
         <w:rPr>
           <w:rFonts w:ascii="Times New Roman" w:eastAsia="Times New Roman" w:hAnsi="Times New Roman" w:cs="Times New Roman"/>
           <w:kern w:val="0"/>
@@ -4305,6 +4418,7 @@
           <w:numId w:val="22"/>
         </w:numPr>
         <w:spacing w:before="100" w:beforeAutospacing="1" w:after="100" w:afterAutospacing="1" w:line="240" w:lineRule="auto"/>
+        <w:jc w:val="both"/>
         <w:rPr>
           <w:rFonts w:ascii="Times New Roman" w:eastAsia="Times New Roman" w:hAnsi="Times New Roman" w:cs="Times New Roman"/>
           <w:kern w:val="0"/>
@@ -4337,7 +4451,7 @@
 </file>
 
 <file path=word/numbering.xml><?xml version="1.0" encoding="utf-8"?>
-<w:numbering xmlns:wpc="http://schemas.microsoft.com/office/word/2010/wordprocessingCanvas" xmlns:cx="http://schemas.microsoft.com/office/drawing/2014/chartex" xmlns:cx1="http://schemas.microsoft.com/office/drawing/2015/9/8/chartex" xmlns:cx2="http://schemas.microsoft.com/office/drawing/2015/10/21/chartex" xmlns:cx3="http://schemas.microsoft.com/office/drawing/2016/5/9/chartex" xmlns:cx4="http://schemas.microsoft.com/office/drawing/2016/5/10/chartex" xmlns:cx5="http://schemas.microsoft.com/office/drawing/2016/5/11/chartex" xmlns:cx6="http://schemas.microsoft.com/office/drawing/2016/5/12/chartex" xmlns:cx7="http://schemas.microsoft.com/office/drawing/2016/5/13/chartex" xmlns:cx8="http://schemas.microsoft.com/office/drawing/2016/5/14/chartex" xmlns:mc="http://schemas.openxmlformats.org/markup-compatibility/2006" xmlns:aink="http://schemas.microsoft.com/office/drawing/2016/ink" xmlns:am3d="http://schemas.microsoft.com/office/drawing/2017/model3d" xmlns:o="urn:schemas-microsoft-com:office:office" xmlns:oel="http://schemas.microsoft.com/office/2019/extlst" xmlns:r="http://schemas.openxmlformats.org/officeDocument/2006/relationships" xmlns:m="http://schemas.openxmlformats.org/officeDocument/2006/math" xmlns:v="urn:schemas-microsoft-com:vml" xmlns:wp14="http://schemas.microsoft.com/office/word/2010/wordprocessingDrawing" xmlns:wp="http://schemas.openxmlformats.org/drawingml/2006/wordprocessingDrawing" xmlns:w10="urn:schemas-microsoft-com:office:word" xmlns:w="http://schemas.openxmlformats.org/wordprocessingml/2006/main" xmlns:w14="http://schemas.microsoft.com/office/word/2010/wordml" xmlns:w15="http://schemas.microsoft.com/office/word/2012/wordml" xmlns:w16cex="http://schemas.microsoft.com/office/word/2018/wordml/cex" xmlns:w16cid="http://schemas.microsoft.com/office/word/2016/wordml/cid" xmlns:w16="http://schemas.microsoft.com/office/word/2018/wordml" xmlns:w16du="http://schemas.microsoft.com/office/word/2023/wordml/word16du" xmlns:w16sdtdh="http://schemas.microsoft.com/office/word/2020/wordml/sdtdatahash" xmlns:w16sdtfl="http://schemas.microsoft.com/office/word/2024/wordml/sdtformatlock" xmlns:w16se="http://schemas.microsoft.com/office/word/2015/wordml/symex" xmlns:wpg="http://schemas.microsoft.com/office/word/2010/wordprocessingGroup" xmlns:wpi="http://schemas.microsoft.com/office/word/2010/wordprocessingInk" xmlns:wne="http://schemas.microsoft.com/office/word/2006/wordml" xmlns:wps="http://schemas.microsoft.com/office/word/2010/wordprocessingShape" mc:Ignorable="w14 w15 w16se w16cid w16 w16cex w16sdtdh w16sdtfl w16du wp14">
+<w:numbering xmlns:wpc="http://schemas.microsoft.com/office/word/2010/wordprocessingCanvas" xmlns:cx="http://schemas.microsoft.com/office/drawing/2014/chartex" xmlns:cx1="http://schemas.microsoft.com/office/drawing/2015/9/8/chartex" xmlns:cx2="http://schemas.microsoft.com/office/drawing/2015/10/21/chartex" xmlns:cx3="http://schemas.microsoft.com/office/drawing/2016/5/9/chartex" xmlns:cx4="http://schemas.microsoft.com/office/drawing/2016/5/10/chartex" xmlns:cx5="http://schemas.microsoft.com/office/drawing/2016/5/11/chartex" xmlns:cx6="http://schemas.microsoft.com/office/drawing/2016/5/12/chartex" xmlns:cx7="http://schemas.microsoft.com/office/drawing/2016/5/13/chartex" xmlns:cx8="http://schemas.microsoft.com/office/drawing/2016/5/14/chartex" xmlns:mc="http://schemas.openxmlformats.org/markup-compatibility/2006" xmlns:aink="http://schemas.microsoft.com/office/drawing/2016/ink" xmlns:am3d="http://schemas.microsoft.com/office/drawing/2017/model3d" xmlns:o="urn:schemas-microsoft-com:office:office" xmlns:oel="http://schemas.microsoft.com/office/2019/extlst" xmlns:r="http://schemas.openxmlformats.org/officeDocument/2006/relationships" xmlns:m="http://schemas.openxmlformats.org/officeDocument/2006/math" xmlns:v="urn:schemas-microsoft-com:vml" xmlns:wp14="http://schemas.microsoft.com/office/word/2010/wordprocessingDrawing" xmlns:wp="http://schemas.openxmlformats.org/drawingml/2006/wordprocessingDrawing" xmlns:w10="urn:schemas-microsoft-com:office:word" xmlns:w="http://schemas.openxmlformats.org/wordprocessingml/2006/main" xmlns:w14="http://schemas.microsoft.com/office/word/2010/wordml" xmlns:w15="http://schemas.microsoft.com/office/word/2012/wordml" xmlns:w16cex="http://schemas.microsoft.com/office/word/2018/wordml/cex" xmlns:w16cid="http://schemas.microsoft.com/office/word/2016/wordml/cid" xmlns:w16="http://schemas.microsoft.com/office/word/2018/wordml" xmlns:w16sdtdh="http://schemas.microsoft.com/office/word/2020/wordml/sdtdatahash" xmlns:w16se="http://schemas.microsoft.com/office/word/2015/wordml/symex" xmlns:wpg="http://schemas.microsoft.com/office/word/2010/wordprocessingGroup" xmlns:wpi="http://schemas.microsoft.com/office/word/2010/wordprocessingInk" xmlns:wne="http://schemas.microsoft.com/office/word/2006/wordml" xmlns:wps="http://schemas.microsoft.com/office/word/2010/wordprocessingShape" mc:Ignorable="w14 w15 w16se w16cid w16 w16cex w16sdtdh wp14">
   <w:abstractNum w:abstractNumId="0" w15:restartNumberingAfterBreak="0">
     <w:nsid w:val="0095755D"/>
     <w:multiLevelType w:val="multilevel"/>
@@ -13212,7 +13326,7 @@
 </file>
 
 <file path=word/styles.xml><?xml version="1.0" encoding="utf-8"?>
-<w:styles xmlns:mc="http://schemas.openxmlformats.org/markup-compatibility/2006" xmlns:r="http://schemas.openxmlformats.org/officeDocument/2006/relationships" xmlns:w="http://schemas.openxmlformats.org/wordprocessingml/2006/main" xmlns:w14="http://schemas.microsoft.com/office/word/2010/wordml" xmlns:w15="http://schemas.microsoft.com/office/word/2012/wordml" xmlns:w16cex="http://schemas.microsoft.com/office/word/2018/wordml/cex" xmlns:w16cid="http://schemas.microsoft.com/office/word/2016/wordml/cid" xmlns:w16="http://schemas.microsoft.com/office/word/2018/wordml" xmlns:w16du="http://schemas.microsoft.com/office/word/2023/wordml/word16du" xmlns:w16sdtdh="http://schemas.microsoft.com/office/word/2020/wordml/sdtdatahash" xmlns:w16sdtfl="http://schemas.microsoft.com/office/word/2024/wordml/sdtformatlock" xmlns:w16se="http://schemas.microsoft.com/office/word/2015/wordml/symex" mc:Ignorable="w14 w15 w16se w16cid w16 w16cex w16sdtdh w16sdtfl w16du">
+<w:styles xmlns:mc="http://schemas.openxmlformats.org/markup-compatibility/2006" xmlns:r="http://schemas.openxmlformats.org/officeDocument/2006/relationships" xmlns:w="http://schemas.openxmlformats.org/wordprocessingml/2006/main" xmlns:w14="http://schemas.microsoft.com/office/word/2010/wordml" xmlns:w15="http://schemas.microsoft.com/office/word/2012/wordml" xmlns:w16cex="http://schemas.microsoft.com/office/word/2018/wordml/cex" xmlns:w16cid="http://schemas.microsoft.com/office/word/2016/wordml/cid" xmlns:w16="http://schemas.microsoft.com/office/word/2018/wordml" xmlns:w16sdtdh="http://schemas.microsoft.com/office/word/2020/wordml/sdtdatahash" xmlns:w16se="http://schemas.microsoft.com/office/word/2015/wordml/symex" mc:Ignorable="w14 w15 w16se w16cid w16 w16cex w16sdtdh">
   <w:docDefaults>
     <w:rPrDefault>
       <w:rPr>
@@ -13608,14 +13722,14 @@
     <w:lsdException w:name="Unresolved Mention" w:semiHidden="1" w:unhideWhenUsed="1"/>
     <w:lsdException w:name="Smart Link" w:semiHidden="1" w:unhideWhenUsed="1"/>
   </w:latentStyles>
-  <w:style w:type="paragraph" w:default="1" w:styleId="Standard">
+  <w:style w:type="paragraph" w:default="1" w:styleId="Normal">
     <w:name w:val="Normal"/>
     <w:qFormat/>
   </w:style>
-  <w:style w:type="paragraph" w:styleId="berschrift1">
+  <w:style w:type="paragraph" w:styleId="Titre1">
     <w:name w:val="heading 1"/>
-    <w:basedOn w:val="Standard"/>
-    <w:link w:val="berschrift1Zchn"/>
+    <w:basedOn w:val="Normal"/>
+    <w:link w:val="Titre1Car"/>
     <w:uiPriority w:val="9"/>
     <w:qFormat/>
     <w:rsid w:val="00DD63CB"/>
@@ -13634,10 +13748,10 @@
       <w14:ligatures w14:val="none"/>
     </w:rPr>
   </w:style>
-  <w:style w:type="paragraph" w:styleId="berschrift2">
+  <w:style w:type="paragraph" w:styleId="Titre2">
     <w:name w:val="heading 2"/>
-    <w:basedOn w:val="Standard"/>
-    <w:link w:val="berschrift2Zchn"/>
+    <w:basedOn w:val="Normal"/>
+    <w:link w:val="Titre2Car"/>
     <w:uiPriority w:val="9"/>
     <w:qFormat/>
     <w:rsid w:val="00DD63CB"/>
@@ -13656,10 +13770,10 @@
       <w14:ligatures w14:val="none"/>
     </w:rPr>
   </w:style>
-  <w:style w:type="paragraph" w:styleId="berschrift3">
+  <w:style w:type="paragraph" w:styleId="Titre3">
     <w:name w:val="heading 3"/>
-    <w:basedOn w:val="Standard"/>
-    <w:link w:val="berschrift3Zchn"/>
+    <w:basedOn w:val="Normal"/>
+    <w:link w:val="Titre3Car"/>
     <w:uiPriority w:val="9"/>
     <w:qFormat/>
     <w:rsid w:val="00DD63CB"/>
@@ -13678,12 +13792,13 @@
       <w14:ligatures w14:val="none"/>
     </w:rPr>
   </w:style>
-  <w:style w:type="character" w:default="1" w:styleId="Absatz-Standardschriftart">
+  <w:style w:type="character" w:default="1" w:styleId="Policepardfaut">
     <w:name w:val="Default Paragraph Font"/>
     <w:uiPriority w:val="1"/>
+    <w:semiHidden/>
     <w:unhideWhenUsed/>
   </w:style>
-  <w:style w:type="table" w:default="1" w:styleId="NormaleTabelle">
+  <w:style w:type="table" w:default="1" w:styleId="TableauNormal">
     <w:name w:val="Normal Table"/>
     <w:uiPriority w:val="99"/>
     <w:semiHidden/>
@@ -13698,16 +13813,16 @@
       </w:tblCellMar>
     </w:tblPr>
   </w:style>
-  <w:style w:type="numbering" w:default="1" w:styleId="KeineListe">
+  <w:style w:type="numbering" w:default="1" w:styleId="Aucuneliste">
     <w:name w:val="No List"/>
     <w:uiPriority w:val="99"/>
     <w:semiHidden/>
     <w:unhideWhenUsed/>
   </w:style>
-  <w:style w:type="character" w:customStyle="1" w:styleId="berschrift1Zchn">
-    <w:name w:val="Überschrift 1 Zchn"/>
-    <w:basedOn w:val="Absatz-Standardschriftart"/>
-    <w:link w:val="berschrift1"/>
+  <w:style w:type="character" w:customStyle="1" w:styleId="Titre1Car">
+    <w:name w:val="Titre 1 Car"/>
+    <w:basedOn w:val="Policepardfaut"/>
+    <w:link w:val="Titre1"/>
     <w:uiPriority w:val="9"/>
     <w:rsid w:val="00DD63CB"/>
     <w:rPr>
@@ -13721,10 +13836,10 @@
       <w14:ligatures w14:val="none"/>
     </w:rPr>
   </w:style>
-  <w:style w:type="character" w:customStyle="1" w:styleId="berschrift2Zchn">
-    <w:name w:val="Überschrift 2 Zchn"/>
-    <w:basedOn w:val="Absatz-Standardschriftart"/>
-    <w:link w:val="berschrift2"/>
+  <w:style w:type="character" w:customStyle="1" w:styleId="Titre2Car">
+    <w:name w:val="Titre 2 Car"/>
+    <w:basedOn w:val="Policepardfaut"/>
+    <w:link w:val="Titre2"/>
     <w:uiPriority w:val="9"/>
     <w:rsid w:val="00DD63CB"/>
     <w:rPr>
@@ -13738,10 +13853,10 @@
       <w14:ligatures w14:val="none"/>
     </w:rPr>
   </w:style>
-  <w:style w:type="character" w:customStyle="1" w:styleId="berschrift3Zchn">
-    <w:name w:val="Überschrift 3 Zchn"/>
-    <w:basedOn w:val="Absatz-Standardschriftart"/>
-    <w:link w:val="berschrift3"/>
+  <w:style w:type="character" w:customStyle="1" w:styleId="Titre3Car">
+    <w:name w:val="Titre 3 Car"/>
+    <w:basedOn w:val="Policepardfaut"/>
+    <w:link w:val="Titre3"/>
     <w:uiPriority w:val="9"/>
     <w:rsid w:val="00DD63CB"/>
     <w:rPr>
@@ -13755,9 +13870,9 @@
       <w14:ligatures w14:val="none"/>
     </w:rPr>
   </w:style>
-  <w:style w:type="paragraph" w:styleId="StandardWeb">
+  <w:style w:type="paragraph" w:styleId="NormalWeb">
     <w:name w:val="Normal (Web)"/>
-    <w:basedOn w:val="Standard"/>
+    <w:basedOn w:val="Normal"/>
     <w:uiPriority w:val="99"/>
     <w:unhideWhenUsed/>
     <w:rsid w:val="00DD63CB"/>
@@ -13773,9 +13888,9 @@
       <w14:ligatures w14:val="none"/>
     </w:rPr>
   </w:style>
-  <w:style w:type="character" w:styleId="Fett">
+  <w:style w:type="character" w:styleId="lev">
     <w:name w:val="Strong"/>
-    <w:basedOn w:val="Absatz-Standardschriftart"/>
+    <w:basedOn w:val="Policepardfaut"/>
     <w:uiPriority w:val="22"/>
     <w:qFormat/>
     <w:rsid w:val="00DD63CB"/>
@@ -13784,9 +13899,9 @@
       <w:bCs/>
     </w:rPr>
   </w:style>
-  <w:style w:type="character" w:styleId="HTMLCode">
+  <w:style w:type="character" w:styleId="CodeHTML">
     <w:name w:val="HTML Code"/>
-    <w:basedOn w:val="Absatz-Standardschriftart"/>
+    <w:basedOn w:val="Policepardfaut"/>
     <w:uiPriority w:val="99"/>
     <w:semiHidden/>
     <w:unhideWhenUsed/>
@@ -13797,9 +13912,9 @@
       <w:szCs w:val="20"/>
     </w:rPr>
   </w:style>
-  <w:style w:type="character" w:styleId="Hyperlink">
+  <w:style w:type="character" w:styleId="Lienhypertexte">
     <w:name w:val="Hyperlink"/>
-    <w:basedOn w:val="Absatz-Standardschriftart"/>
+    <w:basedOn w:val="Policepardfaut"/>
     <w:uiPriority w:val="99"/>
     <w:unhideWhenUsed/>
     <w:rsid w:val="0056186F"/>
@@ -13810,32 +13925,32 @@
   </w:style>
   <w:style w:type="character" w:customStyle="1" w:styleId="citation-100">
     <w:name w:val="citation-100"/>
-    <w:basedOn w:val="Absatz-Standardschriftart"/>
+    <w:basedOn w:val="Policepardfaut"/>
     <w:rsid w:val="00330B96"/>
   </w:style>
   <w:style w:type="character" w:customStyle="1" w:styleId="citation-99">
     <w:name w:val="citation-99"/>
-    <w:basedOn w:val="Absatz-Standardschriftart"/>
+    <w:basedOn w:val="Policepardfaut"/>
     <w:rsid w:val="00330B96"/>
   </w:style>
   <w:style w:type="character" w:customStyle="1" w:styleId="citation-97">
     <w:name w:val="citation-97"/>
-    <w:basedOn w:val="Absatz-Standardschriftart"/>
+    <w:basedOn w:val="Policepardfaut"/>
     <w:rsid w:val="00330B96"/>
   </w:style>
   <w:style w:type="character" w:customStyle="1" w:styleId="citation-96">
     <w:name w:val="citation-96"/>
-    <w:basedOn w:val="Absatz-Standardschriftart"/>
+    <w:basedOn w:val="Policepardfaut"/>
     <w:rsid w:val="0055085A"/>
   </w:style>
   <w:style w:type="character" w:customStyle="1" w:styleId="button-label">
     <w:name w:val="button-label"/>
-    <w:basedOn w:val="Absatz-Standardschriftart"/>
+    <w:basedOn w:val="Policepardfaut"/>
     <w:rsid w:val="0055085A"/>
   </w:style>
-  <w:style w:type="paragraph" w:styleId="Listenabsatz">
+  <w:style w:type="paragraph" w:styleId="Paragraphedeliste">
     <w:name w:val="List Paragraph"/>
-    <w:basedOn w:val="Standard"/>
+    <w:basedOn w:val="Normal"/>
     <w:uiPriority w:val="34"/>
     <w:qFormat/>
     <w:rsid w:val="0055085A"/>
@@ -13846,7 +13961,7 @@
   </w:style>
   <w:style w:type="character" w:customStyle="1" w:styleId="citation-95">
     <w:name w:val="citation-95"/>
-    <w:basedOn w:val="Absatz-Standardschriftart"/>
+    <w:basedOn w:val="Policepardfaut"/>
     <w:rsid w:val="00CC5144"/>
   </w:style>
 </w:styles>

</xml_diff>